<commit_message>
MAJ tâches et avancement
</commit_message>
<xml_diff>
--- a/doc/MINICRAFT_Avancement.docx
+++ b/doc/MINICRAFT_Avancement.docx
@@ -122,12 +122,7 @@
       </w:r>
       <w:proofErr w:type="spellEnd"/>
       <w:r>
-        <w:t xml:space="preserve">  toute simple (écran noir</w:t>
-      </w:r>
-      <w:bookmarkStart w:id="0" w:name="_GoBack"/>
-      <w:bookmarkEnd w:id="0"/>
-      <w:r>
-        <w:t>).</w:t>
+        <w:t xml:space="preserve">  toute simple (écran noir).</w:t>
       </w:r>
     </w:p>
     <w:p>
@@ -159,19 +154,46 @@
           <w:szCs w:val="24"/>
           <w:u w:val="single"/>
         </w:rPr>
-        <w:t>/05/13</w:t>
-      </w:r>
-    </w:p>
-    <w:p>
-      <w:pPr>
-        <w:pStyle w:val="Paragraphedeliste"/>
+        <w:t>24/</w:t>
+      </w:r>
+      <w:r>
         <w:rPr>
           <w:b/>
           <w:sz w:val="24"/>
           <w:szCs w:val="24"/>
           <w:u w:val="single"/>
         </w:rPr>
-      </w:pPr>
+        <w:t>05/13</w:t>
+      </w:r>
+    </w:p>
+    <w:p>
+      <w:pPr>
+        <w:pStyle w:val="Paragraphedeliste"/>
+      </w:pPr>
+      <w:r>
+        <w:t xml:space="preserve">L’architecture a été mise en place. Un nœud carte est ajouté au nœud racine. Sur le nœud est ajouté un nœud monde qui représentera la carte de base </w:t>
+      </w:r>
+      <w:proofErr w:type="gramStart"/>
+      <w:r>
+        <w:t>( sur</w:t>
+      </w:r>
+      <w:proofErr w:type="gramEnd"/>
+      <w:r>
+        <w:t xml:space="preserve"> laquelle le joueur ne pourra pas interagir). Les autres éléments tels que les blocs posés par le joueur ou les blocs stockés dans des macros seront également des enfants attachés au nœud </w:t>
+      </w:r>
+      <w:proofErr w:type="gramStart"/>
+      <w:r>
+        <w:t>carte</w:t>
+      </w:r>
+      <w:proofErr w:type="gramEnd"/>
+      <w:r>
+        <w:t>.</w:t>
+      </w:r>
+      <w:bookmarkStart w:id="0" w:name="_GoBack"/>
+      <w:bookmarkEnd w:id="0"/>
+      <w:r>
+        <w:t xml:space="preserve"> </w:t>
+      </w:r>
     </w:p>
     <w:p>
       <w:pPr>

</xml_diff>

<commit_message>
Mise en place du dossier assets pour l'assetManager (utile pour les imports multimedias : sons, textures pour cubes, etc...) + ajouter au build path Mise a jour tâches et avancement
</commit_message>
<xml_diff>
--- a/doc/MINICRAFT_Avancement.docx
+++ b/doc/MINICRAFT_Avancement.docx
@@ -122,12 +122,7 @@
       </w:r>
       <w:proofErr w:type="spellEnd"/>
       <w:r>
-        <w:t xml:space="preserve">  toute simple (écran noir</w:t>
-      </w:r>
-      <w:bookmarkStart w:id="0" w:name="_GoBack"/>
-      <w:bookmarkEnd w:id="0"/>
-      <w:r>
-        <w:t>).</w:t>
+        <w:t xml:space="preserve">  toute simple (écran noir).</w:t>
       </w:r>
     </w:p>
     <w:p>
@@ -159,19 +154,46 @@
           <w:szCs w:val="24"/>
           <w:u w:val="single"/>
         </w:rPr>
-        <w:t>/05/13</w:t>
-      </w:r>
-    </w:p>
-    <w:p>
-      <w:pPr>
-        <w:pStyle w:val="Paragraphedeliste"/>
+        <w:t>24/</w:t>
+      </w:r>
+      <w:r>
         <w:rPr>
           <w:b/>
           <w:sz w:val="24"/>
           <w:szCs w:val="24"/>
           <w:u w:val="single"/>
         </w:rPr>
-      </w:pPr>
+        <w:t>05/13</w:t>
+      </w:r>
+    </w:p>
+    <w:p>
+      <w:pPr>
+        <w:pStyle w:val="Paragraphedeliste"/>
+      </w:pPr>
+      <w:r>
+        <w:t xml:space="preserve">L’architecture a été mise en place. Un nœud carte est ajouté au nœud racine. Sur le nœud est ajouté un nœud monde qui représentera la carte de base </w:t>
+      </w:r>
+      <w:proofErr w:type="gramStart"/>
+      <w:r>
+        <w:t>( sur</w:t>
+      </w:r>
+      <w:proofErr w:type="gramEnd"/>
+      <w:r>
+        <w:t xml:space="preserve"> laquelle le joueur ne pourra pas interagir). Les autres éléments tels que les blocs posés par le joueur ou les blocs stockés dans des macros seront également des enfants attachés au nœud </w:t>
+      </w:r>
+      <w:proofErr w:type="gramStart"/>
+      <w:r>
+        <w:t>carte</w:t>
+      </w:r>
+      <w:proofErr w:type="gramEnd"/>
+      <w:r>
+        <w:t>.</w:t>
+      </w:r>
+      <w:bookmarkStart w:id="0" w:name="_GoBack"/>
+      <w:bookmarkEnd w:id="0"/>
+      <w:r>
+        <w:t xml:space="preserve"> </w:t>
+      </w:r>
     </w:p>
     <w:p>
       <w:pPr>

</xml_diff>

<commit_message>
MAJ des docs avancement
</commit_message>
<xml_diff>
--- a/doc/MINICRAFT_Avancement.docx
+++ b/doc/MINICRAFT_Avancement.docx
@@ -187,12 +187,127 @@
       </w:r>
       <w:proofErr w:type="gramEnd"/>
       <w:r>
-        <w:t>.</w:t>
+        <w:t xml:space="preserve">. </w:t>
+      </w:r>
+    </w:p>
+    <w:p>
+      <w:pPr>
+        <w:pStyle w:val="Paragraphedeliste"/>
+        <w:numPr>
+          <w:ilvl w:val="0"/>
+          <w:numId w:val="1"/>
+        </w:numPr>
+        <w:rPr>
+          <w:b/>
+          <w:sz w:val="24"/>
+          <w:szCs w:val="24"/>
+          <w:u w:val="single"/>
+        </w:rPr>
+      </w:pPr>
+      <w:r>
+        <w:rPr>
+          <w:b/>
+          <w:sz w:val="24"/>
+          <w:szCs w:val="24"/>
+        </w:rPr>
+        <w:t xml:space="preserve">Le </w:t>
+      </w:r>
+      <w:r>
+        <w:rPr>
+          <w:b/>
+          <w:sz w:val="24"/>
+          <w:szCs w:val="24"/>
+          <w:u w:val="single"/>
+        </w:rPr>
+        <w:t>27/05/13</w:t>
+      </w:r>
+    </w:p>
+    <w:p>
+      <w:pPr>
+        <w:pStyle w:val="Paragraphedeliste"/>
+      </w:pPr>
+      <w:r>
+        <w:t>Le monde plat est disponible (pour l’instant 16x16 cubes). Les textures des cubes sont personnalisables via l’</w:t>
+      </w:r>
+      <w:proofErr w:type="spellStart"/>
+      <w:r>
+        <w:t>AssetManager</w:t>
+      </w:r>
+      <w:proofErr w:type="spellEnd"/>
+      <w:r>
+        <w:t xml:space="preserve"> (voir </w:t>
+      </w:r>
+      <w:proofErr w:type="spellStart"/>
+      <w:r>
+        <w:t>assets</w:t>
+      </w:r>
+      <w:proofErr w:type="spellEnd"/>
+      <w:r>
+        <w:t xml:space="preserve">/Textures). La gravité a été mise en place, le joueur peut marcher en vue FPS. Le système de collision a été mis en </w:t>
+      </w:r>
+      <w:proofErr w:type="gramStart"/>
+      <w:r>
+        <w:t>place(</w:t>
+      </w:r>
+      <w:proofErr w:type="gramEnd"/>
+      <w:r>
+        <w:t xml:space="preserve">à corriger on traverse un peu le bloc). Des blocs peuvent être </w:t>
+      </w:r>
+      <w:proofErr w:type="gramStart"/>
+      <w:r>
+        <w:t>ajouté</w:t>
+      </w:r>
+      <w:proofErr w:type="gramEnd"/>
+      <w:r>
+        <w:t xml:space="preserve"> mais les coordonnées sont encore indécises.</w:t>
+      </w:r>
+    </w:p>
+    <w:p>
+      <w:pPr>
+        <w:pStyle w:val="Paragraphedeliste"/>
+        <w:numPr>
+          <w:ilvl w:val="0"/>
+          <w:numId w:val="1"/>
+        </w:numPr>
+        <w:rPr>
+          <w:b/>
+          <w:sz w:val="24"/>
+          <w:szCs w:val="24"/>
+          <w:u w:val="single"/>
+        </w:rPr>
+      </w:pPr>
+      <w:r>
+        <w:rPr>
+          <w:b/>
+          <w:sz w:val="24"/>
+          <w:szCs w:val="24"/>
+        </w:rPr>
+        <w:t xml:space="preserve">Le </w:t>
+      </w:r>
+      <w:r>
+        <w:rPr>
+          <w:b/>
+          <w:sz w:val="24"/>
+          <w:szCs w:val="24"/>
+          <w:u w:val="single"/>
+        </w:rPr>
+        <w:t>28/05/13</w:t>
+      </w:r>
+    </w:p>
+    <w:p>
+      <w:pPr>
+        <w:pStyle w:val="Paragraphedeliste"/>
+      </w:pPr>
+      <w:r>
+        <w:t xml:space="preserve">Il est possible à présent de sauter. Il est également possible de retirer des blocs. </w:t>
+      </w:r>
+      <w:r>
+        <w:t>Les coordonnées pour ajouter et retirer des blocs sont à présent conformes à l’endroit cliqué. On peut ajouter des blocs en cliquant sur des zones accolées à un bloc existant. La portée pour ajouter et retirer des blocs a été ajustée (pour ne pas agir de loin)</w:t>
       </w:r>
       <w:bookmarkStart w:id="0" w:name="_GoBack"/>
       <w:bookmarkEnd w:id="0"/>
       <w:r>
-        <w:t xml:space="preserve"> </w:t>
+        <w:t xml:space="preserve">. Reste à régler le problème de collision (on voit légèrement à travers les blocs). </w:t>
       </w:r>
     </w:p>
     <w:p>

</xml_diff>

<commit_message>
MAJ doc avancement et graphe SCRUM
</commit_message>
<xml_diff>
--- a/doc/MINICRAFT_Avancement.docx
+++ b/doc/MINICRAFT_Avancement.docx
@@ -179,15 +179,7 @@
       </w:r>
       <w:proofErr w:type="gramEnd"/>
       <w:r>
-        <w:t xml:space="preserve"> laquelle le joueur ne pourra pas interagir). Les autres éléments tels que les blocs posés par le joueur ou les blocs stockés dans des macros seront également des enfants attachés au nœud </w:t>
-      </w:r>
-      <w:proofErr w:type="gramStart"/>
-      <w:r>
-        <w:t>carte</w:t>
-      </w:r>
-      <w:proofErr w:type="gramEnd"/>
-      <w:r>
-        <w:t xml:space="preserve">. </w:t>
+        <w:t xml:space="preserve"> laquelle le joueur ne pourra pas interagir). Les autres éléments tels que les blocs posés par le joueur ou les blocs stockés dans des macros seront également des enfants attachés au nœud carte. </w:t>
       </w:r>
     </w:p>
     <w:p>
@@ -243,23 +235,7 @@
       </w:r>
       <w:proofErr w:type="spellEnd"/>
       <w:r>
-        <w:t xml:space="preserve">/Textures). La gravité a été mise en place, le joueur peut marcher en vue FPS. Le système de collision a été mis en </w:t>
-      </w:r>
-      <w:proofErr w:type="gramStart"/>
-      <w:r>
-        <w:t>place(</w:t>
-      </w:r>
-      <w:proofErr w:type="gramEnd"/>
-      <w:r>
-        <w:t xml:space="preserve">à corriger on traverse un peu le bloc). Des blocs peuvent être </w:t>
-      </w:r>
-      <w:proofErr w:type="gramStart"/>
-      <w:r>
-        <w:t>ajouté</w:t>
-      </w:r>
-      <w:proofErr w:type="gramEnd"/>
-      <w:r>
-        <w:t xml:space="preserve"> mais les coordonnées sont encore indécises.</w:t>
+        <w:t>/Textures). La gravité a été mise en place, le joueur peut marcher en vue FPS. Le système de collision a été mis en place(à corriger on traverse un peu le bloc). Des blocs peuvent être ajouté mais les coordonnées sont encore indécises.</w:t>
       </w:r>
     </w:p>
     <w:p>
@@ -302,22 +278,15 @@
         <w:t xml:space="preserve">Il est possible à présent de sauter. Il est également possible de retirer des blocs. </w:t>
       </w:r>
       <w:r>
-        <w:t>Les coordonnées pour ajouter et retirer des blocs sont à présent conformes à l’endroit cliqué. On peut ajouter des blocs en cliquant sur des zones accolées à un bloc existant. La portée pour ajouter et retirer des blocs a été ajustée (pour ne pas agir de loin)</w:t>
-      </w:r>
+        <w:t xml:space="preserve">Les coordonnées pour ajouter et retirer des blocs sont à présent conformes à l’endroit cliqué. On peut ajouter des blocs en cliquant sur des zones accolées à un bloc existant. La portée pour ajouter et retirer des blocs a été ajustée (pour ne pas agir de loin). Reste à régler le problème de collision (on voit légèrement à travers les blocs). </w:t>
+      </w:r>
+    </w:p>
+    <w:p>
+      <w:pPr>
+        <w:pStyle w:val="Paragraphedeliste"/>
+      </w:pPr>
       <w:bookmarkStart w:id="0" w:name="_GoBack"/>
       <w:bookmarkEnd w:id="0"/>
-      <w:r>
-        <w:t xml:space="preserve">. Reste à régler le problème de collision (on voit légèrement à travers les blocs). </w:t>
-      </w:r>
-    </w:p>
-    <w:p>
-      <w:pPr>
-        <w:pStyle w:val="Paragraphedeliste"/>
-        <w:numPr>
-          <w:ilvl w:val="0"/>
-          <w:numId w:val="1"/>
-        </w:numPr>
-      </w:pPr>
     </w:p>
     <w:sectPr>
       <w:pgSz w:w="11906" w:h="16838"/>

</xml_diff>

<commit_message>
MAJ des docs - réglement des priorités sprint 2
</commit_message>
<xml_diff>
--- a/doc/MINICRAFT_Avancement.docx
+++ b/doc/MINICRAFT_Avancement.docx
@@ -27,6 +27,77 @@
       </w:pPr>
       <w:r>
         <w:t>AVANCEMENT DU PROJET</w:t>
+      </w:r>
+    </w:p>
+    <w:p>
+      <w:pPr>
+        <w:pStyle w:val="Sansinterligne"/>
+      </w:pPr>
+    </w:p>
+    <w:p>
+      <w:pPr>
+        <w:pStyle w:val="Sansinterligne"/>
+      </w:pPr>
+    </w:p>
+    <w:p>
+      <w:pPr>
+        <w:pStyle w:val="Sansinterligne"/>
+        <w:jc w:val="center"/>
+        <w:rPr>
+          <w:rFonts w:ascii="Britannic Bold" w:hAnsi="Britannic Bold" w:cs="David"/>
+        </w:rPr>
+      </w:pPr>
+      <w:r>
+        <w:rPr>
+          <w:rFonts w:ascii="Britannic Bold" w:hAnsi="Britannic Bold" w:cs="David"/>
+        </w:rPr>
+        <w:t>BRAUD Benjamin</w:t>
+      </w:r>
+      <w:r>
+        <w:rPr>
+          <w:rFonts w:ascii="Britannic Bold" w:hAnsi="Britannic Bold" w:cs="David"/>
+        </w:rPr>
+        <w:t xml:space="preserve">            </w:t>
+      </w:r>
+      <w:r>
+        <w:rPr>
+          <w:rFonts w:ascii="Britannic Bold" w:hAnsi="Britannic Bold" w:cs="David"/>
+        </w:rPr>
+        <w:t>ESCARIEUX Guillaume</w:t>
+      </w:r>
+    </w:p>
+    <w:p>
+      <w:pPr>
+        <w:pStyle w:val="Sansinterligne"/>
+        <w:jc w:val="center"/>
+        <w:rPr>
+          <w:rFonts w:ascii="Britannic Bold" w:hAnsi="Britannic Bold" w:cs="David"/>
+        </w:rPr>
+      </w:pPr>
+      <w:r>
+        <w:rPr>
+          <w:rFonts w:ascii="Britannic Bold" w:hAnsi="Britannic Bold" w:cs="David"/>
+        </w:rPr>
+        <w:t>OLEA Anthony</w:t>
+      </w:r>
+      <w:r>
+        <w:rPr>
+          <w:rFonts w:ascii="Britannic Bold" w:hAnsi="Britannic Bold" w:cs="David"/>
+        </w:rPr>
+        <w:tab/>
+      </w:r>
+      <w:r>
+        <w:rPr>
+          <w:rFonts w:ascii="Britannic Bold" w:hAnsi="Britannic Bold" w:cs="David"/>
+        </w:rPr>
+        <w:tab/>
+        <w:t xml:space="preserve">   </w:t>
+      </w:r>
+      <w:r>
+        <w:rPr>
+          <w:rFonts w:ascii="Britannic Bold" w:hAnsi="Britannic Bold" w:cs="David"/>
+        </w:rPr>
+        <w:t>ROULLEAU Victor</w:t>
       </w:r>
     </w:p>
     <w:p>
@@ -44,6 +115,7 @@
           <w:ilvl w:val="0"/>
           <w:numId w:val="1"/>
         </w:numPr>
+        <w:jc w:val="both"/>
         <w:rPr>
           <w:b/>
           <w:sz w:val="24"/>
@@ -72,19 +144,21 @@
     <w:p>
       <w:pPr>
         <w:pStyle w:val="Paragraphedeliste"/>
-      </w:pPr>
-      <w:r>
-        <w:t xml:space="preserve">Le partage des sources est disponible sur </w:t>
-      </w:r>
-      <w:proofErr w:type="spellStart"/>
-      <w:r>
-        <w:t>GitHub</w:t>
-      </w:r>
-      <w:proofErr w:type="spellEnd"/>
-      <w:r>
-        <w:t xml:space="preserve"> à l’adresse suivante : </w:t>
-      </w:r>
-      <w:hyperlink r:id="rId5" w:history="1">
+        <w:jc w:val="both"/>
+      </w:pPr>
+      <w:r>
+        <w:t>Le partage des sources est disponible su</w:t>
+      </w:r>
+      <w:r>
+        <w:t>r GitHub à l’adresse suivante :</w:t>
+      </w:r>
+    </w:p>
+    <w:p>
+      <w:pPr>
+        <w:pStyle w:val="Paragraphedeliste"/>
+        <w:jc w:val="both"/>
+      </w:pPr>
+      <w:hyperlink r:id="rId7" w:history="1">
         <w:r>
           <w:rPr>
             <w:rStyle w:val="Lienhypertexte"/>
@@ -96,6 +170,7 @@
     <w:p>
       <w:pPr>
         <w:pStyle w:val="Paragraphedeliste"/>
+        <w:jc w:val="both"/>
       </w:pPr>
       <w:r>
         <w:t>Le dépôt contient également tous les documents relatifs au projet (graphes agiles, rapport d’avancement, tutoriel, etc…).</w:t>
@@ -104,23 +179,14 @@
     <w:p>
       <w:pPr>
         <w:pStyle w:val="Paragraphedeliste"/>
-      </w:pPr>
-      <w:r>
-        <w:t xml:space="preserve">Pour l’heure un fichier Minicraft.java contient </w:t>
-      </w:r>
-      <w:proofErr w:type="gramStart"/>
-      <w:r>
-        <w:t>le</w:t>
-      </w:r>
-      <w:proofErr w:type="gramEnd"/>
-      <w:r>
-        <w:t xml:space="preserve"> main.  Lancer le programme ouvre une fenêtre </w:t>
-      </w:r>
-      <w:proofErr w:type="spellStart"/>
-      <w:r>
-        <w:t>JMonkeyEngine</w:t>
-      </w:r>
-      <w:proofErr w:type="spellEnd"/>
+        <w:jc w:val="both"/>
+      </w:pPr>
+      <w:r>
+        <w:t>Pour l’heure un fichier Minicraft.java contient le main.  Lancer le programme ouvre une fenêtre JMonkeyEngine</w:t>
+      </w:r>
+      <w:r>
+        <w:t xml:space="preserve"> 3</w:t>
+      </w:r>
       <w:r>
         <w:t xml:space="preserve">  toute simple (écran noir).</w:t>
       </w:r>
@@ -132,6 +198,7 @@
           <w:ilvl w:val="0"/>
           <w:numId w:val="1"/>
         </w:numPr>
+        <w:jc w:val="both"/>
         <w:rPr>
           <w:b/>
           <w:sz w:val="24"/>
@@ -169,17 +236,46 @@
     <w:p>
       <w:pPr>
         <w:pStyle w:val="Paragraphedeliste"/>
-      </w:pPr>
-      <w:r>
-        <w:t xml:space="preserve">L’architecture a été mise en place. Un nœud carte est ajouté au nœud racine. Sur le nœud est ajouté un nœud monde qui représentera la carte de base </w:t>
-      </w:r>
-      <w:proofErr w:type="gramStart"/>
-      <w:r>
-        <w:t>( sur</w:t>
-      </w:r>
-      <w:proofErr w:type="gramEnd"/>
-      <w:r>
-        <w:t xml:space="preserve"> laquelle le joueur ne pourra pas interagir). Les autres éléments tels que les blocs posés par le joueur ou les blocs stockés dans des macros seront également des enfants attachés au nœud carte. </w:t>
+        <w:jc w:val="both"/>
+      </w:pPr>
+      <w:r>
+        <w:t>L’architecture</w:t>
+      </w:r>
+      <w:r>
+        <w:t xml:space="preserve"> a été mise en place. Un nœud « map » est ajouté au nœud racine</w:t>
+      </w:r>
+      <w:r>
+        <w:t xml:space="preserve">. </w:t>
+      </w:r>
+      <w:r>
+        <w:t>A l’initialisation, </w:t>
+      </w:r>
+      <w:r>
+        <w:t>l</w:t>
+      </w:r>
+      <w:r>
+        <w:t xml:space="preserve">e nœud </w:t>
+      </w:r>
+      <w:r>
+        <w:t xml:space="preserve">map </w:t>
+      </w:r>
+      <w:r>
+        <w:t xml:space="preserve">contiendra le sol (constitué de 16x16 blocs). </w:t>
+      </w:r>
+      <w:r>
+        <w:t xml:space="preserve">Les </w:t>
+      </w:r>
+      <w:r>
+        <w:t>éléments tels que les blocs posés par le joueur ou les blocs</w:t>
+      </w:r>
+      <w:r>
+        <w:t xml:space="preserve"> stockés dans des macros seront </w:t>
+      </w:r>
+      <w:r>
+        <w:t>attachés au nœud map.</w:t>
+      </w:r>
+      <w:r>
+        <w:t xml:space="preserve"> </w:t>
       </w:r>
     </w:p>
     <w:p>
@@ -189,6 +285,7 @@
           <w:ilvl w:val="0"/>
           <w:numId w:val="1"/>
         </w:numPr>
+        <w:jc w:val="both"/>
         <w:rPr>
           <w:b/>
           <w:sz w:val="24"/>
@@ -217,25 +314,46 @@
     <w:p>
       <w:pPr>
         <w:pStyle w:val="Paragraphedeliste"/>
-      </w:pPr>
-      <w:r>
-        <w:t>Le monde plat est disponible (pour l’instant 16x16 cubes). Les textures des cubes sont personnalisables via l’</w:t>
-      </w:r>
-      <w:proofErr w:type="spellStart"/>
-      <w:r>
-        <w:t>AssetManager</w:t>
-      </w:r>
-      <w:proofErr w:type="spellEnd"/>
-      <w:r>
-        <w:t xml:space="preserve"> (voir </w:t>
-      </w:r>
-      <w:proofErr w:type="spellStart"/>
-      <w:r>
-        <w:t>assets</w:t>
-      </w:r>
-      <w:proofErr w:type="spellEnd"/>
-      <w:r>
-        <w:t>/Textures). La gravité a été mise en place, le joueur peut marcher en vue FPS. Le système de collision a été mis en place(à corriger on traverse un peu le bloc). Des blocs peuvent être ajouté mais les coordonnées sont encore indécises.</w:t>
+        <w:jc w:val="both"/>
+      </w:pPr>
+      <w:r>
+        <w:t>Le monde plat est disponible (pour l’instant 16x16 cubes). Les textures des cubes sont personnalisables via l’AssetManager (voir assets/Textures). La gravité a été mise en place, le joueur peut marcher en vue FPS</w:t>
+      </w:r>
+      <w:r>
+        <w:t xml:space="preserve"> (touches ZQSD)</w:t>
+      </w:r>
+      <w:r>
+        <w:t>. Le système de collision a été mis en place</w:t>
+      </w:r>
+      <w:r>
+        <w:t xml:space="preserve"> </w:t>
+      </w:r>
+      <w:r>
+        <w:t>(à corriger car la caméra</w:t>
+      </w:r>
+      <w:r>
+        <w:t xml:space="preserve"> traverse un peu le</w:t>
+      </w:r>
+      <w:r>
+        <w:t>s</w:t>
+      </w:r>
+      <w:r>
+        <w:t xml:space="preserve"> bloc</w:t>
+      </w:r>
+      <w:r>
+        <w:t>s</w:t>
+      </w:r>
+      <w:r>
+        <w:t xml:space="preserve">). Des blocs peuvent être </w:t>
+      </w:r>
+      <w:r>
+        <w:t>ajoutés</w:t>
+      </w:r>
+      <w:r>
+        <w:t xml:space="preserve"> avec clic droit</w:t>
+      </w:r>
+      <w:r>
+        <w:t xml:space="preserve"> mais les coordonnées sont encore indécises.</w:t>
       </w:r>
     </w:p>
     <w:p>
@@ -245,6 +363,7 @@
           <w:ilvl w:val="0"/>
           <w:numId w:val="1"/>
         </w:numPr>
+        <w:jc w:val="both"/>
         <w:rPr>
           <w:b/>
           <w:sz w:val="24"/>
@@ -273,9 +392,28 @@
     <w:p>
       <w:pPr>
         <w:pStyle w:val="Paragraphedeliste"/>
-      </w:pPr>
-      <w:r>
-        <w:t xml:space="preserve">Il est possible à présent de sauter. Il est également possible de retirer des blocs. </w:t>
+        <w:jc w:val="both"/>
+      </w:pPr>
+      <w:r>
+        <w:t>Il est possible à présent de sauter</w:t>
+      </w:r>
+      <w:r>
+        <w:t xml:space="preserve"> avec la barre espace</w:t>
+      </w:r>
+      <w:r>
+        <w:t>. Il est également possible de retirer des blocs</w:t>
+      </w:r>
+      <w:r>
+        <w:t xml:space="preserve"> avec </w:t>
+      </w:r>
+      <w:r>
+        <w:t xml:space="preserve">le </w:t>
+      </w:r>
+      <w:r>
+        <w:t>clic gauche</w:t>
+      </w:r>
+      <w:r>
+        <w:t xml:space="preserve">. </w:t>
       </w:r>
       <w:r>
         <w:t xml:space="preserve">Les coordonnées pour ajouter et retirer des blocs sont à présent conformes à l’endroit cliqué. On peut ajouter des blocs en cliquant sur des zones accolées à un bloc existant. La portée pour ajouter et retirer des blocs a été ajustée (pour ne pas agir de loin). Reste à régler le problème de collision (on voit légèrement à travers les blocs). </w:t>
@@ -284,11 +422,312 @@
     <w:p>
       <w:pPr>
         <w:pStyle w:val="Paragraphedeliste"/>
-      </w:pPr>
+        <w:numPr>
+          <w:ilvl w:val="0"/>
+          <w:numId w:val="1"/>
+        </w:numPr>
+        <w:jc w:val="both"/>
+        <w:rPr>
+          <w:b/>
+          <w:sz w:val="24"/>
+          <w:szCs w:val="24"/>
+          <w:u w:val="single"/>
+        </w:rPr>
+      </w:pPr>
+      <w:r>
+        <w:rPr>
+          <w:b/>
+          <w:sz w:val="24"/>
+          <w:szCs w:val="24"/>
+        </w:rPr>
+        <w:t>L</w:t>
+      </w:r>
+      <w:r>
+        <w:rPr>
+          <w:b/>
+          <w:sz w:val="24"/>
+          <w:szCs w:val="24"/>
+        </w:rPr>
+        <w:t xml:space="preserve">e </w:t>
+      </w:r>
+      <w:r>
+        <w:rPr>
+          <w:b/>
+          <w:sz w:val="24"/>
+          <w:szCs w:val="24"/>
+          <w:u w:val="single"/>
+        </w:rPr>
+        <w:t>29/05/13</w:t>
+      </w:r>
+    </w:p>
+    <w:p>
+      <w:pPr>
+        <w:pStyle w:val="Paragraphedeliste"/>
+        <w:jc w:val="both"/>
+      </w:pPr>
+      <w:r>
+        <w:t>Il est désormais possible de changer le type de bloc à poser, grâce à la roulette de la souris.</w:t>
+      </w:r>
+      <w:r>
+        <w:t xml:space="preserve"> Le système a été amélioré, on ne voit plus à travers les blocs. Cependant si on continue à avancer collé à un bloc, l’écran  </w:t>
+      </w:r>
+      <w:r>
+        <w:t xml:space="preserve">tremble. </w:t>
+      </w:r>
+      <w:r>
+        <w:t xml:space="preserve">La taille du joueur a été diminuée, </w:t>
+      </w:r>
+      <w:r>
+        <w:t>Il est</w:t>
+      </w:r>
+      <w:r>
+        <w:t xml:space="preserve"> à présent</w:t>
+      </w:r>
+      <w:r>
+        <w:t xml:space="preserve"> possible de passer dans une porte de deux</w:t>
+      </w:r>
+      <w:r>
+        <w:t xml:space="preserve"> blocs</w:t>
+      </w:r>
+      <w:r>
+        <w:t>.</w:t>
+      </w:r>
+      <w:r>
+        <w:t xml:space="preserve"> Fin du Sprint 1.</w:t>
+      </w:r>
+    </w:p>
+    <w:p>
+      <w:pPr>
+        <w:pStyle w:val="Paragraphedeliste"/>
+        <w:jc w:val="both"/>
+      </w:pPr>
+    </w:p>
+    <w:p>
+      <w:pPr>
+        <w:pStyle w:val="Titre2"/>
+        <w:jc w:val="both"/>
+      </w:pPr>
+      <w:r>
+        <w:t>Rétrospective</w:t>
+      </w:r>
+    </w:p>
+    <w:p>
+      <w:pPr>
+        <w:pStyle w:val="Paragraphedeliste"/>
+        <w:ind w:left="0"/>
+        <w:jc w:val="both"/>
+      </w:pPr>
+      <w:r>
+        <w:t>L’efficacité du moteur graphique JMonkeyEngine et de</w:t>
+      </w:r>
+      <w:r>
+        <w:t xml:space="preserve"> </w:t>
+      </w:r>
+      <w:r>
+        <w:t>s</w:t>
+      </w:r>
+      <w:r>
+        <w:t>es</w:t>
+      </w:r>
+      <w:r>
+        <w:t xml:space="preserve"> tutoriels nous ont permis de réaliser le </w:t>
+      </w:r>
+      <w:r>
+        <w:t>sprint</w:t>
+      </w:r>
+      <w:r>
+        <w:t xml:space="preserve"> au plus près de ce qu</w:t>
+      </w:r>
+      <w:r>
+        <w:t xml:space="preserve">e nous </w:t>
+      </w:r>
+      <w:r>
+        <w:t>imagin</w:t>
+      </w:r>
+      <w:r>
+        <w:t>ions</w:t>
+      </w:r>
+      <w:r>
+        <w:t xml:space="preserve">. Nous aimerions améliorer pour le prochain sprint  les </w:t>
+      </w:r>
+      <w:r>
+        <w:lastRenderedPageBreak/>
+        <w:t>moyens techniques utilisés. Certaines méthodes sont dépréciées et nous souhaitons les mettre à jour. Nous avons fait ce choix afin d’être sûr de livrer de la business value, et cela s’</w:t>
+      </w:r>
+      <w:r>
+        <w:t>est révélé un bon choix</w:t>
+      </w:r>
+      <w:r>
+        <w:t xml:space="preserve">. </w:t>
+      </w:r>
+      <w:r>
+        <w:rPr>
+          <w:b/>
+        </w:rPr>
+        <w:t>Organisation</w:t>
+      </w:r>
+      <w:r>
+        <w:rPr>
+          <w:b/>
+        </w:rPr>
+        <w:t> :</w:t>
+      </w:r>
+      <w:r>
+        <w:t xml:space="preserve"> </w:t>
+      </w:r>
+      <w:r>
+        <w:t>A</w:t>
+      </w:r>
+      <w:r>
+        <w:t xml:space="preserve"> partir du moment où nous avons défini l’ensemble des tâches pour le sprint 1, nous avons pu attribuer à chacun des tâches simple</w:t>
+      </w:r>
+      <w:r>
+        <w:t>s</w:t>
+      </w:r>
+      <w:r>
+        <w:t xml:space="preserve"> en autonomie pour ensuite effectuer ou terminer,  en pair programming, les tâches les plus complexes.</w:t>
+      </w:r>
+      <w:r>
+        <w:t xml:space="preserve"> </w:t>
+      </w:r>
+      <w:r>
+        <w:t>Nous sommes</w:t>
+      </w:r>
+      <w:r>
+        <w:t xml:space="preserve"> satisfait</w:t>
+      </w:r>
+      <w:r>
+        <w:t>s</w:t>
+      </w:r>
+      <w:r>
+        <w:t xml:space="preserve"> de notre rythme de travail et de l’</w:t>
+      </w:r>
+      <w:r>
+        <w:t>intérêt</w:t>
+      </w:r>
+      <w:r>
+        <w:t xml:space="preserve"> du sujet, cela nous rassure quant au succès du projet intégral.  </w:t>
+      </w:r>
+    </w:p>
+    <w:p>
+      <w:pPr>
+        <w:pStyle w:val="Titre1"/>
+      </w:pPr>
+      <w:r>
+        <w:t>SPRINT 2 – Du 30/05/13 au 1</w:t>
+      </w:r>
+      <w:r>
+        <w:t>4</w:t>
+      </w:r>
+      <w:r>
+        <w:t>/05/13</w:t>
+      </w:r>
+    </w:p>
+    <w:p>
+      <w:pPr>
+        <w:pStyle w:val="Paragraphedeliste"/>
+        <w:numPr>
+          <w:ilvl w:val="0"/>
+          <w:numId w:val="1"/>
+        </w:numPr>
+        <w:jc w:val="both"/>
+        <w:rPr>
+          <w:b/>
+          <w:sz w:val="24"/>
+          <w:szCs w:val="24"/>
+          <w:u w:val="single"/>
+        </w:rPr>
+      </w:pPr>
+      <w:r>
+        <w:rPr>
+          <w:b/>
+          <w:sz w:val="24"/>
+          <w:szCs w:val="24"/>
+        </w:rPr>
+        <w:t xml:space="preserve">Le </w:t>
+      </w:r>
+      <w:r>
+        <w:rPr>
+          <w:b/>
+          <w:sz w:val="24"/>
+          <w:szCs w:val="24"/>
+          <w:u w:val="single"/>
+        </w:rPr>
+        <w:t>31</w:t>
+      </w:r>
+      <w:r>
+        <w:rPr>
+          <w:b/>
+          <w:sz w:val="24"/>
+          <w:szCs w:val="24"/>
+          <w:u w:val="single"/>
+        </w:rPr>
+        <w:t>/05/13</w:t>
+      </w:r>
+    </w:p>
+    <w:p>
+      <w:pPr>
+        <w:pStyle w:val="Paragraphedeliste"/>
+        <w:jc w:val="both"/>
+      </w:pPr>
+      <w:r>
+        <w:t>Règlement des priorités</w:t>
+      </w:r>
+      <w:r>
+        <w:t xml:space="preserve"> sur le sprint 2</w:t>
+      </w:r>
       <w:bookmarkStart w:id="0" w:name="_GoBack"/>
       <w:bookmarkEnd w:id="0"/>
+      <w:r>
+        <w:t>. Accords sur les solutions technologiques. Début de l’</w:t>
+      </w:r>
+      <w:r>
+        <w:t>implémentation du joueur.</w:t>
+      </w:r>
+      <w:r>
+        <w:t xml:space="preserve"> </w:t>
+      </w:r>
+    </w:p>
+    <w:p>
+      <w:pPr>
+        <w:pStyle w:val="Paragraphedeliste"/>
+        <w:numPr>
+          <w:ilvl w:val="0"/>
+          <w:numId w:val="1"/>
+        </w:numPr>
+        <w:jc w:val="both"/>
+        <w:rPr>
+          <w:b/>
+          <w:sz w:val="24"/>
+          <w:szCs w:val="24"/>
+          <w:u w:val="single"/>
+        </w:rPr>
+      </w:pPr>
+      <w:r>
+        <w:rPr>
+          <w:b/>
+          <w:sz w:val="24"/>
+          <w:szCs w:val="24"/>
+        </w:rPr>
+        <w:t xml:space="preserve">Le </w:t>
+      </w:r>
+      <w:r>
+        <w:rPr>
+          <w:b/>
+          <w:sz w:val="24"/>
+          <w:szCs w:val="24"/>
+          <w:u w:val="single"/>
+        </w:rPr>
+        <w:t>/05/13</w:t>
+      </w:r>
+    </w:p>
+    <w:p>
+      <w:pPr>
+        <w:pStyle w:val="Paragraphedeliste"/>
+      </w:pPr>
     </w:p>
     <w:sectPr>
+      <w:headerReference w:type="default" r:id="rId8"/>
       <w:pgSz w:w="11906" w:h="16838"/>
       <w:pgMar w:top="1417" w:right="1417" w:bottom="1417" w:left="1417" w:header="708" w:footer="708" w:gutter="0"/>
       <w:cols w:space="708"/>
@@ -296,6 +735,114 @@
     </w:sectPr>
   </w:body>
 </w:document>
+</file>
+
+<file path=word/endnotes.xml><?xml version="1.0" encoding="utf-8"?>
+<w:endnotes xmlns:wpc="http://schemas.microsoft.com/office/word/2010/wordprocessingCanvas" xmlns:mc="http://schemas.openxmlformats.org/markup-compatibility/2006" xmlns:o="urn:schemas-microsoft-com:office:office" xmlns:r="http://schemas.openxmlformats.org/officeDocument/2006/relationships" xmlns:m="http://schemas.openxmlformats.org/officeDocument/2006/math" xmlns:v="urn:schemas-microsoft-com:vml" xmlns:wp14="http://schemas.microsoft.com/office/word/2010/wordprocessingDrawing" xmlns:wp="http://schemas.openxmlformats.org/drawingml/2006/wordprocessingDrawing" xmlns:w10="urn:schemas-microsoft-com:office:word" xmlns:w="http://schemas.openxmlformats.org/wordprocessingml/2006/main" xmlns:w14="http://schemas.microsoft.com/office/word/2010/wordml" xmlns:w15="http://schemas.microsoft.com/office/word/2012/wordml" xmlns:wpg="http://schemas.microsoft.com/office/word/2010/wordprocessingGroup" xmlns:wpi="http://schemas.microsoft.com/office/word/2010/wordprocessingInk" xmlns:wne="http://schemas.microsoft.com/office/word/2006/wordml" xmlns:wps="http://schemas.microsoft.com/office/word/2010/wordprocessingShape" mc:Ignorable="w14 w15 wp14">
+  <w:endnote w:type="separator" w:id="-1">
+    <w:p>
+      <w:pPr>
+        <w:spacing w:after="0" w:line="240" w:lineRule="auto"/>
+      </w:pPr>
+      <w:r>
+        <w:separator/>
+      </w:r>
+    </w:p>
+  </w:endnote>
+  <w:endnote w:type="continuationSeparator" w:id="0">
+    <w:p>
+      <w:pPr>
+        <w:spacing w:after="0" w:line="240" w:lineRule="auto"/>
+      </w:pPr>
+      <w:r>
+        <w:continuationSeparator/>
+      </w:r>
+    </w:p>
+  </w:endnote>
+</w:endnotes>
+</file>
+
+<file path=word/footnotes.xml><?xml version="1.0" encoding="utf-8"?>
+<w:footnotes xmlns:wpc="http://schemas.microsoft.com/office/word/2010/wordprocessingCanvas" xmlns:mc="http://schemas.openxmlformats.org/markup-compatibility/2006" xmlns:o="urn:schemas-microsoft-com:office:office" xmlns:r="http://schemas.openxmlformats.org/officeDocument/2006/relationships" xmlns:m="http://schemas.openxmlformats.org/officeDocument/2006/math" xmlns:v="urn:schemas-microsoft-com:vml" xmlns:wp14="http://schemas.microsoft.com/office/word/2010/wordprocessingDrawing" xmlns:wp="http://schemas.openxmlformats.org/drawingml/2006/wordprocessingDrawing" xmlns:w10="urn:schemas-microsoft-com:office:word" xmlns:w="http://schemas.openxmlformats.org/wordprocessingml/2006/main" xmlns:w14="http://schemas.microsoft.com/office/word/2010/wordml" xmlns:w15="http://schemas.microsoft.com/office/word/2012/wordml" xmlns:wpg="http://schemas.microsoft.com/office/word/2010/wordprocessingGroup" xmlns:wpi="http://schemas.microsoft.com/office/word/2010/wordprocessingInk" xmlns:wne="http://schemas.microsoft.com/office/word/2006/wordml" xmlns:wps="http://schemas.microsoft.com/office/word/2010/wordprocessingShape" mc:Ignorable="w14 w15 wp14">
+  <w:footnote w:type="separator" w:id="-1">
+    <w:p>
+      <w:pPr>
+        <w:spacing w:after="0" w:line="240" w:lineRule="auto"/>
+      </w:pPr>
+      <w:r>
+        <w:separator/>
+      </w:r>
+    </w:p>
+  </w:footnote>
+  <w:footnote w:type="continuationSeparator" w:id="0">
+    <w:p>
+      <w:pPr>
+        <w:spacing w:after="0" w:line="240" w:lineRule="auto"/>
+      </w:pPr>
+      <w:r>
+        <w:continuationSeparator/>
+      </w:r>
+    </w:p>
+  </w:footnote>
+</w:footnotes>
+</file>
+
+<file path=word/header1.xml><?xml version="1.0" encoding="utf-8"?>
+<w:hdr xmlns:wpc="http://schemas.microsoft.com/office/word/2010/wordprocessingCanvas" xmlns:mc="http://schemas.openxmlformats.org/markup-compatibility/2006" xmlns:o="urn:schemas-microsoft-com:office:office" xmlns:r="http://schemas.openxmlformats.org/officeDocument/2006/relationships" xmlns:m="http://schemas.openxmlformats.org/officeDocument/2006/math" xmlns:v="urn:schemas-microsoft-com:vml" xmlns:wp14="http://schemas.microsoft.com/office/word/2010/wordprocessingDrawing" xmlns:wp="http://schemas.openxmlformats.org/drawingml/2006/wordprocessingDrawing" xmlns:w10="urn:schemas-microsoft-com:office:word" xmlns:w="http://schemas.openxmlformats.org/wordprocessingml/2006/main" xmlns:w14="http://schemas.microsoft.com/office/word/2010/wordml" xmlns:w15="http://schemas.microsoft.com/office/word/2012/wordml" xmlns:wpg="http://schemas.microsoft.com/office/word/2010/wordprocessingGroup" xmlns:wpi="http://schemas.microsoft.com/office/word/2010/wordprocessingInk" xmlns:wne="http://schemas.microsoft.com/office/word/2006/wordml" xmlns:wps="http://schemas.microsoft.com/office/word/2010/wordprocessingShape" mc:Ignorable="w14 w15 wp14">
+  <w:p>
+    <w:pPr>
+      <w:pStyle w:val="En-tte"/>
+      <w:jc w:val="right"/>
+    </w:pPr>
+    <w:r>
+      <w:rPr>
+        <w:noProof/>
+        <w:lang w:eastAsia="fr-FR"/>
+      </w:rPr>
+      <w:drawing>
+        <wp:inline distT="0" distB="0" distL="0" distR="0">
+          <wp:extent cx="1189844" cy="381663"/>
+          <wp:effectExtent l="0" t="0" r="0" b="0"/>
+          <wp:docPr id="2" name="Image 2"/>
+          <wp:cNvGraphicFramePr>
+            <a:graphicFrameLocks xmlns:a="http://schemas.openxmlformats.org/drawingml/2006/main" noChangeAspect="1"/>
+          </wp:cNvGraphicFramePr>
+          <a:graphic xmlns:a="http://schemas.openxmlformats.org/drawingml/2006/main">
+            <a:graphicData uri="http://schemas.openxmlformats.org/drawingml/2006/picture">
+              <pic:pic xmlns:pic="http://schemas.openxmlformats.org/drawingml/2006/picture">
+                <pic:nvPicPr>
+                  <pic:cNvPr id="2" name="logo-emn.jpg"/>
+                  <pic:cNvPicPr/>
+                </pic:nvPicPr>
+                <pic:blipFill>
+                  <a:blip r:embed="rId1">
+                    <a:extLst>
+                      <a:ext uri="{28A0092B-C50C-407E-A947-70E740481C1C}">
+                        <a14:useLocalDpi xmlns:a14="http://schemas.microsoft.com/office/drawing/2010/main" val="0"/>
+                      </a:ext>
+                    </a:extLst>
+                  </a:blip>
+                  <a:stretch>
+                    <a:fillRect/>
+                  </a:stretch>
+                </pic:blipFill>
+                <pic:spPr>
+                  <a:xfrm>
+                    <a:off x="0" y="0"/>
+                    <a:ext cx="1242417" cy="398527"/>
+                  </a:xfrm>
+                  <a:prstGeom prst="rect">
+                    <a:avLst/>
+                  </a:prstGeom>
+                </pic:spPr>
+              </pic:pic>
+            </a:graphicData>
+          </a:graphic>
+        </wp:inline>
+      </w:drawing>
+    </w:r>
+  </w:p>
+</w:hdr>
 </file>
 
 <file path=word/numbering.xml><?xml version="1.0" encoding="utf-8"?>
@@ -820,11 +1367,11 @@
     <w:link w:val="Titre1Car"/>
     <w:uiPriority w:val="9"/>
     <w:qFormat/>
-    <w:rsid w:val="003E04A9"/>
+    <w:rsid w:val="003A2699"/>
     <w:pPr>
       <w:keepNext/>
       <w:keepLines/>
-      <w:spacing w:before="240" w:after="0"/>
+      <w:spacing w:before="360" w:after="120"/>
       <w:outlineLvl w:val="0"/>
     </w:pPr>
     <w:rPr>
@@ -832,6 +1379,28 @@
       <w:color w:val="2E74B5" w:themeColor="accent1" w:themeShade="BF"/>
       <w:sz w:val="32"/>
       <w:szCs w:val="32"/>
+    </w:rPr>
+  </w:style>
+  <w:style w:type="paragraph" w:styleId="Titre2">
+    <w:name w:val="heading 2"/>
+    <w:basedOn w:val="Normal"/>
+    <w:next w:val="Normal"/>
+    <w:link w:val="Titre2Car"/>
+    <w:uiPriority w:val="9"/>
+    <w:unhideWhenUsed/>
+    <w:qFormat/>
+    <w:rsid w:val="00622381"/>
+    <w:pPr>
+      <w:keepNext/>
+      <w:keepLines/>
+      <w:spacing w:before="40" w:after="0"/>
+      <w:outlineLvl w:val="1"/>
+    </w:pPr>
+    <w:rPr>
+      <w:rFonts w:asciiTheme="majorHAnsi" w:eastAsiaTheme="majorEastAsia" w:hAnsiTheme="majorHAnsi" w:cstheme="majorBidi"/>
+      <w:color w:val="2E74B5" w:themeColor="accent1" w:themeShade="BF"/>
+      <w:sz w:val="26"/>
+      <w:szCs w:val="26"/>
     </w:rPr>
   </w:style>
   <w:style w:type="character" w:default="1" w:styleId="Policepardfaut">
@@ -923,13 +1492,79 @@
     <w:basedOn w:val="Policepardfaut"/>
     <w:link w:val="Titre1"/>
     <w:uiPriority w:val="9"/>
-    <w:rsid w:val="003E04A9"/>
+    <w:rsid w:val="003A2699"/>
     <w:rPr>
       <w:rFonts w:asciiTheme="majorHAnsi" w:eastAsiaTheme="majorEastAsia" w:hAnsiTheme="majorHAnsi" w:cstheme="majorBidi"/>
       <w:color w:val="2E74B5" w:themeColor="accent1" w:themeShade="BF"/>
       <w:sz w:val="32"/>
       <w:szCs w:val="32"/>
     </w:rPr>
+  </w:style>
+  <w:style w:type="character" w:customStyle="1" w:styleId="Titre2Car">
+    <w:name w:val="Titre 2 Car"/>
+    <w:basedOn w:val="Policepardfaut"/>
+    <w:link w:val="Titre2"/>
+    <w:uiPriority w:val="9"/>
+    <w:rsid w:val="00622381"/>
+    <w:rPr>
+      <w:rFonts w:asciiTheme="majorHAnsi" w:eastAsiaTheme="majorEastAsia" w:hAnsiTheme="majorHAnsi" w:cstheme="majorBidi"/>
+      <w:color w:val="2E74B5" w:themeColor="accent1" w:themeShade="BF"/>
+      <w:sz w:val="26"/>
+      <w:szCs w:val="26"/>
+    </w:rPr>
+  </w:style>
+  <w:style w:type="paragraph" w:styleId="Sansinterligne">
+    <w:name w:val="No Spacing"/>
+    <w:uiPriority w:val="1"/>
+    <w:qFormat/>
+    <w:rsid w:val="00BE7FC3"/>
+    <w:pPr>
+      <w:spacing w:after="0" w:line="240" w:lineRule="auto"/>
+    </w:pPr>
+  </w:style>
+  <w:style w:type="paragraph" w:styleId="En-tte">
+    <w:name w:val="header"/>
+    <w:basedOn w:val="Normal"/>
+    <w:link w:val="En-tteCar"/>
+    <w:uiPriority w:val="99"/>
+    <w:unhideWhenUsed/>
+    <w:rsid w:val="003144B3"/>
+    <w:pPr>
+      <w:tabs>
+        <w:tab w:val="center" w:pos="4536"/>
+        <w:tab w:val="right" w:pos="9072"/>
+      </w:tabs>
+      <w:spacing w:after="0" w:line="240" w:lineRule="auto"/>
+    </w:pPr>
+  </w:style>
+  <w:style w:type="character" w:customStyle="1" w:styleId="En-tteCar">
+    <w:name w:val="En-tête Car"/>
+    <w:basedOn w:val="Policepardfaut"/>
+    <w:link w:val="En-tte"/>
+    <w:uiPriority w:val="99"/>
+    <w:rsid w:val="003144B3"/>
+  </w:style>
+  <w:style w:type="paragraph" w:styleId="Pieddepage">
+    <w:name w:val="footer"/>
+    <w:basedOn w:val="Normal"/>
+    <w:link w:val="PieddepageCar"/>
+    <w:uiPriority w:val="99"/>
+    <w:unhideWhenUsed/>
+    <w:rsid w:val="003144B3"/>
+    <w:pPr>
+      <w:tabs>
+        <w:tab w:val="center" w:pos="4536"/>
+        <w:tab w:val="right" w:pos="9072"/>
+      </w:tabs>
+      <w:spacing w:after="0" w:line="240" w:lineRule="auto"/>
+    </w:pPr>
+  </w:style>
+  <w:style w:type="character" w:customStyle="1" w:styleId="PieddepageCar">
+    <w:name w:val="Pied de page Car"/>
+    <w:basedOn w:val="Policepardfaut"/>
+    <w:link w:val="Pieddepage"/>
+    <w:uiPriority w:val="99"/>
+    <w:rsid w:val="003144B3"/>
   </w:style>
 </w:styles>
 </file>

</xml_diff>

<commit_message>
MAJ documents avancement et tâches
</commit_message>
<xml_diff>
--- a/doc/MINICRAFT_Avancement.docx
+++ b/doc/MINICRAFT_Avancement.docx
@@ -150,7 +150,15 @@
         <w:t>Le partage des sources est disponible su</w:t>
       </w:r>
       <w:r>
-        <w:t>r GitHub à l’adresse suivante :</w:t>
+        <w:t xml:space="preserve">r </w:t>
+      </w:r>
+      <w:proofErr w:type="spellStart"/>
+      <w:r>
+        <w:t>GitHub</w:t>
+      </w:r>
+      <w:proofErr w:type="spellEnd"/>
+      <w:r>
+        <w:t xml:space="preserve"> à l’adresse suivante :</w:t>
       </w:r>
     </w:p>
     <w:p>
@@ -182,8 +190,21 @@
         <w:jc w:val="both"/>
       </w:pPr>
       <w:r>
-        <w:t>Pour l’heure un fichier Minicraft.java contient le main.  Lancer le programme ouvre une fenêtre JMonkeyEngine</w:t>
-      </w:r>
+        <w:t xml:space="preserve">Pour l’heure un fichier Minicraft.java contient </w:t>
+      </w:r>
+      <w:proofErr w:type="gramStart"/>
+      <w:r>
+        <w:t>le</w:t>
+      </w:r>
+      <w:proofErr w:type="gramEnd"/>
+      <w:r>
+        <w:t xml:space="preserve"> main.  Lancer le programme ouvre une fenêtre </w:t>
+      </w:r>
+      <w:proofErr w:type="spellStart"/>
+      <w:r>
+        <w:t>JMonkeyEngine</w:t>
+      </w:r>
+      <w:proofErr w:type="spellEnd"/>
       <w:r>
         <w:t xml:space="preserve"> 3</w:t>
       </w:r>
@@ -242,7 +263,15 @@
         <w:t>L’architecture</w:t>
       </w:r>
       <w:r>
-        <w:t xml:space="preserve"> a été mise en place. Un nœud « map » est ajouté au nœud racine</w:t>
+        <w:t xml:space="preserve"> a été mise en place. Un nœud « </w:t>
+      </w:r>
+      <w:proofErr w:type="spellStart"/>
+      <w:r>
+        <w:t>map</w:t>
+      </w:r>
+      <w:proofErr w:type="spellEnd"/>
+      <w:r>
+        <w:t> » est ajouté au nœud racine</w:t>
       </w:r>
       <w:r>
         <w:t xml:space="preserve">. </w:t>
@@ -256,8 +285,13 @@
       <w:r>
         <w:t xml:space="preserve">e nœud </w:t>
       </w:r>
-      <w:r>
-        <w:t xml:space="preserve">map </w:t>
+      <w:proofErr w:type="spellStart"/>
+      <w:r>
+        <w:t>map</w:t>
+      </w:r>
+      <w:proofErr w:type="spellEnd"/>
+      <w:r>
+        <w:t xml:space="preserve"> </w:t>
       </w:r>
       <w:r>
         <w:t xml:space="preserve">contiendra le sol (constitué de 16x16 blocs). </w:t>
@@ -272,7 +306,15 @@
         <w:t xml:space="preserve"> stockés dans des macros seront </w:t>
       </w:r>
       <w:r>
-        <w:t>attachés au nœud map.</w:t>
+        <w:t xml:space="preserve">attachés au nœud </w:t>
+      </w:r>
+      <w:proofErr w:type="spellStart"/>
+      <w:r>
+        <w:t>map</w:t>
+      </w:r>
+      <w:proofErr w:type="spellEnd"/>
+      <w:r>
+        <w:t>.</w:t>
       </w:r>
       <w:r>
         <w:t xml:space="preserve"> </w:t>
@@ -317,7 +359,23 @@
         <w:jc w:val="both"/>
       </w:pPr>
       <w:r>
-        <w:t>Le monde plat est disponible (pour l’instant 16x16 cubes). Les textures des cubes sont personnalisables via l’AssetManager (voir assets/Textures). La gravité a été mise en place, le joueur peut marcher en vue FPS</w:t>
+        <w:t>Le monde plat est disponible (pour l’instant 16x16 cubes). Les textures des cubes sont personnalisables via l’</w:t>
+      </w:r>
+      <w:proofErr w:type="spellStart"/>
+      <w:r>
+        <w:t>AssetManager</w:t>
+      </w:r>
+      <w:proofErr w:type="spellEnd"/>
+      <w:r>
+        <w:t xml:space="preserve"> (voir </w:t>
+      </w:r>
+      <w:proofErr w:type="spellStart"/>
+      <w:r>
+        <w:t>assets</w:t>
+      </w:r>
+      <w:proofErr w:type="spellEnd"/>
+      <w:r>
+        <w:t>/Textures). La gravité a été mise en place, le joueur peut marcher en vue FPS</w:t>
       </w:r>
       <w:r>
         <w:t xml:space="preserve"> (touches ZQSD)</w:t>
@@ -518,7 +576,15 @@
         <w:jc w:val="both"/>
       </w:pPr>
       <w:r>
-        <w:t>L’efficacité du moteur graphique JMonkeyEngine et de</w:t>
+        <w:t xml:space="preserve">L’efficacité du moteur graphique </w:t>
+      </w:r>
+      <w:proofErr w:type="spellStart"/>
+      <w:r>
+        <w:t>JMonkeyEngine</w:t>
+      </w:r>
+      <w:proofErr w:type="spellEnd"/>
+      <w:r>
+        <w:t xml:space="preserve"> et de</w:t>
       </w:r>
       <w:r>
         <w:t xml:space="preserve"> </w:t>
@@ -552,7 +618,15 @@
       </w:r>
       <w:r>
         <w:lastRenderedPageBreak/>
-        <w:t>moyens techniques utilisés. Certaines méthodes sont dépréciées et nous souhaitons les mettre à jour. Nous avons fait ce choix afin d’être sûr de livrer de la business value, et cela s’</w:t>
+        <w:t xml:space="preserve">moyens techniques utilisés. Certaines méthodes sont dépréciées et nous souhaitons les mettre à jour. Nous avons fait ce choix afin d’être sûr de livrer </w:t>
+      </w:r>
+      <w:proofErr w:type="gramStart"/>
+      <w:r>
+        <w:t>de la</w:t>
+      </w:r>
+      <w:proofErr w:type="gramEnd"/>
+      <w:r>
+        <w:t xml:space="preserve"> business value, et cela s’</w:t>
       </w:r>
       <w:r>
         <w:t>est révélé un bon choix</w:t>
@@ -585,7 +659,15 @@
         <w:t>s</w:t>
       </w:r>
       <w:r>
-        <w:t xml:space="preserve"> en autonomie pour ensuite effectuer ou terminer,  en pair programming, les tâches les plus complexes.</w:t>
+        <w:t xml:space="preserve"> en autonomie pour ensuite effectuer ou terminer,  en pair </w:t>
+      </w:r>
+      <w:proofErr w:type="spellStart"/>
+      <w:r>
+        <w:t>programming</w:t>
+      </w:r>
+      <w:proofErr w:type="spellEnd"/>
+      <w:r>
+        <w:t>, les tâches les plus complexes.</w:t>
       </w:r>
       <w:r>
         <w:t xml:space="preserve"> </w:t>
@@ -676,8 +758,6 @@
       <w:r>
         <w:t xml:space="preserve"> sur le sprint 2</w:t>
       </w:r>
-      <w:bookmarkStart w:id="0" w:name="_GoBack"/>
-      <w:bookmarkEnd w:id="0"/>
       <w:r>
         <w:t>. Accords sur les solutions technologiques. Début de l’</w:t>
       </w:r>
@@ -718,8 +798,105 @@
           <w:szCs w:val="24"/>
           <w:u w:val="single"/>
         </w:rPr>
+        <w:t>03/</w:t>
+      </w:r>
+      <w:r>
+        <w:rPr>
+          <w:b/>
+          <w:sz w:val="24"/>
+          <w:szCs w:val="24"/>
+          <w:u w:val="single"/>
+        </w:rPr>
+        <w:t>05/13</w:t>
+      </w:r>
+    </w:p>
+    <w:p>
+      <w:pPr>
+        <w:pStyle w:val="Paragraphedeliste"/>
+      </w:pPr>
+      <w:r>
+        <w:t xml:space="preserve">Amélioration de la caméra du joueur : hauteur du joueur de deux cubes et passant sous une porte </w:t>
+      </w:r>
+      <w:proofErr w:type="gramStart"/>
+      <w:r>
+        <w:t>( deux</w:t>
+      </w:r>
+      <w:proofErr w:type="gramEnd"/>
+      <w:r>
+        <w:t xml:space="preserve"> cubes de hauteur et un cube de largeur). Ajout de la fonction pinceau en appuyant sur la touche F. Cela permet de réaliser des grandes structures rapidement telles que des lignes et des rectangles. </w:t>
+      </w:r>
+      <w:r>
+        <w:t>Il suffit de cliquer sur le deux coins du pavé opposés par une diagonale et la structure est créée. En cliquant sur G, cela active/désactive le mode « plein », sinon le pavé n’est constitué que des arrêtes. En choisissant les extrémités sur une seule ligne, cela créera une ligne.</w:t>
+      </w:r>
+    </w:p>
+    <w:p>
+      <w:pPr>
+        <w:pStyle w:val="Paragraphedeliste"/>
+        <w:numPr>
+          <w:ilvl w:val="0"/>
+          <w:numId w:val="1"/>
+        </w:numPr>
+        <w:jc w:val="both"/>
+        <w:rPr>
+          <w:b/>
+          <w:sz w:val="24"/>
+          <w:szCs w:val="24"/>
+          <w:u w:val="single"/>
+        </w:rPr>
+      </w:pPr>
+      <w:r>
+        <w:rPr>
+          <w:b/>
+          <w:sz w:val="24"/>
+          <w:szCs w:val="24"/>
+        </w:rPr>
+        <w:t xml:space="preserve">Le </w:t>
+      </w:r>
+      <w:r>
+        <w:rPr>
+          <w:b/>
+          <w:sz w:val="24"/>
+          <w:szCs w:val="24"/>
+          <w:u w:val="single"/>
+        </w:rPr>
+        <w:t>0</w:t>
+      </w:r>
+      <w:r>
+        <w:rPr>
+          <w:b/>
+          <w:sz w:val="24"/>
+          <w:szCs w:val="24"/>
+          <w:u w:val="single"/>
+        </w:rPr>
+        <w:t>4</w:t>
+      </w:r>
+      <w:r>
+        <w:rPr>
+          <w:b/>
+          <w:sz w:val="24"/>
+          <w:szCs w:val="24"/>
+          <w:u w:val="single"/>
+        </w:rPr>
         <w:t>/05/13</w:t>
       </w:r>
+    </w:p>
+    <w:p>
+      <w:pPr>
+        <w:pStyle w:val="Paragraphedeliste"/>
+      </w:pPr>
+      <w:r>
+        <w:t xml:space="preserve">Ajout de HUD, une image dans le coin supérieur droit pour voir le type de bloc qui est actuellement sélectionné. Etablissement fonctionnel du menu, accessible par l’appui de la touche </w:t>
+      </w:r>
+      <w:proofErr w:type="spellStart"/>
+      <w:r>
+        <w:t>échap</w:t>
+      </w:r>
+      <w:proofErr w:type="spellEnd"/>
+      <w:r>
+        <w:t>. Celui-ci permettra de choisir le type de macro : rectangle, etc… ; le type de bloc : béton, terre, … ; Une macro à jouer dans la liste des macros ; des boutons d’enregistrement de macro (début et fin) ; ainsi que des boutons OK ; Annuler et Quitter.</w:t>
+      </w:r>
+      <w:bookmarkStart w:id="0" w:name="_GoBack"/>
+      <w:bookmarkEnd w:id="0"/>
     </w:p>
     <w:p>
       <w:pPr>

</xml_diff>

<commit_message>
Mise en place du menu + maj docs (pb retour au jeu)
</commit_message>
<xml_diff>
--- a/doc/MINICRAFT_Avancement.docx
+++ b/doc/MINICRAFT_Avancement.docx
@@ -859,16 +859,56 @@
           <w:szCs w:val="24"/>
           <w:u w:val="single"/>
         </w:rPr>
-        <w:t>0</w:t>
-      </w:r>
-      <w:r>
-        <w:rPr>
-          <w:b/>
-          <w:sz w:val="24"/>
-          <w:szCs w:val="24"/>
-          <w:u w:val="single"/>
-        </w:rPr>
-        <w:t>4</w:t>
+        <w:t>04/05/13</w:t>
+      </w:r>
+    </w:p>
+    <w:p>
+      <w:pPr>
+        <w:pStyle w:val="Paragraphedeliste"/>
+      </w:pPr>
+      <w:r>
+        <w:t xml:space="preserve">Ajout de HUD, une image dans le coin supérieur droit pour voir le type de bloc qui est actuellement sélectionné. Etablissement fonctionnel du menu, accessible par l’appui de la touche </w:t>
+      </w:r>
+      <w:proofErr w:type="spellStart"/>
+      <w:r>
+        <w:t>échap</w:t>
+      </w:r>
+      <w:proofErr w:type="spellEnd"/>
+      <w:r>
+        <w:t>. Celui-ci permettra de choisir le type de macro : rectangle, etc… ; le type de bloc : béton, terre, … ; Une macro à jouer dans la liste des macros ; des boutons d’enregistrement de macro (début et fin) ; ainsi que des boutons OK ; Annuler et Quitter.</w:t>
+      </w:r>
+    </w:p>
+    <w:p>
+      <w:pPr>
+        <w:pStyle w:val="Paragraphedeliste"/>
+        <w:numPr>
+          <w:ilvl w:val="0"/>
+          <w:numId w:val="1"/>
+        </w:numPr>
+        <w:jc w:val="both"/>
+        <w:rPr>
+          <w:b/>
+          <w:sz w:val="24"/>
+          <w:szCs w:val="24"/>
+          <w:u w:val="single"/>
+        </w:rPr>
+      </w:pPr>
+      <w:r>
+        <w:rPr>
+          <w:b/>
+          <w:sz w:val="24"/>
+          <w:szCs w:val="24"/>
+        </w:rPr>
+        <w:t xml:space="preserve">Le </w:t>
+      </w:r>
+      <w:r>
+        <w:rPr>
+          <w:b/>
+          <w:sz w:val="24"/>
+          <w:szCs w:val="24"/>
+          <w:u w:val="single"/>
+        </w:rPr>
+        <w:t>05</w:t>
       </w:r>
       <w:r>
         <w:rPr>
@@ -885,18 +925,30 @@
         <w:pStyle w:val="Paragraphedeliste"/>
       </w:pPr>
       <w:r>
-        <w:t xml:space="preserve">Ajout de HUD, une image dans le coin supérieur droit pour voir le type de bloc qui est actuellement sélectionné. Etablissement fonctionnel du menu, accessible par l’appui de la touche </w:t>
+        <w:t xml:space="preserve">Mis à jour du </w:t>
+      </w:r>
+      <w:r>
+        <w:t>HUD</w:t>
+      </w:r>
+      <w:r>
+        <w:t xml:space="preserve"> : l’image de la texture de bloc en cours sera observer du </w:t>
       </w:r>
       <w:proofErr w:type="spellStart"/>
       <w:r>
-        <w:t>échap</w:t>
+        <w:t>PlayerSettingChoice</w:t>
       </w:r>
       <w:proofErr w:type="spellEnd"/>
       <w:r>
-        <w:t>. Celui-ci permettra de choisir le type de macro : rectangle, etc… ; le type de bloc : béton, terre, … ; Une macro à jouer dans la liste des macros ; des boutons d’enregistrement de macro (début et fin) ; ainsi que des boutons OK ; Annuler et Quitter.</w:t>
+        <w:t xml:space="preserve"> et renseigne si l’</w:t>
+      </w:r>
+      <w:r>
+        <w:t>on est en mode forme ou bloc. Il est possible d’afficher le menu à l’appui de la touche P. Il est toujours possible de se déplacer en même temps. Le problème est que lorsque l’on revient au jeu, le curseur n’est plus utilisable.</w:t>
       </w:r>
       <w:bookmarkStart w:id="0" w:name="_GoBack"/>
       <w:bookmarkEnd w:id="0"/>
+      <w:r>
+        <w:t xml:space="preserve"> </w:t>
+      </w:r>
     </w:p>
     <w:p>
       <w:pPr>

</xml_diff>

<commit_message>
Maj Docs + Diapo
</commit_message>
<xml_diff>
--- a/doc/MINICRAFT_Avancement.docx
+++ b/doc/MINICRAFT_Avancement.docx
@@ -1,6 +1,6 @@
 
 <file path=word/document.xml><?xml version="1.0" encoding="utf-8"?>
-<w:document xmlns:wpc="http://schemas.microsoft.com/office/word/2010/wordprocessingCanvas" xmlns:mc="http://schemas.openxmlformats.org/markup-compatibility/2006" xmlns:o="urn:schemas-microsoft-com:office:office" xmlns:r="http://schemas.openxmlformats.org/officeDocument/2006/relationships" xmlns:m="http://schemas.openxmlformats.org/officeDocument/2006/math" xmlns:v="urn:schemas-microsoft-com:vml" xmlns:wp14="http://schemas.microsoft.com/office/word/2010/wordprocessingDrawing" xmlns:wp="http://schemas.openxmlformats.org/drawingml/2006/wordprocessingDrawing" xmlns:w10="urn:schemas-microsoft-com:office:word" xmlns:w="http://schemas.openxmlformats.org/wordprocessingml/2006/main" xmlns:w14="http://schemas.microsoft.com/office/word/2010/wordml" xmlns:w15="http://schemas.microsoft.com/office/word/2012/wordml" xmlns:wpg="http://schemas.microsoft.com/office/word/2010/wordprocessingGroup" xmlns:wpi="http://schemas.microsoft.com/office/word/2010/wordprocessingInk" xmlns:wne="http://schemas.microsoft.com/office/word/2006/wordml" xmlns:wps="http://schemas.microsoft.com/office/word/2010/wordprocessingShape" mc:Ignorable="w14 w15 wp14">
+<w:document xmlns:wpc="http://schemas.microsoft.com/office/word/2010/wordprocessingCanvas" xmlns:mc="http://schemas.openxmlformats.org/markup-compatibility/2006" xmlns:o="urn:schemas-microsoft-com:office:office" xmlns:r="http://schemas.openxmlformats.org/officeDocument/2006/relationships" xmlns:m="http://schemas.openxmlformats.org/officeDocument/2006/math" xmlns:v="urn:schemas-microsoft-com:vml" xmlns:wp14="http://schemas.microsoft.com/office/word/2010/wordprocessingDrawing" xmlns:wp="http://schemas.openxmlformats.org/drawingml/2006/wordprocessingDrawing" xmlns:w10="urn:schemas-microsoft-com:office:word" xmlns:w="http://schemas.openxmlformats.org/wordprocessingml/2006/main" xmlns:w14="http://schemas.microsoft.com/office/word/2010/wordml" xmlns:wpg="http://schemas.microsoft.com/office/word/2010/wordprocessingGroup" xmlns:wpi="http://schemas.microsoft.com/office/word/2010/wordprocessingInk" xmlns:wne="http://schemas.microsoft.com/office/word/2006/wordml" xmlns:wps="http://schemas.microsoft.com/office/word/2010/wordprocessingShape" mc:Ignorable="w14 wp14">
   <w:body>
     <w:p>
       <w:pPr>
@@ -150,15 +150,7 @@
         <w:t>Le partage des sources est disponible su</w:t>
       </w:r>
       <w:r>
-        <w:t xml:space="preserve">r </w:t>
-      </w:r>
-      <w:proofErr w:type="spellStart"/>
-      <w:r>
-        <w:t>GitHub</w:t>
-      </w:r>
-      <w:proofErr w:type="spellEnd"/>
-      <w:r>
-        <w:t xml:space="preserve"> à l’adresse suivante :</w:t>
+        <w:t>r GitHub à l’adresse suivante :</w:t>
       </w:r>
     </w:p>
     <w:p>
@@ -166,7 +158,7 @@
         <w:pStyle w:val="Paragraphedeliste"/>
         <w:jc w:val="both"/>
       </w:pPr>
-      <w:hyperlink r:id="rId7" w:history="1">
+      <w:hyperlink r:id="rId8" w:history="1">
         <w:r>
           <w:rPr>
             <w:rStyle w:val="Lienhypertexte"/>
@@ -190,21 +182,8 @@
         <w:jc w:val="both"/>
       </w:pPr>
       <w:r>
-        <w:t xml:space="preserve">Pour l’heure un fichier Minicraft.java contient </w:t>
-      </w:r>
-      <w:proofErr w:type="gramStart"/>
-      <w:r>
-        <w:t>le</w:t>
-      </w:r>
-      <w:proofErr w:type="gramEnd"/>
-      <w:r>
-        <w:t xml:space="preserve"> main.  Lancer le programme ouvre une fenêtre </w:t>
-      </w:r>
-      <w:proofErr w:type="spellStart"/>
-      <w:r>
-        <w:t>JMonkeyEngine</w:t>
-      </w:r>
-      <w:proofErr w:type="spellEnd"/>
+        <w:t>Pour l’heure un fichier Minicraft.java contient le main.  Lancer le programme ouvre une fenêtre JMonkeyEngine</w:t>
+      </w:r>
       <w:r>
         <w:t xml:space="preserve"> 3</w:t>
       </w:r>
@@ -263,15 +242,7 @@
         <w:t>L’architecture</w:t>
       </w:r>
       <w:r>
-        <w:t xml:space="preserve"> a été mise en place. Un nœud « </w:t>
-      </w:r>
-      <w:proofErr w:type="spellStart"/>
-      <w:r>
-        <w:t>map</w:t>
-      </w:r>
-      <w:proofErr w:type="spellEnd"/>
-      <w:r>
-        <w:t> » est ajouté au nœud racine</w:t>
+        <w:t xml:space="preserve"> a été mise en place. Un nœud « map » est ajouté au nœud racine</w:t>
       </w:r>
       <w:r>
         <w:t xml:space="preserve">. </w:t>
@@ -285,13 +256,8 @@
       <w:r>
         <w:t xml:space="preserve">e nœud </w:t>
       </w:r>
-      <w:proofErr w:type="spellStart"/>
-      <w:r>
-        <w:t>map</w:t>
-      </w:r>
-      <w:proofErr w:type="spellEnd"/>
-      <w:r>
-        <w:t xml:space="preserve"> </w:t>
+      <w:r>
+        <w:t xml:space="preserve">map </w:t>
       </w:r>
       <w:r>
         <w:t xml:space="preserve">contiendra le sol (constitué de 16x16 blocs). </w:t>
@@ -306,15 +272,7 @@
         <w:t xml:space="preserve"> stockés dans des macros seront </w:t>
       </w:r>
       <w:r>
-        <w:t xml:space="preserve">attachés au nœud </w:t>
-      </w:r>
-      <w:proofErr w:type="spellStart"/>
-      <w:r>
-        <w:t>map</w:t>
-      </w:r>
-      <w:proofErr w:type="spellEnd"/>
-      <w:r>
-        <w:t>.</w:t>
+        <w:t>attachés au nœud map.</w:t>
       </w:r>
       <w:r>
         <w:t xml:space="preserve"> </w:t>
@@ -359,23 +317,7 @@
         <w:jc w:val="both"/>
       </w:pPr>
       <w:r>
-        <w:t>Le monde plat est disponible (pour l’instant 16x16 cubes). Les textures des cubes sont personnalisables via l’</w:t>
-      </w:r>
-      <w:proofErr w:type="spellStart"/>
-      <w:r>
-        <w:t>AssetManager</w:t>
-      </w:r>
-      <w:proofErr w:type="spellEnd"/>
-      <w:r>
-        <w:t xml:space="preserve"> (voir </w:t>
-      </w:r>
-      <w:proofErr w:type="spellStart"/>
-      <w:r>
-        <w:t>assets</w:t>
-      </w:r>
-      <w:proofErr w:type="spellEnd"/>
-      <w:r>
-        <w:t>/Textures). La gravité a été mise en place, le joueur peut marcher en vue FPS</w:t>
+        <w:t>Le monde plat est disponible (pour l’instant 16x16 cubes). Les textures des cubes sont personnalisables via l’AssetManager (voir assets/Textures). La gravité a été mise en place, le joueur peut marcher en vue FPS</w:t>
       </w:r>
       <w:r>
         <w:t xml:space="preserve"> (touches ZQSD)</w:t>
@@ -566,6 +508,7 @@
         <w:jc w:val="both"/>
       </w:pPr>
       <w:r>
+        <w:lastRenderedPageBreak/>
         <w:t>Rétrospective</w:t>
       </w:r>
     </w:p>
@@ -576,15 +519,7 @@
         <w:jc w:val="both"/>
       </w:pPr>
       <w:r>
-        <w:t xml:space="preserve">L’efficacité du moteur graphique </w:t>
-      </w:r>
-      <w:proofErr w:type="spellStart"/>
-      <w:r>
-        <w:t>JMonkeyEngine</w:t>
-      </w:r>
-      <w:proofErr w:type="spellEnd"/>
-      <w:r>
-        <w:t xml:space="preserve"> et de</w:t>
+        <w:t>L’efficacité du moteur graphique JMonkeyEngine et de</w:t>
       </w:r>
       <w:r>
         <w:t xml:space="preserve"> </w:t>
@@ -614,19 +549,7 @@
         <w:t>ions</w:t>
       </w:r>
       <w:r>
-        <w:t xml:space="preserve">. Nous aimerions améliorer pour le prochain sprint  les </w:t>
-      </w:r>
-      <w:r>
-        <w:lastRenderedPageBreak/>
-        <w:t xml:space="preserve">moyens techniques utilisés. Certaines méthodes sont dépréciées et nous souhaitons les mettre à jour. Nous avons fait ce choix afin d’être sûr de livrer </w:t>
-      </w:r>
-      <w:proofErr w:type="gramStart"/>
-      <w:r>
-        <w:t>de la</w:t>
-      </w:r>
-      <w:proofErr w:type="gramEnd"/>
-      <w:r>
-        <w:t xml:space="preserve"> business value, et cela s’</w:t>
+        <w:t>. Nous aimerions améliorer pour le prochain sprint  les moyens techniques utilisés. Certaines méthodes sont dépréciées et nous souhaitons les mettre à jour. Nous avons fait ce choix afin d’être sûr de livrer de la business value, et cela s’</w:t>
       </w:r>
       <w:r>
         <w:t>est révélé un bon choix</w:t>
@@ -659,15 +582,7 @@
         <w:t>s</w:t>
       </w:r>
       <w:r>
-        <w:t xml:space="preserve"> en autonomie pour ensuite effectuer ou terminer,  en pair </w:t>
-      </w:r>
-      <w:proofErr w:type="spellStart"/>
-      <w:r>
-        <w:t>programming</w:t>
-      </w:r>
-      <w:proofErr w:type="spellEnd"/>
-      <w:r>
-        <w:t>, les tâches les plus complexes.</w:t>
+        <w:t xml:space="preserve"> en autonomie pour ensuite effectuer ou terminer,  en pair programming, les tâches les plus complexes.</w:t>
       </w:r>
       <w:r>
         <w:t xml:space="preserve"> </w:t>
@@ -815,15 +730,7 @@
         <w:pStyle w:val="Paragraphedeliste"/>
       </w:pPr>
       <w:r>
-        <w:t xml:space="preserve">Amélioration de la caméra du joueur : hauteur du joueur de deux cubes et passant sous une porte </w:t>
-      </w:r>
-      <w:proofErr w:type="gramStart"/>
-      <w:r>
-        <w:t>( deux</w:t>
-      </w:r>
-      <w:proofErr w:type="gramEnd"/>
-      <w:r>
-        <w:t xml:space="preserve"> cubes de hauteur et un cube de largeur). Ajout de la fonction pinceau en appuyant sur la touche F. Cela permet de réaliser des grandes structures rapidement telles que des lignes et des rectangles. </w:t>
+        <w:t xml:space="preserve">Amélioration de la caméra du joueur : hauteur du joueur de deux cubes et passant sous une porte ( deux cubes de hauteur et un cube de largeur). Ajout de la fonction pinceau en appuyant sur la touche F. Cela permet de réaliser des grandes structures rapidement telles que des lignes et des rectangles. </w:t>
       </w:r>
       <w:r>
         <w:t>Il suffit de cliquer sur le deux coins du pavé opposés par une diagonale et la structure est créée. En cliquant sur G, cela active/désactive le mode « plein », sinon le pavé n’est constitué que des arrêtes. En choisissant les extrémités sur une seule ligne, cela créera une ligne.</w:t>
@@ -867,15 +774,7 @@
         <w:pStyle w:val="Paragraphedeliste"/>
       </w:pPr>
       <w:r>
-        <w:t xml:space="preserve">Ajout de HUD, une image dans le coin supérieur droit pour voir le type de bloc qui est actuellement sélectionné. Etablissement fonctionnel du menu, accessible par l’appui de la touche </w:t>
-      </w:r>
-      <w:proofErr w:type="spellStart"/>
-      <w:r>
-        <w:t>échap</w:t>
-      </w:r>
-      <w:proofErr w:type="spellEnd"/>
-      <w:r>
-        <w:t>. Celui-ci permettra de choisir le type de macro : rectangle, etc… ; le type de bloc : béton, terre, … ; Une macro à jouer dans la liste des macros ; des boutons d’enregistrement de macro (début et fin) ; ainsi que des boutons OK ; Annuler et Quitter.</w:t>
+        <w:t>Ajout de HUD, une image dans le coin supérieur droit pour voir le type de bloc qui est actuellement sélectionné. Etablissement fonctionnel du menu, accessible par l’appui de la touche échap. Celui-ci permettra de choisir le type de macro : rectangle, etc… ; le type de bloc : béton, terre, … ; Une macro à jouer dans la liste des macros ; des boutons d’enregistrement de macro (début et fin) ; ainsi que des boutons OK ; Annuler et Quitter.</w:t>
       </w:r>
     </w:p>
     <w:p>
@@ -908,55 +807,82 @@
           <w:szCs w:val="24"/>
           <w:u w:val="single"/>
         </w:rPr>
-        <w:t>05</w:t>
-      </w:r>
-      <w:r>
-        <w:rPr>
-          <w:b/>
-          <w:sz w:val="24"/>
-          <w:szCs w:val="24"/>
-          <w:u w:val="single"/>
-        </w:rPr>
-        <w:t>/05/13</w:t>
-      </w:r>
-    </w:p>
-    <w:p>
-      <w:pPr>
-        <w:pStyle w:val="Paragraphedeliste"/>
-      </w:pPr>
-      <w:r>
-        <w:t xml:space="preserve">Mis à jour du </w:t>
-      </w:r>
-      <w:r>
-        <w:t>HUD</w:t>
-      </w:r>
-      <w:r>
-        <w:t xml:space="preserve"> : l’image de la texture de bloc en cours sera observer du </w:t>
-      </w:r>
-      <w:proofErr w:type="spellStart"/>
-      <w:r>
-        <w:t>PlayerSettingChoice</w:t>
-      </w:r>
-      <w:proofErr w:type="spellEnd"/>
-      <w:r>
-        <w:t xml:space="preserve"> et renseigne si l’</w:t>
+        <w:t>05/05/13</w:t>
+      </w:r>
+    </w:p>
+    <w:p>
+      <w:pPr>
+        <w:pStyle w:val="Paragraphedeliste"/>
+      </w:pPr>
+      <w:r>
+        <w:t>Mis à jour du HUD : l’image de la texture de bloc en cours sera observer du PlayerSettingChoice et renseigne si l’</w:t>
       </w:r>
       <w:r>
         <w:t>on est en mode forme ou bloc. Il est possible d’afficher le menu à l’appui de la touche P. Il est toujours possible de se déplacer en même temps. Le problème est que lorsque l’on revient au jeu, le curseur n’est plus utilisable.</w:t>
+      </w:r>
+      <w:r>
+        <w:t xml:space="preserve"> </w:t>
+      </w:r>
+    </w:p>
+    <w:p>
+      <w:pPr>
+        <w:pStyle w:val="Paragraphedeliste"/>
+        <w:numPr>
+          <w:ilvl w:val="0"/>
+          <w:numId w:val="1"/>
+        </w:numPr>
+        <w:rPr>
+          <w:b/>
+        </w:rPr>
+      </w:pPr>
+      <w:r>
+        <w:rPr>
+          <w:b/>
+        </w:rPr>
+        <w:t>Le 07/05/13</w:t>
+      </w:r>
+    </w:p>
+    <w:p>
+      <w:pPr>
+        <w:pStyle w:val="Paragraphedeliste"/>
+      </w:pPr>
+      <w:r>
+        <w:t>Création des macros. Ajout d’une image en haut à droite pour le mode de création en cours, si on est en mode normal, forme ou macro. Création du menu.</w:t>
+      </w:r>
+      <w:r>
+        <w:tab/>
+      </w:r>
+    </w:p>
+    <w:p>
+      <w:pPr>
+        <w:pStyle w:val="Paragraphedeliste"/>
+        <w:numPr>
+          <w:ilvl w:val="0"/>
+          <w:numId w:val="1"/>
+        </w:numPr>
+        <w:rPr>
+          <w:b/>
+        </w:rPr>
+      </w:pPr>
+      <w:r>
+        <w:rPr>
+          <w:b/>
+        </w:rPr>
+        <w:t>Le 12/06/13</w:t>
+      </w:r>
+    </w:p>
+    <w:p>
+      <w:pPr>
+        <w:pStyle w:val="Paragraphedeliste"/>
+      </w:pPr>
+      <w:r>
+        <w:t>Finalisation du menu et correction de quelques bugs. Création diaporama pour soutenance orale.</w:t>
       </w:r>
       <w:bookmarkStart w:id="0" w:name="_GoBack"/>
       <w:bookmarkEnd w:id="0"/>
-      <w:r>
-        <w:t xml:space="preserve"> </w:t>
-      </w:r>
-    </w:p>
-    <w:p>
-      <w:pPr>
-        <w:pStyle w:val="Paragraphedeliste"/>
-      </w:pPr>
     </w:p>
     <w:sectPr>
-      <w:headerReference w:type="default" r:id="rId8"/>
+      <w:headerReference w:type="default" r:id="rId9"/>
       <w:pgSz w:w="11906" w:h="16838"/>
       <w:pgMar w:top="1417" w:right="1417" w:bottom="1417" w:left="1417" w:header="708" w:footer="708" w:gutter="0"/>
       <w:cols w:space="708"/>
@@ -967,7 +893,7 @@
 </file>
 
 <file path=word/endnotes.xml><?xml version="1.0" encoding="utf-8"?>
-<w:endnotes xmlns:wpc="http://schemas.microsoft.com/office/word/2010/wordprocessingCanvas" xmlns:mc="http://schemas.openxmlformats.org/markup-compatibility/2006" xmlns:o="urn:schemas-microsoft-com:office:office" xmlns:r="http://schemas.openxmlformats.org/officeDocument/2006/relationships" xmlns:m="http://schemas.openxmlformats.org/officeDocument/2006/math" xmlns:v="urn:schemas-microsoft-com:vml" xmlns:wp14="http://schemas.microsoft.com/office/word/2010/wordprocessingDrawing" xmlns:wp="http://schemas.openxmlformats.org/drawingml/2006/wordprocessingDrawing" xmlns:w10="urn:schemas-microsoft-com:office:word" xmlns:w="http://schemas.openxmlformats.org/wordprocessingml/2006/main" xmlns:w14="http://schemas.microsoft.com/office/word/2010/wordml" xmlns:w15="http://schemas.microsoft.com/office/word/2012/wordml" xmlns:wpg="http://schemas.microsoft.com/office/word/2010/wordprocessingGroup" xmlns:wpi="http://schemas.microsoft.com/office/word/2010/wordprocessingInk" xmlns:wne="http://schemas.microsoft.com/office/word/2006/wordml" xmlns:wps="http://schemas.microsoft.com/office/word/2010/wordprocessingShape" mc:Ignorable="w14 w15 wp14">
+<w:endnotes xmlns:wpc="http://schemas.microsoft.com/office/word/2010/wordprocessingCanvas" xmlns:mc="http://schemas.openxmlformats.org/markup-compatibility/2006" xmlns:o="urn:schemas-microsoft-com:office:office" xmlns:r="http://schemas.openxmlformats.org/officeDocument/2006/relationships" xmlns:m="http://schemas.openxmlformats.org/officeDocument/2006/math" xmlns:v="urn:schemas-microsoft-com:vml" xmlns:wp14="http://schemas.microsoft.com/office/word/2010/wordprocessingDrawing" xmlns:wp="http://schemas.openxmlformats.org/drawingml/2006/wordprocessingDrawing" xmlns:w10="urn:schemas-microsoft-com:office:word" xmlns:w="http://schemas.openxmlformats.org/wordprocessingml/2006/main" xmlns:w14="http://schemas.microsoft.com/office/word/2010/wordml" xmlns:wpg="http://schemas.microsoft.com/office/word/2010/wordprocessingGroup" xmlns:wpi="http://schemas.microsoft.com/office/word/2010/wordprocessingInk" xmlns:wne="http://schemas.microsoft.com/office/word/2006/wordml" xmlns:wps="http://schemas.microsoft.com/office/word/2010/wordprocessingShape" mc:Ignorable="w14 wp14">
   <w:endnote w:type="separator" w:id="-1">
     <w:p>
       <w:pPr>
@@ -992,7 +918,7 @@
 </file>
 
 <file path=word/footnotes.xml><?xml version="1.0" encoding="utf-8"?>
-<w:footnotes xmlns:wpc="http://schemas.microsoft.com/office/word/2010/wordprocessingCanvas" xmlns:mc="http://schemas.openxmlformats.org/markup-compatibility/2006" xmlns:o="urn:schemas-microsoft-com:office:office" xmlns:r="http://schemas.openxmlformats.org/officeDocument/2006/relationships" xmlns:m="http://schemas.openxmlformats.org/officeDocument/2006/math" xmlns:v="urn:schemas-microsoft-com:vml" xmlns:wp14="http://schemas.microsoft.com/office/word/2010/wordprocessingDrawing" xmlns:wp="http://schemas.openxmlformats.org/drawingml/2006/wordprocessingDrawing" xmlns:w10="urn:schemas-microsoft-com:office:word" xmlns:w="http://schemas.openxmlformats.org/wordprocessingml/2006/main" xmlns:w14="http://schemas.microsoft.com/office/word/2010/wordml" xmlns:w15="http://schemas.microsoft.com/office/word/2012/wordml" xmlns:wpg="http://schemas.microsoft.com/office/word/2010/wordprocessingGroup" xmlns:wpi="http://schemas.microsoft.com/office/word/2010/wordprocessingInk" xmlns:wne="http://schemas.microsoft.com/office/word/2006/wordml" xmlns:wps="http://schemas.microsoft.com/office/word/2010/wordprocessingShape" mc:Ignorable="w14 w15 wp14">
+<w:footnotes xmlns:wpc="http://schemas.microsoft.com/office/word/2010/wordprocessingCanvas" xmlns:mc="http://schemas.openxmlformats.org/markup-compatibility/2006" xmlns:o="urn:schemas-microsoft-com:office:office" xmlns:r="http://schemas.openxmlformats.org/officeDocument/2006/relationships" xmlns:m="http://schemas.openxmlformats.org/officeDocument/2006/math" xmlns:v="urn:schemas-microsoft-com:vml" xmlns:wp14="http://schemas.microsoft.com/office/word/2010/wordprocessingDrawing" xmlns:wp="http://schemas.openxmlformats.org/drawingml/2006/wordprocessingDrawing" xmlns:w10="urn:schemas-microsoft-com:office:word" xmlns:w="http://schemas.openxmlformats.org/wordprocessingml/2006/main" xmlns:w14="http://schemas.microsoft.com/office/word/2010/wordml" xmlns:wpg="http://schemas.microsoft.com/office/word/2010/wordprocessingGroup" xmlns:wpi="http://schemas.microsoft.com/office/word/2010/wordprocessingInk" xmlns:wne="http://schemas.microsoft.com/office/word/2006/wordml" xmlns:wps="http://schemas.microsoft.com/office/word/2010/wordprocessingShape" mc:Ignorable="w14 wp14">
   <w:footnote w:type="separator" w:id="-1">
     <w:p>
       <w:pPr>
@@ -1017,7 +943,7 @@
 </file>
 
 <file path=word/header1.xml><?xml version="1.0" encoding="utf-8"?>
-<w:hdr xmlns:wpc="http://schemas.microsoft.com/office/word/2010/wordprocessingCanvas" xmlns:mc="http://schemas.openxmlformats.org/markup-compatibility/2006" xmlns:o="urn:schemas-microsoft-com:office:office" xmlns:r="http://schemas.openxmlformats.org/officeDocument/2006/relationships" xmlns:m="http://schemas.openxmlformats.org/officeDocument/2006/math" xmlns:v="urn:schemas-microsoft-com:vml" xmlns:wp14="http://schemas.microsoft.com/office/word/2010/wordprocessingDrawing" xmlns:wp="http://schemas.openxmlformats.org/drawingml/2006/wordprocessingDrawing" xmlns:w10="urn:schemas-microsoft-com:office:word" xmlns:w="http://schemas.openxmlformats.org/wordprocessingml/2006/main" xmlns:w14="http://schemas.microsoft.com/office/word/2010/wordml" xmlns:w15="http://schemas.microsoft.com/office/word/2012/wordml" xmlns:wpg="http://schemas.microsoft.com/office/word/2010/wordprocessingGroup" xmlns:wpi="http://schemas.microsoft.com/office/word/2010/wordprocessingInk" xmlns:wne="http://schemas.microsoft.com/office/word/2006/wordml" xmlns:wps="http://schemas.microsoft.com/office/word/2010/wordprocessingShape" mc:Ignorable="w14 w15 wp14">
+<w:hdr xmlns:wpc="http://schemas.microsoft.com/office/word/2010/wordprocessingCanvas" xmlns:mc="http://schemas.openxmlformats.org/markup-compatibility/2006" xmlns:o="urn:schemas-microsoft-com:office:office" xmlns:r="http://schemas.openxmlformats.org/officeDocument/2006/relationships" xmlns:m="http://schemas.openxmlformats.org/officeDocument/2006/math" xmlns:v="urn:schemas-microsoft-com:vml" xmlns:wp14="http://schemas.microsoft.com/office/word/2010/wordprocessingDrawing" xmlns:wp="http://schemas.openxmlformats.org/drawingml/2006/wordprocessingDrawing" xmlns:w10="urn:schemas-microsoft-com:office:word" xmlns:w="http://schemas.openxmlformats.org/wordprocessingml/2006/main" xmlns:w14="http://schemas.microsoft.com/office/word/2010/wordml" xmlns:wpg="http://schemas.microsoft.com/office/word/2010/wordprocessingGroup" xmlns:wpi="http://schemas.microsoft.com/office/word/2010/wordprocessingInk" xmlns:wne="http://schemas.microsoft.com/office/word/2006/wordml" xmlns:wps="http://schemas.microsoft.com/office/word/2010/wordprocessingShape" mc:Ignorable="w14 wp14">
   <w:p>
     <w:pPr>
       <w:pStyle w:val="En-tte"/>
@@ -1075,11 +1001,11 @@
 </file>
 
 <file path=word/numbering.xml><?xml version="1.0" encoding="utf-8"?>
-<w:numbering xmlns:wpc="http://schemas.microsoft.com/office/word/2010/wordprocessingCanvas" xmlns:mc="http://schemas.openxmlformats.org/markup-compatibility/2006" xmlns:o="urn:schemas-microsoft-com:office:office" xmlns:r="http://schemas.openxmlformats.org/officeDocument/2006/relationships" xmlns:m="http://schemas.openxmlformats.org/officeDocument/2006/math" xmlns:v="urn:schemas-microsoft-com:vml" xmlns:wp14="http://schemas.microsoft.com/office/word/2010/wordprocessingDrawing" xmlns:wp="http://schemas.openxmlformats.org/drawingml/2006/wordprocessingDrawing" xmlns:w10="urn:schemas-microsoft-com:office:word" xmlns:w="http://schemas.openxmlformats.org/wordprocessingml/2006/main" xmlns:w14="http://schemas.microsoft.com/office/word/2010/wordml" xmlns:w15="http://schemas.microsoft.com/office/word/2012/wordml" xmlns:wpg="http://schemas.microsoft.com/office/word/2010/wordprocessingGroup" xmlns:wpi="http://schemas.microsoft.com/office/word/2010/wordprocessingInk" xmlns:wne="http://schemas.microsoft.com/office/word/2006/wordml" xmlns:wps="http://schemas.microsoft.com/office/word/2010/wordprocessingShape" mc:Ignorable="w14 w15 wp14">
+<w:numbering xmlns:wpc="http://schemas.microsoft.com/office/word/2010/wordprocessingCanvas" xmlns:mc="http://schemas.openxmlformats.org/markup-compatibility/2006" xmlns:o="urn:schemas-microsoft-com:office:office" xmlns:r="http://schemas.openxmlformats.org/officeDocument/2006/relationships" xmlns:m="http://schemas.openxmlformats.org/officeDocument/2006/math" xmlns:v="urn:schemas-microsoft-com:vml" xmlns:wp14="http://schemas.microsoft.com/office/word/2010/wordprocessingDrawing" xmlns:wp="http://schemas.openxmlformats.org/drawingml/2006/wordprocessingDrawing" xmlns:w10="urn:schemas-microsoft-com:office:word" xmlns:w="http://schemas.openxmlformats.org/wordprocessingml/2006/main" xmlns:w14="http://schemas.microsoft.com/office/word/2010/wordml" xmlns:wpg="http://schemas.microsoft.com/office/word/2010/wordprocessingGroup" xmlns:wpi="http://schemas.microsoft.com/office/word/2010/wordprocessingInk" xmlns:wne="http://schemas.microsoft.com/office/word/2006/wordml" xmlns:wps="http://schemas.microsoft.com/office/word/2010/wordprocessingShape" mc:Ignorable="w14 wp14">
   <w:abstractNum w:abstractNumId="0">
     <w:nsid w:val="4550496D"/>
     <w:multiLevelType w:val="hybridMultilevel"/>
-    <w:tmpl w:val="2C008668"/>
+    <w:tmpl w:val="005E5658"/>
     <w:lvl w:ilvl="0" w:tplc="040C0001">
       <w:start w:val="1"/>
       <w:numFmt w:val="bullet"/>
@@ -1196,7 +1122,7 @@
 </file>
 
 <file path=word/styles.xml><?xml version="1.0" encoding="utf-8"?>
-<w:styles xmlns:mc="http://schemas.openxmlformats.org/markup-compatibility/2006" xmlns:r="http://schemas.openxmlformats.org/officeDocument/2006/relationships" xmlns:w="http://schemas.openxmlformats.org/wordprocessingml/2006/main" xmlns:w14="http://schemas.microsoft.com/office/word/2010/wordml" xmlns:w15="http://schemas.microsoft.com/office/word/2012/wordml" mc:Ignorable="w14 w15">
+<w:styles xmlns:mc="http://schemas.openxmlformats.org/markup-compatibility/2006" xmlns:r="http://schemas.openxmlformats.org/officeDocument/2006/relationships" xmlns:w="http://schemas.openxmlformats.org/wordprocessingml/2006/main" xmlns:w14="http://schemas.microsoft.com/office/word/2010/wordml" mc:Ignorable="w14">
   <w:docDefaults>
     <w:rPrDefault>
       <w:rPr>
@@ -1212,378 +1138,144 @@
       </w:pPr>
     </w:pPrDefault>
   </w:docDefaults>
-  <w:latentStyles w:defLockedState="0" w:defUIPriority="99" w:defSemiHidden="0" w:defUnhideWhenUsed="0" w:defQFormat="0" w:count="371">
-    <w:lsdException w:name="Normal" w:uiPriority="0" w:qFormat="1"/>
-    <w:lsdException w:name="heading 1" w:uiPriority="9" w:qFormat="1"/>
-    <w:lsdException w:name="heading 2" w:semiHidden="1" w:uiPriority="9" w:unhideWhenUsed="1" w:qFormat="1"/>
-    <w:lsdException w:name="heading 3" w:semiHidden="1" w:uiPriority="9" w:unhideWhenUsed="1" w:qFormat="1"/>
-    <w:lsdException w:name="heading 4" w:semiHidden="1" w:uiPriority="9" w:unhideWhenUsed="1" w:qFormat="1"/>
-    <w:lsdException w:name="heading 5" w:semiHidden="1" w:uiPriority="9" w:unhideWhenUsed="1" w:qFormat="1"/>
-    <w:lsdException w:name="heading 6" w:semiHidden="1" w:uiPriority="9" w:unhideWhenUsed="1" w:qFormat="1"/>
-    <w:lsdException w:name="heading 7" w:semiHidden="1" w:uiPriority="9" w:unhideWhenUsed="1" w:qFormat="1"/>
-    <w:lsdException w:name="heading 8" w:semiHidden="1" w:uiPriority="9" w:unhideWhenUsed="1" w:qFormat="1"/>
-    <w:lsdException w:name="heading 9" w:semiHidden="1" w:uiPriority="9" w:unhideWhenUsed="1" w:qFormat="1"/>
-    <w:lsdException w:name="index 1" w:semiHidden="1" w:unhideWhenUsed="1"/>
-    <w:lsdException w:name="index 2" w:semiHidden="1" w:unhideWhenUsed="1"/>
-    <w:lsdException w:name="index 3" w:semiHidden="1" w:unhideWhenUsed="1"/>
-    <w:lsdException w:name="index 4" w:semiHidden="1" w:unhideWhenUsed="1"/>
-    <w:lsdException w:name="index 5" w:semiHidden="1" w:unhideWhenUsed="1"/>
-    <w:lsdException w:name="index 6" w:semiHidden="1" w:unhideWhenUsed="1"/>
-    <w:lsdException w:name="index 7" w:semiHidden="1" w:unhideWhenUsed="1"/>
-    <w:lsdException w:name="index 8" w:semiHidden="1" w:unhideWhenUsed="1"/>
-    <w:lsdException w:name="index 9" w:semiHidden="1" w:unhideWhenUsed="1"/>
-    <w:lsdException w:name="toc 1" w:semiHidden="1" w:uiPriority="39" w:unhideWhenUsed="1"/>
-    <w:lsdException w:name="toc 2" w:semiHidden="1" w:uiPriority="39" w:unhideWhenUsed="1"/>
-    <w:lsdException w:name="toc 3" w:semiHidden="1" w:uiPriority="39" w:unhideWhenUsed="1"/>
-    <w:lsdException w:name="toc 4" w:semiHidden="1" w:uiPriority="39" w:unhideWhenUsed="1"/>
-    <w:lsdException w:name="toc 5" w:semiHidden="1" w:uiPriority="39" w:unhideWhenUsed="1"/>
-    <w:lsdException w:name="toc 6" w:semiHidden="1" w:uiPriority="39" w:unhideWhenUsed="1"/>
-    <w:lsdException w:name="toc 7" w:semiHidden="1" w:uiPriority="39" w:unhideWhenUsed="1"/>
-    <w:lsdException w:name="toc 8" w:semiHidden="1" w:uiPriority="39" w:unhideWhenUsed="1"/>
-    <w:lsdException w:name="toc 9" w:semiHidden="1" w:uiPriority="39" w:unhideWhenUsed="1"/>
-    <w:lsdException w:name="Normal Indent" w:semiHidden="1" w:unhideWhenUsed="1"/>
-    <w:lsdException w:name="footnote text" w:semiHidden="1" w:unhideWhenUsed="1"/>
-    <w:lsdException w:name="annotation text" w:semiHidden="1" w:unhideWhenUsed="1"/>
-    <w:lsdException w:name="header" w:semiHidden="1" w:unhideWhenUsed="1"/>
-    <w:lsdException w:name="footer" w:semiHidden="1" w:unhideWhenUsed="1"/>
-    <w:lsdException w:name="index heading" w:semiHidden="1" w:unhideWhenUsed="1"/>
-    <w:lsdException w:name="caption" w:semiHidden="1" w:uiPriority="35" w:unhideWhenUsed="1" w:qFormat="1"/>
-    <w:lsdException w:name="table of figures" w:semiHidden="1" w:unhideWhenUsed="1"/>
-    <w:lsdException w:name="envelope address" w:semiHidden="1" w:unhideWhenUsed="1"/>
-    <w:lsdException w:name="envelope return" w:semiHidden="1" w:unhideWhenUsed="1"/>
-    <w:lsdException w:name="footnote reference" w:semiHidden="1" w:unhideWhenUsed="1"/>
-    <w:lsdException w:name="annotation reference" w:semiHidden="1" w:unhideWhenUsed="1"/>
-    <w:lsdException w:name="line number" w:semiHidden="1" w:unhideWhenUsed="1"/>
-    <w:lsdException w:name="page number" w:semiHidden="1" w:unhideWhenUsed="1"/>
-    <w:lsdException w:name="endnote reference" w:semiHidden="1" w:unhideWhenUsed="1"/>
-    <w:lsdException w:name="endnote text" w:semiHidden="1" w:unhideWhenUsed="1"/>
-    <w:lsdException w:name="table of authorities" w:semiHidden="1" w:unhideWhenUsed="1"/>
-    <w:lsdException w:name="macro" w:semiHidden="1" w:unhideWhenUsed="1"/>
-    <w:lsdException w:name="toa heading" w:semiHidden="1" w:unhideWhenUsed="1"/>
-    <w:lsdException w:name="List" w:semiHidden="1" w:unhideWhenUsed="1"/>
-    <w:lsdException w:name="List Bullet" w:semiHidden="1" w:unhideWhenUsed="1"/>
-    <w:lsdException w:name="List Number" w:semiHidden="1" w:unhideWhenUsed="1"/>
-    <w:lsdException w:name="List 2" w:semiHidden="1" w:unhideWhenUsed="1"/>
-    <w:lsdException w:name="List 3" w:semiHidden="1" w:unhideWhenUsed="1"/>
-    <w:lsdException w:name="List 4" w:semiHidden="1" w:unhideWhenUsed="1"/>
-    <w:lsdException w:name="List 5" w:semiHidden="1" w:unhideWhenUsed="1"/>
-    <w:lsdException w:name="List Bullet 2" w:semiHidden="1" w:unhideWhenUsed="1"/>
-    <w:lsdException w:name="List Bullet 3" w:semiHidden="1" w:unhideWhenUsed="1"/>
-    <w:lsdException w:name="List Bullet 4" w:semiHidden="1" w:unhideWhenUsed="1"/>
-    <w:lsdException w:name="List Bullet 5" w:semiHidden="1" w:unhideWhenUsed="1"/>
-    <w:lsdException w:name="List Number 2" w:semiHidden="1" w:unhideWhenUsed="1"/>
-    <w:lsdException w:name="List Number 3" w:semiHidden="1" w:unhideWhenUsed="1"/>
-    <w:lsdException w:name="List Number 4" w:semiHidden="1" w:unhideWhenUsed="1"/>
-    <w:lsdException w:name="List Number 5" w:semiHidden="1" w:unhideWhenUsed="1"/>
-    <w:lsdException w:name="Title" w:uiPriority="10" w:qFormat="1"/>
-    <w:lsdException w:name="Closing" w:semiHidden="1" w:unhideWhenUsed="1"/>
-    <w:lsdException w:name="Signature" w:semiHidden="1" w:unhideWhenUsed="1"/>
-    <w:lsdException w:name="Default Paragraph Font" w:semiHidden="1" w:uiPriority="1" w:unhideWhenUsed="1"/>
-    <w:lsdException w:name="Body Text" w:semiHidden="1" w:unhideWhenUsed="1"/>
-    <w:lsdException w:name="Body Text Indent" w:semiHidden="1" w:unhideWhenUsed="1"/>
-    <w:lsdException w:name="List Continue" w:semiHidden="1" w:unhideWhenUsed="1"/>
-    <w:lsdException w:name="List Continue 2" w:semiHidden="1" w:unhideWhenUsed="1"/>
-    <w:lsdException w:name="List Continue 3" w:semiHidden="1" w:unhideWhenUsed="1"/>
-    <w:lsdException w:name="List Continue 4" w:semiHidden="1" w:unhideWhenUsed="1"/>
-    <w:lsdException w:name="List Continue 5" w:semiHidden="1" w:unhideWhenUsed="1"/>
-    <w:lsdException w:name="Message Header" w:semiHidden="1" w:unhideWhenUsed="1"/>
-    <w:lsdException w:name="Subtitle" w:uiPriority="11" w:qFormat="1"/>
-    <w:lsdException w:name="Salutation" w:semiHidden="1" w:unhideWhenUsed="1"/>
-    <w:lsdException w:name="Date" w:semiHidden="1" w:unhideWhenUsed="1"/>
-    <w:lsdException w:name="Body Text First Indent" w:semiHidden="1" w:unhideWhenUsed="1"/>
-    <w:lsdException w:name="Body Text First Indent 2" w:semiHidden="1" w:unhideWhenUsed="1"/>
-    <w:lsdException w:name="Note Heading" w:semiHidden="1" w:unhideWhenUsed="1"/>
-    <w:lsdException w:name="Body Text 2" w:semiHidden="1" w:unhideWhenUsed="1"/>
-    <w:lsdException w:name="Body Text 3" w:semiHidden="1" w:unhideWhenUsed="1"/>
-    <w:lsdException w:name="Body Text Indent 2" w:semiHidden="1" w:unhideWhenUsed="1"/>
-    <w:lsdException w:name="Body Text Indent 3" w:semiHidden="1" w:unhideWhenUsed="1"/>
-    <w:lsdException w:name="Block Text" w:semiHidden="1" w:unhideWhenUsed="1"/>
-    <w:lsdException w:name="Hyperlink" w:semiHidden="1" w:unhideWhenUsed="1"/>
-    <w:lsdException w:name="FollowedHyperlink" w:semiHidden="1" w:unhideWhenUsed="1"/>
-    <w:lsdException w:name="Strong" w:uiPriority="22" w:qFormat="1"/>
-    <w:lsdException w:name="Emphasis" w:uiPriority="20" w:qFormat="1"/>
-    <w:lsdException w:name="Document Map" w:semiHidden="1" w:unhideWhenUsed="1"/>
-    <w:lsdException w:name="Plain Text" w:semiHidden="1" w:unhideWhenUsed="1"/>
-    <w:lsdException w:name="E-mail Signature" w:semiHidden="1" w:unhideWhenUsed="1"/>
-    <w:lsdException w:name="HTML Top of Form" w:semiHidden="1" w:unhideWhenUsed="1"/>
-    <w:lsdException w:name="HTML Bottom of Form" w:semiHidden="1" w:unhideWhenUsed="1"/>
-    <w:lsdException w:name="Normal (Web)" w:semiHidden="1" w:unhideWhenUsed="1"/>
-    <w:lsdException w:name="HTML Acronym" w:semiHidden="1" w:unhideWhenUsed="1"/>
-    <w:lsdException w:name="HTML Address" w:semiHidden="1" w:unhideWhenUsed="1"/>
-    <w:lsdException w:name="HTML Cite" w:semiHidden="1" w:unhideWhenUsed="1"/>
-    <w:lsdException w:name="HTML Code" w:semiHidden="1" w:unhideWhenUsed="1"/>
-    <w:lsdException w:name="HTML Definition" w:semiHidden="1" w:unhideWhenUsed="1"/>
-    <w:lsdException w:name="HTML Keyboard" w:semiHidden="1" w:unhideWhenUsed="1"/>
-    <w:lsdException w:name="HTML Preformatted" w:semiHidden="1" w:unhideWhenUsed="1"/>
-    <w:lsdException w:name="HTML Sample" w:semiHidden="1" w:unhideWhenUsed="1"/>
-    <w:lsdException w:name="HTML Typewriter" w:semiHidden="1" w:unhideWhenUsed="1"/>
-    <w:lsdException w:name="HTML Variable" w:semiHidden="1" w:unhideWhenUsed="1"/>
-    <w:lsdException w:name="Normal Table" w:semiHidden="1" w:unhideWhenUsed="1"/>
-    <w:lsdException w:name="annotation subject" w:semiHidden="1" w:unhideWhenUsed="1"/>
-    <w:lsdException w:name="No List" w:semiHidden="1" w:unhideWhenUsed="1"/>
-    <w:lsdException w:name="Outline List 1" w:semiHidden="1" w:unhideWhenUsed="1"/>
-    <w:lsdException w:name="Outline List 2" w:semiHidden="1" w:unhideWhenUsed="1"/>
-    <w:lsdException w:name="Outline List 3" w:semiHidden="1" w:unhideWhenUsed="1"/>
-    <w:lsdException w:name="Table Simple 1" w:semiHidden="1" w:unhideWhenUsed="1"/>
-    <w:lsdException w:name="Table Simple 2" w:semiHidden="1" w:unhideWhenUsed="1"/>
-    <w:lsdException w:name="Table Simple 3" w:semiHidden="1" w:unhideWhenUsed="1"/>
-    <w:lsdException w:name="Table Classic 1" w:semiHidden="1" w:unhideWhenUsed="1"/>
-    <w:lsdException w:name="Table Classic 2" w:semiHidden="1" w:unhideWhenUsed="1"/>
-    <w:lsdException w:name="Table Classic 3" w:semiHidden="1" w:unhideWhenUsed="1"/>
-    <w:lsdException w:name="Table Classic 4" w:semiHidden="1" w:unhideWhenUsed="1"/>
-    <w:lsdException w:name="Table Colorful 1" w:semiHidden="1" w:unhideWhenUsed="1"/>
-    <w:lsdException w:name="Table Colorful 2" w:semiHidden="1" w:unhideWhenUsed="1"/>
-    <w:lsdException w:name="Table Colorful 3" w:semiHidden="1" w:unhideWhenUsed="1"/>
-    <w:lsdException w:name="Table Columns 1" w:semiHidden="1" w:unhideWhenUsed="1"/>
-    <w:lsdException w:name="Table Columns 2" w:semiHidden="1" w:unhideWhenUsed="1"/>
-    <w:lsdException w:name="Table Columns 3" w:semiHidden="1" w:unhideWhenUsed="1"/>
-    <w:lsdException w:name="Table Columns 4" w:semiHidden="1" w:unhideWhenUsed="1"/>
-    <w:lsdException w:name="Table Columns 5" w:semiHidden="1" w:unhideWhenUsed="1"/>
-    <w:lsdException w:name="Table Grid 1" w:semiHidden="1" w:unhideWhenUsed="1"/>
-    <w:lsdException w:name="Table Grid 2" w:semiHidden="1" w:unhideWhenUsed="1"/>
-    <w:lsdException w:name="Table Grid 3" w:semiHidden="1" w:unhideWhenUsed="1"/>
-    <w:lsdException w:name="Table Grid 4" w:semiHidden="1" w:unhideWhenUsed="1"/>
-    <w:lsdException w:name="Table Grid 5" w:semiHidden="1" w:unhideWhenUsed="1"/>
-    <w:lsdException w:name="Table Grid 6" w:semiHidden="1" w:unhideWhenUsed="1"/>
-    <w:lsdException w:name="Table Grid 7" w:semiHidden="1" w:unhideWhenUsed="1"/>
-    <w:lsdException w:name="Table Grid 8" w:semiHidden="1" w:unhideWhenUsed="1"/>
-    <w:lsdException w:name="Table List 1" w:semiHidden="1" w:unhideWhenUsed="1"/>
-    <w:lsdException w:name="Table List 2" w:semiHidden="1" w:unhideWhenUsed="1"/>
-    <w:lsdException w:name="Table List 3" w:semiHidden="1" w:unhideWhenUsed="1"/>
-    <w:lsdException w:name="Table List 4" w:semiHidden="1" w:unhideWhenUsed="1"/>
-    <w:lsdException w:name="Table List 5" w:semiHidden="1" w:unhideWhenUsed="1"/>
-    <w:lsdException w:name="Table List 6" w:semiHidden="1" w:unhideWhenUsed="1"/>
-    <w:lsdException w:name="Table List 7" w:semiHidden="1" w:unhideWhenUsed="1"/>
-    <w:lsdException w:name="Table List 8" w:semiHidden="1" w:unhideWhenUsed="1"/>
-    <w:lsdException w:name="Table 3D effects 1" w:semiHidden="1" w:unhideWhenUsed="1"/>
-    <w:lsdException w:name="Table 3D effects 2" w:semiHidden="1" w:unhideWhenUsed="1"/>
-    <w:lsdException w:name="Table 3D effects 3" w:semiHidden="1" w:unhideWhenUsed="1"/>
-    <w:lsdException w:name="Table Contemporary" w:semiHidden="1" w:unhideWhenUsed="1"/>
-    <w:lsdException w:name="Table Elegant" w:semiHidden="1" w:unhideWhenUsed="1"/>
-    <w:lsdException w:name="Table Professional" w:semiHidden="1" w:unhideWhenUsed="1"/>
-    <w:lsdException w:name="Table Subtle 1" w:semiHidden="1" w:unhideWhenUsed="1"/>
-    <w:lsdException w:name="Table Subtle 2" w:semiHidden="1" w:unhideWhenUsed="1"/>
-    <w:lsdException w:name="Table Web 1" w:semiHidden="1" w:unhideWhenUsed="1"/>
-    <w:lsdException w:name="Table Web 2" w:semiHidden="1" w:unhideWhenUsed="1"/>
-    <w:lsdException w:name="Table Web 3" w:semiHidden="1" w:unhideWhenUsed="1"/>
-    <w:lsdException w:name="Balloon Text" w:semiHidden="1" w:unhideWhenUsed="1"/>
-    <w:lsdException w:name="Table Grid" w:uiPriority="39"/>
-    <w:lsdException w:name="Table Theme" w:semiHidden="1" w:unhideWhenUsed="1"/>
-    <w:lsdException w:name="Placeholder Text" w:semiHidden="1"/>
-    <w:lsdException w:name="No Spacing" w:uiPriority="1" w:qFormat="1"/>
-    <w:lsdException w:name="Light Shading" w:uiPriority="60"/>
-    <w:lsdException w:name="Light List" w:uiPriority="61"/>
-    <w:lsdException w:name="Light Grid" w:uiPriority="62"/>
-    <w:lsdException w:name="Medium Shading 1" w:uiPriority="63"/>
-    <w:lsdException w:name="Medium Shading 2" w:uiPriority="64"/>
-    <w:lsdException w:name="Medium List 1" w:uiPriority="65"/>
-    <w:lsdException w:name="Medium List 2" w:uiPriority="66"/>
-    <w:lsdException w:name="Medium Grid 1" w:uiPriority="67"/>
-    <w:lsdException w:name="Medium Grid 2" w:uiPriority="68"/>
-    <w:lsdException w:name="Medium Grid 3" w:uiPriority="69"/>
-    <w:lsdException w:name="Dark List" w:uiPriority="70"/>
-    <w:lsdException w:name="Colorful Shading" w:uiPriority="71"/>
-    <w:lsdException w:name="Colorful List" w:uiPriority="72"/>
-    <w:lsdException w:name="Colorful Grid" w:uiPriority="73"/>
-    <w:lsdException w:name="Light Shading Accent 1" w:uiPriority="60"/>
-    <w:lsdException w:name="Light List Accent 1" w:uiPriority="61"/>
-    <w:lsdException w:name="Light Grid Accent 1" w:uiPriority="62"/>
-    <w:lsdException w:name="Medium Shading 1 Accent 1" w:uiPriority="63"/>
-    <w:lsdException w:name="Medium Shading 2 Accent 1" w:uiPriority="64"/>
-    <w:lsdException w:name="Medium List 1 Accent 1" w:uiPriority="65"/>
-    <w:lsdException w:name="Revision" w:semiHidden="1"/>
-    <w:lsdException w:name="List Paragraph" w:uiPriority="34" w:qFormat="1"/>
-    <w:lsdException w:name="Quote" w:uiPriority="29" w:qFormat="1"/>
-    <w:lsdException w:name="Intense Quote" w:uiPriority="30" w:qFormat="1"/>
-    <w:lsdException w:name="Medium List 2 Accent 1" w:uiPriority="66"/>
-    <w:lsdException w:name="Medium Grid 1 Accent 1" w:uiPriority="67"/>
-    <w:lsdException w:name="Medium Grid 2 Accent 1" w:uiPriority="68"/>
-    <w:lsdException w:name="Medium Grid 3 Accent 1" w:uiPriority="69"/>
-    <w:lsdException w:name="Dark List Accent 1" w:uiPriority="70"/>
-    <w:lsdException w:name="Colorful Shading Accent 1" w:uiPriority="71"/>
-    <w:lsdException w:name="Colorful List Accent 1" w:uiPriority="72"/>
-    <w:lsdException w:name="Colorful Grid Accent 1" w:uiPriority="73"/>
-    <w:lsdException w:name="Light Shading Accent 2" w:uiPriority="60"/>
-    <w:lsdException w:name="Light List Accent 2" w:uiPriority="61"/>
-    <w:lsdException w:name="Light Grid Accent 2" w:uiPriority="62"/>
-    <w:lsdException w:name="Medium Shading 1 Accent 2" w:uiPriority="63"/>
-    <w:lsdException w:name="Medium Shading 2 Accent 2" w:uiPriority="64"/>
-    <w:lsdException w:name="Medium List 1 Accent 2" w:uiPriority="65"/>
-    <w:lsdException w:name="Medium List 2 Accent 2" w:uiPriority="66"/>
-    <w:lsdException w:name="Medium Grid 1 Accent 2" w:uiPriority="67"/>
-    <w:lsdException w:name="Medium Grid 2 Accent 2" w:uiPriority="68"/>
-    <w:lsdException w:name="Medium Grid 3 Accent 2" w:uiPriority="69"/>
-    <w:lsdException w:name="Dark List Accent 2" w:uiPriority="70"/>
-    <w:lsdException w:name="Colorful Shading Accent 2" w:uiPriority="71"/>
-    <w:lsdException w:name="Colorful List Accent 2" w:uiPriority="72"/>
-    <w:lsdException w:name="Colorful Grid Accent 2" w:uiPriority="73"/>
-    <w:lsdException w:name="Light Shading Accent 3" w:uiPriority="60"/>
-    <w:lsdException w:name="Light List Accent 3" w:uiPriority="61"/>
-    <w:lsdException w:name="Light Grid Accent 3" w:uiPriority="62"/>
-    <w:lsdException w:name="Medium Shading 1 Accent 3" w:uiPriority="63"/>
-    <w:lsdException w:name="Medium Shading 2 Accent 3" w:uiPriority="64"/>
-    <w:lsdException w:name="Medium List 1 Accent 3" w:uiPriority="65"/>
-    <w:lsdException w:name="Medium List 2 Accent 3" w:uiPriority="66"/>
-    <w:lsdException w:name="Medium Grid 1 Accent 3" w:uiPriority="67"/>
-    <w:lsdException w:name="Medium Grid 2 Accent 3" w:uiPriority="68"/>
-    <w:lsdException w:name="Medium Grid 3 Accent 3" w:uiPriority="69"/>
-    <w:lsdException w:name="Dark List Accent 3" w:uiPriority="70"/>
-    <w:lsdException w:name="Colorful Shading Accent 3" w:uiPriority="71"/>
-    <w:lsdException w:name="Colorful List Accent 3" w:uiPriority="72"/>
-    <w:lsdException w:name="Colorful Grid Accent 3" w:uiPriority="73"/>
-    <w:lsdException w:name="Light Shading Accent 4" w:uiPriority="60"/>
-    <w:lsdException w:name="Light List Accent 4" w:uiPriority="61"/>
-    <w:lsdException w:name="Light Grid Accent 4" w:uiPriority="62"/>
-    <w:lsdException w:name="Medium Shading 1 Accent 4" w:uiPriority="63"/>
-    <w:lsdException w:name="Medium Shading 2 Accent 4" w:uiPriority="64"/>
-    <w:lsdException w:name="Medium List 1 Accent 4" w:uiPriority="65"/>
-    <w:lsdException w:name="Medium List 2 Accent 4" w:uiPriority="66"/>
-    <w:lsdException w:name="Medium Grid 1 Accent 4" w:uiPriority="67"/>
-    <w:lsdException w:name="Medium Grid 2 Accent 4" w:uiPriority="68"/>
-    <w:lsdException w:name="Medium Grid 3 Accent 4" w:uiPriority="69"/>
-    <w:lsdException w:name="Dark List Accent 4" w:uiPriority="70"/>
-    <w:lsdException w:name="Colorful Shading Accent 4" w:uiPriority="71"/>
-    <w:lsdException w:name="Colorful List Accent 4" w:uiPriority="72"/>
-    <w:lsdException w:name="Colorful Grid Accent 4" w:uiPriority="73"/>
-    <w:lsdException w:name="Light Shading Accent 5" w:uiPriority="60"/>
-    <w:lsdException w:name="Light List Accent 5" w:uiPriority="61"/>
-    <w:lsdException w:name="Light Grid Accent 5" w:uiPriority="62"/>
-    <w:lsdException w:name="Medium Shading 1 Accent 5" w:uiPriority="63"/>
-    <w:lsdException w:name="Medium Shading 2 Accent 5" w:uiPriority="64"/>
-    <w:lsdException w:name="Medium List 1 Accent 5" w:uiPriority="65"/>
-    <w:lsdException w:name="Medium List 2 Accent 5" w:uiPriority="66"/>
-    <w:lsdException w:name="Medium Grid 1 Accent 5" w:uiPriority="67"/>
-    <w:lsdException w:name="Medium Grid 2 Accent 5" w:uiPriority="68"/>
-    <w:lsdException w:name="Medium Grid 3 Accent 5" w:uiPriority="69"/>
-    <w:lsdException w:name="Dark List Accent 5" w:uiPriority="70"/>
-    <w:lsdException w:name="Colorful Shading Accent 5" w:uiPriority="71"/>
-    <w:lsdException w:name="Colorful List Accent 5" w:uiPriority="72"/>
-    <w:lsdException w:name="Colorful Grid Accent 5" w:uiPriority="73"/>
-    <w:lsdException w:name="Light Shading Accent 6" w:uiPriority="60"/>
-    <w:lsdException w:name="Light List Accent 6" w:uiPriority="61"/>
-    <w:lsdException w:name="Light Grid Accent 6" w:uiPriority="62"/>
-    <w:lsdException w:name="Medium Shading 1 Accent 6" w:uiPriority="63"/>
-    <w:lsdException w:name="Medium Shading 2 Accent 6" w:uiPriority="64"/>
-    <w:lsdException w:name="Medium List 1 Accent 6" w:uiPriority="65"/>
-    <w:lsdException w:name="Medium List 2 Accent 6" w:uiPriority="66"/>
-    <w:lsdException w:name="Medium Grid 1 Accent 6" w:uiPriority="67"/>
-    <w:lsdException w:name="Medium Grid 2 Accent 6" w:uiPriority="68"/>
-    <w:lsdException w:name="Medium Grid 3 Accent 6" w:uiPriority="69"/>
-    <w:lsdException w:name="Dark List Accent 6" w:uiPriority="70"/>
-    <w:lsdException w:name="Colorful Shading Accent 6" w:uiPriority="71"/>
-    <w:lsdException w:name="Colorful List Accent 6" w:uiPriority="72"/>
-    <w:lsdException w:name="Colorful Grid Accent 6" w:uiPriority="73"/>
-    <w:lsdException w:name="Subtle Emphasis" w:uiPriority="19" w:qFormat="1"/>
-    <w:lsdException w:name="Intense Emphasis" w:uiPriority="21" w:qFormat="1"/>
-    <w:lsdException w:name="Subtle Reference" w:uiPriority="31" w:qFormat="1"/>
-    <w:lsdException w:name="Intense Reference" w:uiPriority="32" w:qFormat="1"/>
-    <w:lsdException w:name="Book Title" w:uiPriority="33" w:qFormat="1"/>
-    <w:lsdException w:name="Bibliography" w:semiHidden="1" w:uiPriority="37" w:unhideWhenUsed="1"/>
-    <w:lsdException w:name="TOC Heading" w:semiHidden="1" w:uiPriority="39" w:unhideWhenUsed="1" w:qFormat="1"/>
-    <w:lsdException w:name="Plain Table 1" w:uiPriority="41"/>
-    <w:lsdException w:name="Plain Table 2" w:uiPriority="42"/>
-    <w:lsdException w:name="Plain Table 3" w:uiPriority="43"/>
-    <w:lsdException w:name="Plain Table 4" w:uiPriority="44"/>
-    <w:lsdException w:name="Plain Table 5" w:uiPriority="45"/>
-    <w:lsdException w:name="Grid Table Light" w:uiPriority="40"/>
-    <w:lsdException w:name="Grid Table 1 Light" w:uiPriority="46"/>
-    <w:lsdException w:name="Grid Table 2" w:uiPriority="47"/>
-    <w:lsdException w:name="Grid Table 3" w:uiPriority="48"/>
-    <w:lsdException w:name="Grid Table 4" w:uiPriority="49"/>
-    <w:lsdException w:name="Grid Table 5 Dark" w:uiPriority="50"/>
-    <w:lsdException w:name="Grid Table 6 Colorful" w:uiPriority="51"/>
-    <w:lsdException w:name="Grid Table 7 Colorful" w:uiPriority="52"/>
-    <w:lsdException w:name="Grid Table 1 Light Accent 1" w:uiPriority="46"/>
-    <w:lsdException w:name="Grid Table 2 Accent 1" w:uiPriority="47"/>
-    <w:lsdException w:name="Grid Table 3 Accent 1" w:uiPriority="48"/>
-    <w:lsdException w:name="Grid Table 4 Accent 1" w:uiPriority="49"/>
-    <w:lsdException w:name="Grid Table 5 Dark Accent 1" w:uiPriority="50"/>
-    <w:lsdException w:name="Grid Table 6 Colorful Accent 1" w:uiPriority="51"/>
-    <w:lsdException w:name="Grid Table 7 Colorful Accent 1" w:uiPriority="52"/>
-    <w:lsdException w:name="Grid Table 1 Light Accent 2" w:uiPriority="46"/>
-    <w:lsdException w:name="Grid Table 2 Accent 2" w:uiPriority="47"/>
-    <w:lsdException w:name="Grid Table 3 Accent 2" w:uiPriority="48"/>
-    <w:lsdException w:name="Grid Table 4 Accent 2" w:uiPriority="49"/>
-    <w:lsdException w:name="Grid Table 5 Dark Accent 2" w:uiPriority="50"/>
-    <w:lsdException w:name="Grid Table 6 Colorful Accent 2" w:uiPriority="51"/>
-    <w:lsdException w:name="Grid Table 7 Colorful Accent 2" w:uiPriority="52"/>
-    <w:lsdException w:name="Grid Table 1 Light Accent 3" w:uiPriority="46"/>
-    <w:lsdException w:name="Grid Table 2 Accent 3" w:uiPriority="47"/>
-    <w:lsdException w:name="Grid Table 3 Accent 3" w:uiPriority="48"/>
-    <w:lsdException w:name="Grid Table 4 Accent 3" w:uiPriority="49"/>
-    <w:lsdException w:name="Grid Table 5 Dark Accent 3" w:uiPriority="50"/>
-    <w:lsdException w:name="Grid Table 6 Colorful Accent 3" w:uiPriority="51"/>
-    <w:lsdException w:name="Grid Table 7 Colorful Accent 3" w:uiPriority="52"/>
-    <w:lsdException w:name="Grid Table 1 Light Accent 4" w:uiPriority="46"/>
-    <w:lsdException w:name="Grid Table 2 Accent 4" w:uiPriority="47"/>
-    <w:lsdException w:name="Grid Table 3 Accent 4" w:uiPriority="48"/>
-    <w:lsdException w:name="Grid Table 4 Accent 4" w:uiPriority="49"/>
-    <w:lsdException w:name="Grid Table 5 Dark Accent 4" w:uiPriority="50"/>
-    <w:lsdException w:name="Grid Table 6 Colorful Accent 4" w:uiPriority="51"/>
-    <w:lsdException w:name="Grid Table 7 Colorful Accent 4" w:uiPriority="52"/>
-    <w:lsdException w:name="Grid Table 1 Light Accent 5" w:uiPriority="46"/>
-    <w:lsdException w:name="Grid Table 2 Accent 5" w:uiPriority="47"/>
-    <w:lsdException w:name="Grid Table 3 Accent 5" w:uiPriority="48"/>
-    <w:lsdException w:name="Grid Table 4 Accent 5" w:uiPriority="49"/>
-    <w:lsdException w:name="Grid Table 5 Dark Accent 5" w:uiPriority="50"/>
-    <w:lsdException w:name="Grid Table 6 Colorful Accent 5" w:uiPriority="51"/>
-    <w:lsdException w:name="Grid Table 7 Colorful Accent 5" w:uiPriority="52"/>
-    <w:lsdException w:name="Grid Table 1 Light Accent 6" w:uiPriority="46"/>
-    <w:lsdException w:name="Grid Table 2 Accent 6" w:uiPriority="47"/>
-    <w:lsdException w:name="Grid Table 3 Accent 6" w:uiPriority="48"/>
-    <w:lsdException w:name="Grid Table 4 Accent 6" w:uiPriority="49"/>
-    <w:lsdException w:name="Grid Table 5 Dark Accent 6" w:uiPriority="50"/>
-    <w:lsdException w:name="Grid Table 6 Colorful Accent 6" w:uiPriority="51"/>
-    <w:lsdException w:name="Grid Table 7 Colorful Accent 6" w:uiPriority="52"/>
-    <w:lsdException w:name="List Table 1 Light" w:uiPriority="46"/>
-    <w:lsdException w:name="List Table 2" w:uiPriority="47"/>
-    <w:lsdException w:name="List Table 3" w:uiPriority="48"/>
-    <w:lsdException w:name="List Table 4" w:uiPriority="49"/>
-    <w:lsdException w:name="List Table 5 Dark" w:uiPriority="50"/>
-    <w:lsdException w:name="List Table 6 Colorful" w:uiPriority="51"/>
-    <w:lsdException w:name="List Table 7 Colorful" w:uiPriority="52"/>
-    <w:lsdException w:name="List Table 1 Light Accent 1" w:uiPriority="46"/>
-    <w:lsdException w:name="List Table 2 Accent 1" w:uiPriority="47"/>
-    <w:lsdException w:name="List Table 3 Accent 1" w:uiPriority="48"/>
-    <w:lsdException w:name="List Table 4 Accent 1" w:uiPriority="49"/>
-    <w:lsdException w:name="List Table 5 Dark Accent 1" w:uiPriority="50"/>
-    <w:lsdException w:name="List Table 6 Colorful Accent 1" w:uiPriority="51"/>
-    <w:lsdException w:name="List Table 7 Colorful Accent 1" w:uiPriority="52"/>
-    <w:lsdException w:name="List Table 1 Light Accent 2" w:uiPriority="46"/>
-    <w:lsdException w:name="List Table 2 Accent 2" w:uiPriority="47"/>
-    <w:lsdException w:name="List Table 3 Accent 2" w:uiPriority="48"/>
-    <w:lsdException w:name="List Table 4 Accent 2" w:uiPriority="49"/>
-    <w:lsdException w:name="List Table 5 Dark Accent 2" w:uiPriority="50"/>
-    <w:lsdException w:name="List Table 6 Colorful Accent 2" w:uiPriority="51"/>
-    <w:lsdException w:name="List Table 7 Colorful Accent 2" w:uiPriority="52"/>
-    <w:lsdException w:name="List Table 1 Light Accent 3" w:uiPriority="46"/>
-    <w:lsdException w:name="List Table 2 Accent 3" w:uiPriority="47"/>
-    <w:lsdException w:name="List Table 3 Accent 3" w:uiPriority="48"/>
-    <w:lsdException w:name="List Table 4 Accent 3" w:uiPriority="49"/>
-    <w:lsdException w:name="List Table 5 Dark Accent 3" w:uiPriority="50"/>
-    <w:lsdException w:name="List Table 6 Colorful Accent 3" w:uiPriority="51"/>
-    <w:lsdException w:name="List Table 7 Colorful Accent 3" w:uiPriority="52"/>
-    <w:lsdException w:name="List Table 1 Light Accent 4" w:uiPriority="46"/>
-    <w:lsdException w:name="List Table 2 Accent 4" w:uiPriority="47"/>
-    <w:lsdException w:name="List Table 3 Accent 4" w:uiPriority="48"/>
-    <w:lsdException w:name="List Table 4 Accent 4" w:uiPriority="49"/>
-    <w:lsdException w:name="List Table 5 Dark Accent 4" w:uiPriority="50"/>
-    <w:lsdException w:name="List Table 6 Colorful Accent 4" w:uiPriority="51"/>
-    <w:lsdException w:name="List Table 7 Colorful Accent 4" w:uiPriority="52"/>
-    <w:lsdException w:name="List Table 1 Light Accent 5" w:uiPriority="46"/>
-    <w:lsdException w:name="List Table 2 Accent 5" w:uiPriority="47"/>
-    <w:lsdException w:name="List Table 3 Accent 5" w:uiPriority="48"/>
-    <w:lsdException w:name="List Table 4 Accent 5" w:uiPriority="49"/>
-    <w:lsdException w:name="List Table 5 Dark Accent 5" w:uiPriority="50"/>
-    <w:lsdException w:name="List Table 6 Colorful Accent 5" w:uiPriority="51"/>
-    <w:lsdException w:name="List Table 7 Colorful Accent 5" w:uiPriority="52"/>
-    <w:lsdException w:name="List Table 1 Light Accent 6" w:uiPriority="46"/>
-    <w:lsdException w:name="List Table 2 Accent 6" w:uiPriority="47"/>
-    <w:lsdException w:name="List Table 3 Accent 6" w:uiPriority="48"/>
-    <w:lsdException w:name="List Table 4 Accent 6" w:uiPriority="49"/>
-    <w:lsdException w:name="List Table 5 Dark Accent 6" w:uiPriority="50"/>
-    <w:lsdException w:name="List Table 6 Colorful Accent 6" w:uiPriority="51"/>
-    <w:lsdException w:name="List Table 7 Colorful Accent 6" w:uiPriority="52"/>
+  <w:latentStyles w:defLockedState="0" w:defUIPriority="99" w:defSemiHidden="1" w:defUnhideWhenUsed="1" w:defQFormat="0" w:count="267">
+    <w:lsdException w:name="Normal" w:semiHidden="0" w:uiPriority="0" w:unhideWhenUsed="0" w:qFormat="1"/>
+    <w:lsdException w:name="heading 1" w:semiHidden="0" w:uiPriority="9" w:unhideWhenUsed="0" w:qFormat="1"/>
+    <w:lsdException w:name="heading 2" w:uiPriority="9" w:qFormat="1"/>
+    <w:lsdException w:name="heading 3" w:uiPriority="9" w:qFormat="1"/>
+    <w:lsdException w:name="heading 4" w:uiPriority="9" w:qFormat="1"/>
+    <w:lsdException w:name="heading 5" w:uiPriority="9" w:qFormat="1"/>
+    <w:lsdException w:name="heading 6" w:uiPriority="9" w:qFormat="1"/>
+    <w:lsdException w:name="heading 7" w:uiPriority="9" w:qFormat="1"/>
+    <w:lsdException w:name="heading 8" w:uiPriority="9" w:qFormat="1"/>
+    <w:lsdException w:name="heading 9" w:uiPriority="9" w:qFormat="1"/>
+    <w:lsdException w:name="toc 1" w:uiPriority="39"/>
+    <w:lsdException w:name="toc 2" w:uiPriority="39"/>
+    <w:lsdException w:name="toc 3" w:uiPriority="39"/>
+    <w:lsdException w:name="toc 4" w:uiPriority="39"/>
+    <w:lsdException w:name="toc 5" w:uiPriority="39"/>
+    <w:lsdException w:name="toc 6" w:uiPriority="39"/>
+    <w:lsdException w:name="toc 7" w:uiPriority="39"/>
+    <w:lsdException w:name="toc 8" w:uiPriority="39"/>
+    <w:lsdException w:name="toc 9" w:uiPriority="39"/>
+    <w:lsdException w:name="caption" w:uiPriority="35" w:qFormat="1"/>
+    <w:lsdException w:name="Title" w:semiHidden="0" w:uiPriority="10" w:unhideWhenUsed="0" w:qFormat="1"/>
+    <w:lsdException w:name="Default Paragraph Font" w:uiPriority="1"/>
+    <w:lsdException w:name="Subtitle" w:semiHidden="0" w:uiPriority="11" w:unhideWhenUsed="0" w:qFormat="1"/>
+    <w:lsdException w:name="Strong" w:semiHidden="0" w:uiPriority="22" w:unhideWhenUsed="0" w:qFormat="1"/>
+    <w:lsdException w:name="Emphasis" w:semiHidden="0" w:uiPriority="20" w:unhideWhenUsed="0" w:qFormat="1"/>
+    <w:lsdException w:name="Table Grid" w:semiHidden="0" w:uiPriority="39" w:unhideWhenUsed="0"/>
+    <w:lsdException w:name="Placeholder Text" w:unhideWhenUsed="0"/>
+    <w:lsdException w:name="No Spacing" w:semiHidden="0" w:uiPriority="1" w:unhideWhenUsed="0" w:qFormat="1"/>
+    <w:lsdException w:name="Light Shading" w:semiHidden="0" w:uiPriority="60" w:unhideWhenUsed="0"/>
+    <w:lsdException w:name="Light List" w:semiHidden="0" w:uiPriority="61" w:unhideWhenUsed="0"/>
+    <w:lsdException w:name="Light Grid" w:semiHidden="0" w:uiPriority="62" w:unhideWhenUsed="0"/>
+    <w:lsdException w:name="Medium Shading 1" w:semiHidden="0" w:uiPriority="63" w:unhideWhenUsed="0"/>
+    <w:lsdException w:name="Medium Shading 2" w:semiHidden="0" w:uiPriority="64" w:unhideWhenUsed="0"/>
+    <w:lsdException w:name="Medium List 1" w:semiHidden="0" w:uiPriority="65" w:unhideWhenUsed="0"/>
+    <w:lsdException w:name="Medium List 2" w:semiHidden="0" w:uiPriority="66" w:unhideWhenUsed="0"/>
+    <w:lsdException w:name="Medium Grid 1" w:semiHidden="0" w:uiPriority="67" w:unhideWhenUsed="0"/>
+    <w:lsdException w:name="Medium Grid 2" w:semiHidden="0" w:uiPriority="68" w:unhideWhenUsed="0"/>
+    <w:lsdException w:name="Medium Grid 3" w:semiHidden="0" w:uiPriority="69" w:unhideWhenUsed="0"/>
+    <w:lsdException w:name="Dark List" w:semiHidden="0" w:uiPriority="70" w:unhideWhenUsed="0"/>
+    <w:lsdException w:name="Colorful Shading" w:semiHidden="0" w:uiPriority="71" w:unhideWhenUsed="0"/>
+    <w:lsdException w:name="Colorful List" w:semiHidden="0" w:uiPriority="72" w:unhideWhenUsed="0"/>
+    <w:lsdException w:name="Colorful Grid" w:semiHidden="0" w:uiPriority="73" w:unhideWhenUsed="0"/>
+    <w:lsdException w:name="Light Shading Accent 1" w:semiHidden="0" w:uiPriority="60" w:unhideWhenUsed="0"/>
+    <w:lsdException w:name="Light List Accent 1" w:semiHidden="0" w:uiPriority="61" w:unhideWhenUsed="0"/>
+    <w:lsdException w:name="Light Grid Accent 1" w:semiHidden="0" w:uiPriority="62" w:unhideWhenUsed="0"/>
+    <w:lsdException w:name="Medium Shading 1 Accent 1" w:semiHidden="0" w:uiPriority="63" w:unhideWhenUsed="0"/>
+    <w:lsdException w:name="Medium Shading 2 Accent 1" w:semiHidden="0" w:uiPriority="64" w:unhideWhenUsed="0"/>
+    <w:lsdException w:name="Medium List 1 Accent 1" w:semiHidden="0" w:uiPriority="65" w:unhideWhenUsed="0"/>
+    <w:lsdException w:name="Revision" w:unhideWhenUsed="0"/>
+    <w:lsdException w:name="List Paragraph" w:semiHidden="0" w:uiPriority="34" w:unhideWhenUsed="0" w:qFormat="1"/>
+    <w:lsdException w:name="Quote" w:semiHidden="0" w:uiPriority="29" w:unhideWhenUsed="0" w:qFormat="1"/>
+    <w:lsdException w:name="Intense Quote" w:semiHidden="0" w:uiPriority="30" w:unhideWhenUsed="0" w:qFormat="1"/>
+    <w:lsdException w:name="Medium List 2 Accent 1" w:semiHidden="0" w:uiPriority="66" w:unhideWhenUsed="0"/>
+    <w:lsdException w:name="Medium Grid 1 Accent 1" w:semiHidden="0" w:uiPriority="67" w:unhideWhenUsed="0"/>
+    <w:lsdException w:name="Medium Grid 2 Accent 1" w:semiHidden="0" w:uiPriority="68" w:unhideWhenUsed="0"/>
+    <w:lsdException w:name="Medium Grid 3 Accent 1" w:semiHidden="0" w:uiPriority="69" w:unhideWhenUsed="0"/>
+    <w:lsdException w:name="Dark List Accent 1" w:semiHidden="0" w:uiPriority="70" w:unhideWhenUsed="0"/>
+    <w:lsdException w:name="Colorful Shading Accent 1" w:semiHidden="0" w:uiPriority="71" w:unhideWhenUsed="0"/>
+    <w:lsdException w:name="Colorful List Accent 1" w:semiHidden="0" w:uiPriority="72" w:unhideWhenUsed="0"/>
+    <w:lsdException w:name="Colorful Grid Accent 1" w:semiHidden="0" w:uiPriority="73" w:unhideWhenUsed="0"/>
+    <w:lsdException w:name="Light Shading Accent 2" w:semiHidden="0" w:uiPriority="60" w:unhideWhenUsed="0"/>
+    <w:lsdException w:name="Light List Accent 2" w:semiHidden="0" w:uiPriority="61" w:unhideWhenUsed="0"/>
+    <w:lsdException w:name="Light Grid Accent 2" w:semiHidden="0" w:uiPriority="62" w:unhideWhenUsed="0"/>
+    <w:lsdException w:name="Medium Shading 1 Accent 2" w:semiHidden="0" w:uiPriority="63" w:unhideWhenUsed="0"/>
+    <w:lsdException w:name="Medium Shading 2 Accent 2" w:semiHidden="0" w:uiPriority="64" w:unhideWhenUsed="0"/>
+    <w:lsdException w:name="Medium List 1 Accent 2" w:semiHidden="0" w:uiPriority="65" w:unhideWhenUsed="0"/>
+    <w:lsdException w:name="Medium List 2 Accent 2" w:semiHidden="0" w:uiPriority="66" w:unhideWhenUsed="0"/>
+    <w:lsdException w:name="Medium Grid 1 Accent 2" w:semiHidden="0" w:uiPriority="67" w:unhideWhenUsed="0"/>
+    <w:lsdException w:name="Medium Grid 2 Accent 2" w:semiHidden="0" w:uiPriority="68" w:unhideWhenUsed="0"/>
+    <w:lsdException w:name="Medium Grid 3 Accent 2" w:semiHidden="0" w:uiPriority="69" w:unhideWhenUsed="0"/>
+    <w:lsdException w:name="Dark List Accent 2" w:semiHidden="0" w:uiPriority="70" w:unhideWhenUsed="0"/>
+    <w:lsdException w:name="Colorful Shading Accent 2" w:semiHidden="0" w:uiPriority="71" w:unhideWhenUsed="0"/>
+    <w:lsdException w:name="Colorful List Accent 2" w:semiHidden="0" w:uiPriority="72" w:unhideWhenUsed="0"/>
+    <w:lsdException w:name="Colorful Grid Accent 2" w:semiHidden="0" w:uiPriority="73" w:unhideWhenUsed="0"/>
+    <w:lsdException w:name="Light Shading Accent 3" w:semiHidden="0" w:uiPriority="60" w:unhideWhenUsed="0"/>
+    <w:lsdException w:name="Light List Accent 3" w:semiHidden="0" w:uiPriority="61" w:unhideWhenUsed="0"/>
+    <w:lsdException w:name="Light Grid Accent 3" w:semiHidden="0" w:uiPriority="62" w:unhideWhenUsed="0"/>
+    <w:lsdException w:name="Medium Shading 1 Accent 3" w:semiHidden="0" w:uiPriority="63" w:unhideWhenUsed="0"/>
+    <w:lsdException w:name="Medium Shading 2 Accent 3" w:semiHidden="0" w:uiPriority="64" w:unhideWhenUsed="0"/>
+    <w:lsdException w:name="Medium List 1 Accent 3" w:semiHidden="0" w:uiPriority="65" w:unhideWhenUsed="0"/>
+    <w:lsdException w:name="Medium List 2 Accent 3" w:semiHidden="0" w:uiPriority="66" w:unhideWhenUsed="0"/>
+    <w:lsdException w:name="Medium Grid 1 Accent 3" w:semiHidden="0" w:uiPriority="67" w:unhideWhenUsed="0"/>
+    <w:lsdException w:name="Medium Grid 2 Accent 3" w:semiHidden="0" w:uiPriority="68" w:unhideWhenUsed="0"/>
+    <w:lsdException w:name="Medium Grid 3 Accent 3" w:semiHidden="0" w:uiPriority="69" w:unhideWhenUsed="0"/>
+    <w:lsdException w:name="Dark List Accent 3" w:semiHidden="0" w:uiPriority="70" w:unhideWhenUsed="0"/>
+    <w:lsdException w:name="Colorful Shading Accent 3" w:semiHidden="0" w:uiPriority="71" w:unhideWhenUsed="0"/>
+    <w:lsdException w:name="Colorful List Accent 3" w:semiHidden="0" w:uiPriority="72" w:unhideWhenUsed="0"/>
+    <w:lsdException w:name="Colorful Grid Accent 3" w:semiHidden="0" w:uiPriority="73" w:unhideWhenUsed="0"/>
+    <w:lsdException w:name="Light Shading Accent 4" w:semiHidden="0" w:uiPriority="60" w:unhideWhenUsed="0"/>
+    <w:lsdException w:name="Light List Accent 4" w:semiHidden="0" w:uiPriority="61" w:unhideWhenUsed="0"/>
+    <w:lsdException w:name="Light Grid Accent 4" w:semiHidden="0" w:uiPriority="62" w:unhideWhenUsed="0"/>
+    <w:lsdException w:name="Medium Shading 1 Accent 4" w:semiHidden="0" w:uiPriority="63" w:unhideWhenUsed="0"/>
+    <w:lsdException w:name="Medium Shading 2 Accent 4" w:semiHidden="0" w:uiPriority="64" w:unhideWhenUsed="0"/>
+    <w:lsdException w:name="Medium List 1 Accent 4" w:semiHidden="0" w:uiPriority="65" w:unhideWhenUsed="0"/>
+    <w:lsdException w:name="Medium List 2 Accent 4" w:semiHidden="0" w:uiPriority="66" w:unhideWhenUsed="0"/>
+    <w:lsdException w:name="Medium Grid 1 Accent 4" w:semiHidden="0" w:uiPriority="67" w:unhideWhenUsed="0"/>
+    <w:lsdException w:name="Medium Grid 2 Accent 4" w:semiHidden="0" w:uiPriority="68" w:unhideWhenUsed="0"/>
+    <w:lsdException w:name="Medium Grid 3 Accent 4" w:semiHidden="0" w:uiPriority="69" w:unhideWhenUsed="0"/>
+    <w:lsdException w:name="Dark List Accent 4" w:semiHidden="0" w:uiPriority="70" w:unhideWhenUsed="0"/>
+    <w:lsdException w:name="Colorful Shading Accent 4" w:semiHidden="0" w:uiPriority="71" w:unhideWhenUsed="0"/>
+    <w:lsdException w:name="Colorful List Accent 4" w:semiHidden="0" w:uiPriority="72" w:unhideWhenUsed="0"/>
+    <w:lsdException w:name="Colorful Grid Accent 4" w:semiHidden="0" w:uiPriority="73" w:unhideWhenUsed="0"/>
+    <w:lsdException w:name="Light Shading Accent 5" w:semiHidden="0" w:uiPriority="60" w:unhideWhenUsed="0"/>
+    <w:lsdException w:name="Light List Accent 5" w:semiHidden="0" w:uiPriority="61" w:unhideWhenUsed="0"/>
+    <w:lsdException w:name="Light Grid Accent 5" w:semiHidden="0" w:uiPriority="62" w:unhideWhenUsed="0"/>
+    <w:lsdException w:name="Medium Shading 1 Accent 5" w:semiHidden="0" w:uiPriority="63" w:unhideWhenUsed="0"/>
+    <w:lsdException w:name="Medium Shading 2 Accent 5" w:semiHidden="0" w:uiPriority="64" w:unhideWhenUsed="0"/>
+    <w:lsdException w:name="Medium List 1 Accent 5" w:semiHidden="0" w:uiPriority="65" w:unhideWhenUsed="0"/>
+    <w:lsdException w:name="Medium List 2 Accent 5" w:semiHidden="0" w:uiPriority="66" w:unhideWhenUsed="0"/>
+    <w:lsdException w:name="Medium Grid 1 Accent 5" w:semiHidden="0" w:uiPriority="67" w:unhideWhenUsed="0"/>
+    <w:lsdException w:name="Medium Grid 2 Accent 5" w:semiHidden="0" w:uiPriority="68" w:unhideWhenUsed="0"/>
+    <w:lsdException w:name="Medium Grid 3 Accent 5" w:semiHidden="0" w:uiPriority="69" w:unhideWhenUsed="0"/>
+    <w:lsdException w:name="Dark List Accent 5" w:semiHidden="0" w:uiPriority="70" w:unhideWhenUsed="0"/>
+    <w:lsdException w:name="Colorful Shading Accent 5" w:semiHidden="0" w:uiPriority="71" w:unhideWhenUsed="0"/>
+    <w:lsdException w:name="Colorful List Accent 5" w:semiHidden="0" w:uiPriority="72" w:unhideWhenUsed="0"/>
+    <w:lsdException w:name="Colorful Grid Accent 5" w:semiHidden="0" w:uiPriority="73" w:unhideWhenUsed="0"/>
+    <w:lsdException w:name="Light Shading Accent 6" w:semiHidden="0" w:uiPriority="60" w:unhideWhenUsed="0"/>
+    <w:lsdException w:name="Light List Accent 6" w:semiHidden="0" w:uiPriority="61" w:unhideWhenUsed="0"/>
+    <w:lsdException w:name="Light Grid Accent 6" w:semiHidden="0" w:uiPriority="62" w:unhideWhenUsed="0"/>
+    <w:lsdException w:name="Medium Shading 1 Accent 6" w:semiHidden="0" w:uiPriority="63" w:unhideWhenUsed="0"/>
+    <w:lsdException w:name="Medium Shading 2 Accent 6" w:semiHidden="0" w:uiPriority="64" w:unhideWhenUsed="0"/>
+    <w:lsdException w:name="Medium List 1 Accent 6" w:semiHidden="0" w:uiPriority="65" w:unhideWhenUsed="0"/>
+    <w:lsdException w:name="Medium List 2 Accent 6" w:semiHidden="0" w:uiPriority="66" w:unhideWhenUsed="0"/>
+    <w:lsdException w:name="Medium Grid 1 Accent 6" w:semiHidden="0" w:uiPriority="67" w:unhideWhenUsed="0"/>
+    <w:lsdException w:name="Medium Grid 2 Accent 6" w:semiHidden="0" w:uiPriority="68" w:unhideWhenUsed="0"/>
+    <w:lsdException w:name="Medium Grid 3 Accent 6" w:semiHidden="0" w:uiPriority="69" w:unhideWhenUsed="0"/>
+    <w:lsdException w:name="Dark List Accent 6" w:semiHidden="0" w:uiPriority="70" w:unhideWhenUsed="0"/>
+    <w:lsdException w:name="Colorful Shading Accent 6" w:semiHidden="0" w:uiPriority="71" w:unhideWhenUsed="0"/>
+    <w:lsdException w:name="Colorful List Accent 6" w:semiHidden="0" w:uiPriority="72" w:unhideWhenUsed="0"/>
+    <w:lsdException w:name="Colorful Grid Accent 6" w:semiHidden="0" w:uiPriority="73" w:unhideWhenUsed="0"/>
+    <w:lsdException w:name="Subtle Emphasis" w:semiHidden="0" w:uiPriority="19" w:unhideWhenUsed="0" w:qFormat="1"/>
+    <w:lsdException w:name="Intense Emphasis" w:semiHidden="0" w:uiPriority="21" w:unhideWhenUsed="0" w:qFormat="1"/>
+    <w:lsdException w:name="Subtle Reference" w:semiHidden="0" w:uiPriority="31" w:unhideWhenUsed="0" w:qFormat="1"/>
+    <w:lsdException w:name="Intense Reference" w:semiHidden="0" w:uiPriority="32" w:unhideWhenUsed="0" w:qFormat="1"/>
+    <w:lsdException w:name="Book Title" w:semiHidden="0" w:uiPriority="33" w:unhideWhenUsed="0" w:qFormat="1"/>
+    <w:lsdException w:name="Bibliography" w:uiPriority="37"/>
+    <w:lsdException w:name="TOC Heading" w:uiPriority="39" w:qFormat="1"/>
   </w:latentStyles>
   <w:style w:type="paragraph" w:default="1" w:styleId="Normal">
     <w:name w:val="Normal"/>
@@ -1794,6 +1486,435 @@
     <w:link w:val="Pieddepage"/>
     <w:uiPriority w:val="99"/>
     <w:rsid w:val="003144B3"/>
+  </w:style>
+  <w:style w:type="paragraph" w:styleId="Textedebulles">
+    <w:name w:val="Balloon Text"/>
+    <w:basedOn w:val="Normal"/>
+    <w:link w:val="TextedebullesCar"/>
+    <w:uiPriority w:val="99"/>
+    <w:semiHidden/>
+    <w:unhideWhenUsed/>
+    <w:rsid w:val="00E44AB0"/>
+    <w:pPr>
+      <w:spacing w:after="0" w:line="240" w:lineRule="auto"/>
+    </w:pPr>
+    <w:rPr>
+      <w:rFonts w:ascii="Tahoma" w:hAnsi="Tahoma" w:cs="Tahoma"/>
+      <w:sz w:val="16"/>
+      <w:szCs w:val="16"/>
+    </w:rPr>
+  </w:style>
+  <w:style w:type="character" w:customStyle="1" w:styleId="TextedebullesCar">
+    <w:name w:val="Texte de bulles Car"/>
+    <w:basedOn w:val="Policepardfaut"/>
+    <w:link w:val="Textedebulles"/>
+    <w:uiPriority w:val="99"/>
+    <w:semiHidden/>
+    <w:rsid w:val="00E44AB0"/>
+    <w:rPr>
+      <w:rFonts w:ascii="Tahoma" w:hAnsi="Tahoma" w:cs="Tahoma"/>
+      <w:sz w:val="16"/>
+      <w:szCs w:val="16"/>
+    </w:rPr>
+  </w:style>
+</w:styles>
+</file>
+
+<file path=word/stylesWithEffects.xml><?xml version="1.0" encoding="utf-8"?>
+<w:styles xmlns:wpc="http://schemas.microsoft.com/office/word/2010/wordprocessingCanvas" xmlns:mc="http://schemas.openxmlformats.org/markup-compatibility/2006" xmlns:o="urn:schemas-microsoft-com:office:office" xmlns:r="http://schemas.openxmlformats.org/officeDocument/2006/relationships" xmlns:m="http://schemas.openxmlformats.org/officeDocument/2006/math" xmlns:v="urn:schemas-microsoft-com:vml" xmlns:wp14="http://schemas.microsoft.com/office/word/2010/wordprocessingDrawing" xmlns:wp="http://schemas.openxmlformats.org/drawingml/2006/wordprocessingDrawing" xmlns:w10="urn:schemas-microsoft-com:office:word" xmlns:w="http://schemas.openxmlformats.org/wordprocessingml/2006/main" xmlns:w14="http://schemas.microsoft.com/office/word/2010/wordml" xmlns:wpg="http://schemas.microsoft.com/office/word/2010/wordprocessingGroup" xmlns:wpi="http://schemas.microsoft.com/office/word/2010/wordprocessingInk" xmlns:wne="http://schemas.microsoft.com/office/word/2006/wordml" xmlns:wps="http://schemas.microsoft.com/office/word/2010/wordprocessingShape" mc:Ignorable="w14 wp14">
+  <w:docDefaults>
+    <w:rPrDefault>
+      <w:rPr>
+        <w:rFonts w:asciiTheme="minorHAnsi" w:eastAsiaTheme="minorHAnsi" w:hAnsiTheme="minorHAnsi" w:cstheme="minorBidi"/>
+        <w:sz w:val="22"/>
+        <w:szCs w:val="22"/>
+        <w:lang w:val="fr-FR" w:eastAsia="en-US" w:bidi="ar-SA"/>
+      </w:rPr>
+    </w:rPrDefault>
+    <w:pPrDefault>
+      <w:pPr>
+        <w:spacing w:after="160" w:line="259" w:lineRule="auto"/>
+      </w:pPr>
+    </w:pPrDefault>
+  </w:docDefaults>
+  <w:latentStyles w:defLockedState="0" w:defUIPriority="99" w:defSemiHidden="1" w:defUnhideWhenUsed="1" w:defQFormat="0" w:count="267">
+    <w:lsdException w:name="Normal" w:semiHidden="0" w:uiPriority="0" w:unhideWhenUsed="0" w:qFormat="1"/>
+    <w:lsdException w:name="heading 1" w:semiHidden="0" w:uiPriority="9" w:unhideWhenUsed="0" w:qFormat="1"/>
+    <w:lsdException w:name="heading 2" w:uiPriority="9" w:qFormat="1"/>
+    <w:lsdException w:name="heading 3" w:uiPriority="9" w:qFormat="1"/>
+    <w:lsdException w:name="heading 4" w:uiPriority="9" w:qFormat="1"/>
+    <w:lsdException w:name="heading 5" w:uiPriority="9" w:qFormat="1"/>
+    <w:lsdException w:name="heading 6" w:uiPriority="9" w:qFormat="1"/>
+    <w:lsdException w:name="heading 7" w:uiPriority="9" w:qFormat="1"/>
+    <w:lsdException w:name="heading 8" w:uiPriority="9" w:qFormat="1"/>
+    <w:lsdException w:name="heading 9" w:uiPriority="9" w:qFormat="1"/>
+    <w:lsdException w:name="toc 1" w:uiPriority="39"/>
+    <w:lsdException w:name="toc 2" w:uiPriority="39"/>
+    <w:lsdException w:name="toc 3" w:uiPriority="39"/>
+    <w:lsdException w:name="toc 4" w:uiPriority="39"/>
+    <w:lsdException w:name="toc 5" w:uiPriority="39"/>
+    <w:lsdException w:name="toc 6" w:uiPriority="39"/>
+    <w:lsdException w:name="toc 7" w:uiPriority="39"/>
+    <w:lsdException w:name="toc 8" w:uiPriority="39"/>
+    <w:lsdException w:name="toc 9" w:uiPriority="39"/>
+    <w:lsdException w:name="caption" w:uiPriority="35" w:qFormat="1"/>
+    <w:lsdException w:name="Title" w:semiHidden="0" w:uiPriority="10" w:unhideWhenUsed="0" w:qFormat="1"/>
+    <w:lsdException w:name="Default Paragraph Font" w:uiPriority="1"/>
+    <w:lsdException w:name="Subtitle" w:semiHidden="0" w:uiPriority="11" w:unhideWhenUsed="0" w:qFormat="1"/>
+    <w:lsdException w:name="Strong" w:semiHidden="0" w:uiPriority="22" w:unhideWhenUsed="0" w:qFormat="1"/>
+    <w:lsdException w:name="Emphasis" w:semiHidden="0" w:uiPriority="20" w:unhideWhenUsed="0" w:qFormat="1"/>
+    <w:lsdException w:name="Table Grid" w:semiHidden="0" w:uiPriority="39" w:unhideWhenUsed="0"/>
+    <w:lsdException w:name="Placeholder Text" w:unhideWhenUsed="0"/>
+    <w:lsdException w:name="No Spacing" w:semiHidden="0" w:uiPriority="1" w:unhideWhenUsed="0" w:qFormat="1"/>
+    <w:lsdException w:name="Light Shading" w:semiHidden="0" w:uiPriority="60" w:unhideWhenUsed="0"/>
+    <w:lsdException w:name="Light List" w:semiHidden="0" w:uiPriority="61" w:unhideWhenUsed="0"/>
+    <w:lsdException w:name="Light Grid" w:semiHidden="0" w:uiPriority="62" w:unhideWhenUsed="0"/>
+    <w:lsdException w:name="Medium Shading 1" w:semiHidden="0" w:uiPriority="63" w:unhideWhenUsed="0"/>
+    <w:lsdException w:name="Medium Shading 2" w:semiHidden="0" w:uiPriority="64" w:unhideWhenUsed="0"/>
+    <w:lsdException w:name="Medium List 1" w:semiHidden="0" w:uiPriority="65" w:unhideWhenUsed="0"/>
+    <w:lsdException w:name="Medium List 2" w:semiHidden="0" w:uiPriority="66" w:unhideWhenUsed="0"/>
+    <w:lsdException w:name="Medium Grid 1" w:semiHidden="0" w:uiPriority="67" w:unhideWhenUsed="0"/>
+    <w:lsdException w:name="Medium Grid 2" w:semiHidden="0" w:uiPriority="68" w:unhideWhenUsed="0"/>
+    <w:lsdException w:name="Medium Grid 3" w:semiHidden="0" w:uiPriority="69" w:unhideWhenUsed="0"/>
+    <w:lsdException w:name="Dark List" w:semiHidden="0" w:uiPriority="70" w:unhideWhenUsed="0"/>
+    <w:lsdException w:name="Colorful Shading" w:semiHidden="0" w:uiPriority="71" w:unhideWhenUsed="0"/>
+    <w:lsdException w:name="Colorful List" w:semiHidden="0" w:uiPriority="72" w:unhideWhenUsed="0"/>
+    <w:lsdException w:name="Colorful Grid" w:semiHidden="0" w:uiPriority="73" w:unhideWhenUsed="0"/>
+    <w:lsdException w:name="Light Shading Accent 1" w:semiHidden="0" w:uiPriority="60" w:unhideWhenUsed="0"/>
+    <w:lsdException w:name="Light List Accent 1" w:semiHidden="0" w:uiPriority="61" w:unhideWhenUsed="0"/>
+    <w:lsdException w:name="Light Grid Accent 1" w:semiHidden="0" w:uiPriority="62" w:unhideWhenUsed="0"/>
+    <w:lsdException w:name="Medium Shading 1 Accent 1" w:semiHidden="0" w:uiPriority="63" w:unhideWhenUsed="0"/>
+    <w:lsdException w:name="Medium Shading 2 Accent 1" w:semiHidden="0" w:uiPriority="64" w:unhideWhenUsed="0"/>
+    <w:lsdException w:name="Medium List 1 Accent 1" w:semiHidden="0" w:uiPriority="65" w:unhideWhenUsed="0"/>
+    <w:lsdException w:name="Revision" w:unhideWhenUsed="0"/>
+    <w:lsdException w:name="List Paragraph" w:semiHidden="0" w:uiPriority="34" w:unhideWhenUsed="0" w:qFormat="1"/>
+    <w:lsdException w:name="Quote" w:semiHidden="0" w:uiPriority="29" w:unhideWhenUsed="0" w:qFormat="1"/>
+    <w:lsdException w:name="Intense Quote" w:semiHidden="0" w:uiPriority="30" w:unhideWhenUsed="0" w:qFormat="1"/>
+    <w:lsdException w:name="Medium List 2 Accent 1" w:semiHidden="0" w:uiPriority="66" w:unhideWhenUsed="0"/>
+    <w:lsdException w:name="Medium Grid 1 Accent 1" w:semiHidden="0" w:uiPriority="67" w:unhideWhenUsed="0"/>
+    <w:lsdException w:name="Medium Grid 2 Accent 1" w:semiHidden="0" w:uiPriority="68" w:unhideWhenUsed="0"/>
+    <w:lsdException w:name="Medium Grid 3 Accent 1" w:semiHidden="0" w:uiPriority="69" w:unhideWhenUsed="0"/>
+    <w:lsdException w:name="Dark List Accent 1" w:semiHidden="0" w:uiPriority="70" w:unhideWhenUsed="0"/>
+    <w:lsdException w:name="Colorful Shading Accent 1" w:semiHidden="0" w:uiPriority="71" w:unhideWhenUsed="0"/>
+    <w:lsdException w:name="Colorful List Accent 1" w:semiHidden="0" w:uiPriority="72" w:unhideWhenUsed="0"/>
+    <w:lsdException w:name="Colorful Grid Accent 1" w:semiHidden="0" w:uiPriority="73" w:unhideWhenUsed="0"/>
+    <w:lsdException w:name="Light Shading Accent 2" w:semiHidden="0" w:uiPriority="60" w:unhideWhenUsed="0"/>
+    <w:lsdException w:name="Light List Accent 2" w:semiHidden="0" w:uiPriority="61" w:unhideWhenUsed="0"/>
+    <w:lsdException w:name="Light Grid Accent 2" w:semiHidden="0" w:uiPriority="62" w:unhideWhenUsed="0"/>
+    <w:lsdException w:name="Medium Shading 1 Accent 2" w:semiHidden="0" w:uiPriority="63" w:unhideWhenUsed="0"/>
+    <w:lsdException w:name="Medium Shading 2 Accent 2" w:semiHidden="0" w:uiPriority="64" w:unhideWhenUsed="0"/>
+    <w:lsdException w:name="Medium List 1 Accent 2" w:semiHidden="0" w:uiPriority="65" w:unhideWhenUsed="0"/>
+    <w:lsdException w:name="Medium List 2 Accent 2" w:semiHidden="0" w:uiPriority="66" w:unhideWhenUsed="0"/>
+    <w:lsdException w:name="Medium Grid 1 Accent 2" w:semiHidden="0" w:uiPriority="67" w:unhideWhenUsed="0"/>
+    <w:lsdException w:name="Medium Grid 2 Accent 2" w:semiHidden="0" w:uiPriority="68" w:unhideWhenUsed="0"/>
+    <w:lsdException w:name="Medium Grid 3 Accent 2" w:semiHidden="0" w:uiPriority="69" w:unhideWhenUsed="0"/>
+    <w:lsdException w:name="Dark List Accent 2" w:semiHidden="0" w:uiPriority="70" w:unhideWhenUsed="0"/>
+    <w:lsdException w:name="Colorful Shading Accent 2" w:semiHidden="0" w:uiPriority="71" w:unhideWhenUsed="0"/>
+    <w:lsdException w:name="Colorful List Accent 2" w:semiHidden="0" w:uiPriority="72" w:unhideWhenUsed="0"/>
+    <w:lsdException w:name="Colorful Grid Accent 2" w:semiHidden="0" w:uiPriority="73" w:unhideWhenUsed="0"/>
+    <w:lsdException w:name="Light Shading Accent 3" w:semiHidden="0" w:uiPriority="60" w:unhideWhenUsed="0"/>
+    <w:lsdException w:name="Light List Accent 3" w:semiHidden="0" w:uiPriority="61" w:unhideWhenUsed="0"/>
+    <w:lsdException w:name="Light Grid Accent 3" w:semiHidden="0" w:uiPriority="62" w:unhideWhenUsed="0"/>
+    <w:lsdException w:name="Medium Shading 1 Accent 3" w:semiHidden="0" w:uiPriority="63" w:unhideWhenUsed="0"/>
+    <w:lsdException w:name="Medium Shading 2 Accent 3" w:semiHidden="0" w:uiPriority="64" w:unhideWhenUsed="0"/>
+    <w:lsdException w:name="Medium List 1 Accent 3" w:semiHidden="0" w:uiPriority="65" w:unhideWhenUsed="0"/>
+    <w:lsdException w:name="Medium List 2 Accent 3" w:semiHidden="0" w:uiPriority="66" w:unhideWhenUsed="0"/>
+    <w:lsdException w:name="Medium Grid 1 Accent 3" w:semiHidden="0" w:uiPriority="67" w:unhideWhenUsed="0"/>
+    <w:lsdException w:name="Medium Grid 2 Accent 3" w:semiHidden="0" w:uiPriority="68" w:unhideWhenUsed="0"/>
+    <w:lsdException w:name="Medium Grid 3 Accent 3" w:semiHidden="0" w:uiPriority="69" w:unhideWhenUsed="0"/>
+    <w:lsdException w:name="Dark List Accent 3" w:semiHidden="0" w:uiPriority="70" w:unhideWhenUsed="0"/>
+    <w:lsdException w:name="Colorful Shading Accent 3" w:semiHidden="0" w:uiPriority="71" w:unhideWhenUsed="0"/>
+    <w:lsdException w:name="Colorful List Accent 3" w:semiHidden="0" w:uiPriority="72" w:unhideWhenUsed="0"/>
+    <w:lsdException w:name="Colorful Grid Accent 3" w:semiHidden="0" w:uiPriority="73" w:unhideWhenUsed="0"/>
+    <w:lsdException w:name="Light Shading Accent 4" w:semiHidden="0" w:uiPriority="60" w:unhideWhenUsed="0"/>
+    <w:lsdException w:name="Light List Accent 4" w:semiHidden="0" w:uiPriority="61" w:unhideWhenUsed="0"/>
+    <w:lsdException w:name="Light Grid Accent 4" w:semiHidden="0" w:uiPriority="62" w:unhideWhenUsed="0"/>
+    <w:lsdException w:name="Medium Shading 1 Accent 4" w:semiHidden="0" w:uiPriority="63" w:unhideWhenUsed="0"/>
+    <w:lsdException w:name="Medium Shading 2 Accent 4" w:semiHidden="0" w:uiPriority="64" w:unhideWhenUsed="0"/>
+    <w:lsdException w:name="Medium List 1 Accent 4" w:semiHidden="0" w:uiPriority="65" w:unhideWhenUsed="0"/>
+    <w:lsdException w:name="Medium List 2 Accent 4" w:semiHidden="0" w:uiPriority="66" w:unhideWhenUsed="0"/>
+    <w:lsdException w:name="Medium Grid 1 Accent 4" w:semiHidden="0" w:uiPriority="67" w:unhideWhenUsed="0"/>
+    <w:lsdException w:name="Medium Grid 2 Accent 4" w:semiHidden="0" w:uiPriority="68" w:unhideWhenUsed="0"/>
+    <w:lsdException w:name="Medium Grid 3 Accent 4" w:semiHidden="0" w:uiPriority="69" w:unhideWhenUsed="0"/>
+    <w:lsdException w:name="Dark List Accent 4" w:semiHidden="0" w:uiPriority="70" w:unhideWhenUsed="0"/>
+    <w:lsdException w:name="Colorful Shading Accent 4" w:semiHidden="0" w:uiPriority="71" w:unhideWhenUsed="0"/>
+    <w:lsdException w:name="Colorful List Accent 4" w:semiHidden="0" w:uiPriority="72" w:unhideWhenUsed="0"/>
+    <w:lsdException w:name="Colorful Grid Accent 4" w:semiHidden="0" w:uiPriority="73" w:unhideWhenUsed="0"/>
+    <w:lsdException w:name="Light Shading Accent 5" w:semiHidden="0" w:uiPriority="60" w:unhideWhenUsed="0"/>
+    <w:lsdException w:name="Light List Accent 5" w:semiHidden="0" w:uiPriority="61" w:unhideWhenUsed="0"/>
+    <w:lsdException w:name="Light Grid Accent 5" w:semiHidden="0" w:uiPriority="62" w:unhideWhenUsed="0"/>
+    <w:lsdException w:name="Medium Shading 1 Accent 5" w:semiHidden="0" w:uiPriority="63" w:unhideWhenUsed="0"/>
+    <w:lsdException w:name="Medium Shading 2 Accent 5" w:semiHidden="0" w:uiPriority="64" w:unhideWhenUsed="0"/>
+    <w:lsdException w:name="Medium List 1 Accent 5" w:semiHidden="0" w:uiPriority="65" w:unhideWhenUsed="0"/>
+    <w:lsdException w:name="Medium List 2 Accent 5" w:semiHidden="0" w:uiPriority="66" w:unhideWhenUsed="0"/>
+    <w:lsdException w:name="Medium Grid 1 Accent 5" w:semiHidden="0" w:uiPriority="67" w:unhideWhenUsed="0"/>
+    <w:lsdException w:name="Medium Grid 2 Accent 5" w:semiHidden="0" w:uiPriority="68" w:unhideWhenUsed="0"/>
+    <w:lsdException w:name="Medium Grid 3 Accent 5" w:semiHidden="0" w:uiPriority="69" w:unhideWhenUsed="0"/>
+    <w:lsdException w:name="Dark List Accent 5" w:semiHidden="0" w:uiPriority="70" w:unhideWhenUsed="0"/>
+    <w:lsdException w:name="Colorful Shading Accent 5" w:semiHidden="0" w:uiPriority="71" w:unhideWhenUsed="0"/>
+    <w:lsdException w:name="Colorful List Accent 5" w:semiHidden="0" w:uiPriority="72" w:unhideWhenUsed="0"/>
+    <w:lsdException w:name="Colorful Grid Accent 5" w:semiHidden="0" w:uiPriority="73" w:unhideWhenUsed="0"/>
+    <w:lsdException w:name="Light Shading Accent 6" w:semiHidden="0" w:uiPriority="60" w:unhideWhenUsed="0"/>
+    <w:lsdException w:name="Light List Accent 6" w:semiHidden="0" w:uiPriority="61" w:unhideWhenUsed="0"/>
+    <w:lsdException w:name="Light Grid Accent 6" w:semiHidden="0" w:uiPriority="62" w:unhideWhenUsed="0"/>
+    <w:lsdException w:name="Medium Shading 1 Accent 6" w:semiHidden="0" w:uiPriority="63" w:unhideWhenUsed="0"/>
+    <w:lsdException w:name="Medium Shading 2 Accent 6" w:semiHidden="0" w:uiPriority="64" w:unhideWhenUsed="0"/>
+    <w:lsdException w:name="Medium List 1 Accent 6" w:semiHidden="0" w:uiPriority="65" w:unhideWhenUsed="0"/>
+    <w:lsdException w:name="Medium List 2 Accent 6" w:semiHidden="0" w:uiPriority="66" w:unhideWhenUsed="0"/>
+    <w:lsdException w:name="Medium Grid 1 Accent 6" w:semiHidden="0" w:uiPriority="67" w:unhideWhenUsed="0"/>
+    <w:lsdException w:name="Medium Grid 2 Accent 6" w:semiHidden="0" w:uiPriority="68" w:unhideWhenUsed="0"/>
+    <w:lsdException w:name="Medium Grid 3 Accent 6" w:semiHidden="0" w:uiPriority="69" w:unhideWhenUsed="0"/>
+    <w:lsdException w:name="Dark List Accent 6" w:semiHidden="0" w:uiPriority="70" w:unhideWhenUsed="0"/>
+    <w:lsdException w:name="Colorful Shading Accent 6" w:semiHidden="0" w:uiPriority="71" w:unhideWhenUsed="0"/>
+    <w:lsdException w:name="Colorful List Accent 6" w:semiHidden="0" w:uiPriority="72" w:unhideWhenUsed="0"/>
+    <w:lsdException w:name="Colorful Grid Accent 6" w:semiHidden="0" w:uiPriority="73" w:unhideWhenUsed="0"/>
+    <w:lsdException w:name="Subtle Emphasis" w:semiHidden="0" w:uiPriority="19" w:unhideWhenUsed="0" w:qFormat="1"/>
+    <w:lsdException w:name="Intense Emphasis" w:semiHidden="0" w:uiPriority="21" w:unhideWhenUsed="0" w:qFormat="1"/>
+    <w:lsdException w:name="Subtle Reference" w:semiHidden="0" w:uiPriority="31" w:unhideWhenUsed="0" w:qFormat="1"/>
+    <w:lsdException w:name="Intense Reference" w:semiHidden="0" w:uiPriority="32" w:unhideWhenUsed="0" w:qFormat="1"/>
+    <w:lsdException w:name="Book Title" w:semiHidden="0" w:uiPriority="33" w:unhideWhenUsed="0" w:qFormat="1"/>
+    <w:lsdException w:name="Bibliography" w:uiPriority="37"/>
+    <w:lsdException w:name="TOC Heading" w:uiPriority="39" w:qFormat="1"/>
+  </w:latentStyles>
+  <w:style w:type="paragraph" w:default="1" w:styleId="Normal">
+    <w:name w:val="Normal"/>
+    <w:qFormat/>
+  </w:style>
+  <w:style w:type="paragraph" w:styleId="Titre1">
+    <w:name w:val="heading 1"/>
+    <w:basedOn w:val="Normal"/>
+    <w:next w:val="Normal"/>
+    <w:link w:val="Titre1Car"/>
+    <w:uiPriority w:val="9"/>
+    <w:qFormat/>
+    <w:rsid w:val="003A2699"/>
+    <w:pPr>
+      <w:keepNext/>
+      <w:keepLines/>
+      <w:spacing w:before="360" w:after="120"/>
+      <w:outlineLvl w:val="0"/>
+    </w:pPr>
+    <w:rPr>
+      <w:rFonts w:asciiTheme="majorHAnsi" w:eastAsiaTheme="majorEastAsia" w:hAnsiTheme="majorHAnsi" w:cstheme="majorBidi"/>
+      <w:color w:val="2E74B5" w:themeColor="accent1" w:themeShade="BF"/>
+      <w:sz w:val="32"/>
+      <w:szCs w:val="32"/>
+    </w:rPr>
+  </w:style>
+  <w:style w:type="paragraph" w:styleId="Titre2">
+    <w:name w:val="heading 2"/>
+    <w:basedOn w:val="Normal"/>
+    <w:next w:val="Normal"/>
+    <w:link w:val="Titre2Car"/>
+    <w:uiPriority w:val="9"/>
+    <w:unhideWhenUsed/>
+    <w:qFormat/>
+    <w:rsid w:val="00622381"/>
+    <w:pPr>
+      <w:keepNext/>
+      <w:keepLines/>
+      <w:spacing w:before="40" w:after="0"/>
+      <w:outlineLvl w:val="1"/>
+    </w:pPr>
+    <w:rPr>
+      <w:rFonts w:asciiTheme="majorHAnsi" w:eastAsiaTheme="majorEastAsia" w:hAnsiTheme="majorHAnsi" w:cstheme="majorBidi"/>
+      <w:color w:val="2E74B5" w:themeColor="accent1" w:themeShade="BF"/>
+      <w:sz w:val="26"/>
+      <w:szCs w:val="26"/>
+    </w:rPr>
+  </w:style>
+  <w:style w:type="character" w:default="1" w:styleId="Policepardfaut">
+    <w:name w:val="Default Paragraph Font"/>
+    <w:uiPriority w:val="1"/>
+    <w:semiHidden/>
+    <w:unhideWhenUsed/>
+  </w:style>
+  <w:style w:type="table" w:default="1" w:styleId="TableauNormal">
+    <w:name w:val="Normal Table"/>
+    <w:uiPriority w:val="99"/>
+    <w:semiHidden/>
+    <w:unhideWhenUsed/>
+    <w:tblPr>
+      <w:tblInd w:w="0" w:type="dxa"/>
+      <w:tblCellMar>
+        <w:top w:w="0" w:type="dxa"/>
+        <w:left w:w="108" w:type="dxa"/>
+        <w:bottom w:w="0" w:type="dxa"/>
+        <w:right w:w="108" w:type="dxa"/>
+      </w:tblCellMar>
+    </w:tblPr>
+  </w:style>
+  <w:style w:type="numbering" w:default="1" w:styleId="Aucuneliste">
+    <w:name w:val="No List"/>
+    <w:uiPriority w:val="99"/>
+    <w:semiHidden/>
+    <w:unhideWhenUsed/>
+  </w:style>
+  <w:style w:type="paragraph" w:styleId="Titre">
+    <w:name w:val="Title"/>
+    <w:basedOn w:val="Normal"/>
+    <w:next w:val="Normal"/>
+    <w:link w:val="TitreCar"/>
+    <w:uiPriority w:val="10"/>
+    <w:qFormat/>
+    <w:rsid w:val="003E04A9"/>
+    <w:pPr>
+      <w:spacing w:after="0" w:line="240" w:lineRule="auto"/>
+      <w:contextualSpacing/>
+    </w:pPr>
+    <w:rPr>
+      <w:rFonts w:asciiTheme="majorHAnsi" w:eastAsiaTheme="majorEastAsia" w:hAnsiTheme="majorHAnsi" w:cstheme="majorBidi"/>
+      <w:spacing w:val="-10"/>
+      <w:kern w:val="28"/>
+      <w:sz w:val="56"/>
+      <w:szCs w:val="56"/>
+    </w:rPr>
+  </w:style>
+  <w:style w:type="character" w:customStyle="1" w:styleId="TitreCar">
+    <w:name w:val="Titre Car"/>
+    <w:basedOn w:val="Policepardfaut"/>
+    <w:link w:val="Titre"/>
+    <w:uiPriority w:val="10"/>
+    <w:rsid w:val="003E04A9"/>
+    <w:rPr>
+      <w:rFonts w:asciiTheme="majorHAnsi" w:eastAsiaTheme="majorEastAsia" w:hAnsiTheme="majorHAnsi" w:cstheme="majorBidi"/>
+      <w:spacing w:val="-10"/>
+      <w:kern w:val="28"/>
+      <w:sz w:val="56"/>
+      <w:szCs w:val="56"/>
+    </w:rPr>
+  </w:style>
+  <w:style w:type="paragraph" w:styleId="Paragraphedeliste">
+    <w:name w:val="List Paragraph"/>
+    <w:basedOn w:val="Normal"/>
+    <w:uiPriority w:val="34"/>
+    <w:qFormat/>
+    <w:rsid w:val="003E04A9"/>
+    <w:pPr>
+      <w:ind w:left="720"/>
+      <w:contextualSpacing/>
+    </w:pPr>
+  </w:style>
+  <w:style w:type="character" w:styleId="Lienhypertexte">
+    <w:name w:val="Hyperlink"/>
+    <w:basedOn w:val="Policepardfaut"/>
+    <w:uiPriority w:val="99"/>
+    <w:semiHidden/>
+    <w:unhideWhenUsed/>
+    <w:rsid w:val="003E04A9"/>
+    <w:rPr>
+      <w:color w:val="0000FF"/>
+      <w:u w:val="single"/>
+    </w:rPr>
+  </w:style>
+  <w:style w:type="character" w:customStyle="1" w:styleId="Titre1Car">
+    <w:name w:val="Titre 1 Car"/>
+    <w:basedOn w:val="Policepardfaut"/>
+    <w:link w:val="Titre1"/>
+    <w:uiPriority w:val="9"/>
+    <w:rsid w:val="003A2699"/>
+    <w:rPr>
+      <w:rFonts w:asciiTheme="majorHAnsi" w:eastAsiaTheme="majorEastAsia" w:hAnsiTheme="majorHAnsi" w:cstheme="majorBidi"/>
+      <w:color w:val="2E74B5" w:themeColor="accent1" w:themeShade="BF"/>
+      <w:sz w:val="32"/>
+      <w:szCs w:val="32"/>
+    </w:rPr>
+  </w:style>
+  <w:style w:type="character" w:customStyle="1" w:styleId="Titre2Car">
+    <w:name w:val="Titre 2 Car"/>
+    <w:basedOn w:val="Policepardfaut"/>
+    <w:link w:val="Titre2"/>
+    <w:uiPriority w:val="9"/>
+    <w:rsid w:val="00622381"/>
+    <w:rPr>
+      <w:rFonts w:asciiTheme="majorHAnsi" w:eastAsiaTheme="majorEastAsia" w:hAnsiTheme="majorHAnsi" w:cstheme="majorBidi"/>
+      <w:color w:val="2E74B5" w:themeColor="accent1" w:themeShade="BF"/>
+      <w:sz w:val="26"/>
+      <w:szCs w:val="26"/>
+    </w:rPr>
+  </w:style>
+  <w:style w:type="paragraph" w:styleId="Sansinterligne">
+    <w:name w:val="No Spacing"/>
+    <w:uiPriority w:val="1"/>
+    <w:qFormat/>
+    <w:rsid w:val="00BE7FC3"/>
+    <w:pPr>
+      <w:spacing w:after="0" w:line="240" w:lineRule="auto"/>
+    </w:pPr>
+  </w:style>
+  <w:style w:type="paragraph" w:styleId="En-tte">
+    <w:name w:val="header"/>
+    <w:basedOn w:val="Normal"/>
+    <w:link w:val="En-tteCar"/>
+    <w:uiPriority w:val="99"/>
+    <w:unhideWhenUsed/>
+    <w:rsid w:val="003144B3"/>
+    <w:pPr>
+      <w:tabs>
+        <w:tab w:val="center" w:pos="4536"/>
+        <w:tab w:val="right" w:pos="9072"/>
+      </w:tabs>
+      <w:spacing w:after="0" w:line="240" w:lineRule="auto"/>
+    </w:pPr>
+  </w:style>
+  <w:style w:type="character" w:customStyle="1" w:styleId="En-tteCar">
+    <w:name w:val="En-tête Car"/>
+    <w:basedOn w:val="Policepardfaut"/>
+    <w:link w:val="En-tte"/>
+    <w:uiPriority w:val="99"/>
+    <w:rsid w:val="003144B3"/>
+  </w:style>
+  <w:style w:type="paragraph" w:styleId="Pieddepage">
+    <w:name w:val="footer"/>
+    <w:basedOn w:val="Normal"/>
+    <w:link w:val="PieddepageCar"/>
+    <w:uiPriority w:val="99"/>
+    <w:unhideWhenUsed/>
+    <w:rsid w:val="003144B3"/>
+    <w:pPr>
+      <w:tabs>
+        <w:tab w:val="center" w:pos="4536"/>
+        <w:tab w:val="right" w:pos="9072"/>
+      </w:tabs>
+      <w:spacing w:after="0" w:line="240" w:lineRule="auto"/>
+    </w:pPr>
+  </w:style>
+  <w:style w:type="character" w:customStyle="1" w:styleId="PieddepageCar">
+    <w:name w:val="Pied de page Car"/>
+    <w:basedOn w:val="Policepardfaut"/>
+    <w:link w:val="Pieddepage"/>
+    <w:uiPriority w:val="99"/>
+    <w:rsid w:val="003144B3"/>
+  </w:style>
+  <w:style w:type="paragraph" w:styleId="Textedebulles">
+    <w:name w:val="Balloon Text"/>
+    <w:basedOn w:val="Normal"/>
+    <w:link w:val="TextedebullesCar"/>
+    <w:uiPriority w:val="99"/>
+    <w:semiHidden/>
+    <w:unhideWhenUsed/>
+    <w:rsid w:val="00E44AB0"/>
+    <w:pPr>
+      <w:spacing w:after="0" w:line="240" w:lineRule="auto"/>
+    </w:pPr>
+    <w:rPr>
+      <w:rFonts w:ascii="Tahoma" w:hAnsi="Tahoma" w:cs="Tahoma"/>
+      <w:sz w:val="16"/>
+      <w:szCs w:val="16"/>
+    </w:rPr>
+  </w:style>
+  <w:style w:type="character" w:customStyle="1" w:styleId="TextedebullesCar">
+    <w:name w:val="Texte de bulles Car"/>
+    <w:basedOn w:val="Policepardfaut"/>
+    <w:link w:val="Textedebulles"/>
+    <w:uiPriority w:val="99"/>
+    <w:semiHidden/>
+    <w:rsid w:val="00E44AB0"/>
+    <w:rPr>
+      <w:rFonts w:ascii="Tahoma" w:hAnsi="Tahoma" w:cs="Tahoma"/>
+      <w:sz w:val="16"/>
+      <w:szCs w:val="16"/>
+    </w:rPr>
   </w:style>
 </w:styles>
 </file>
@@ -1841,7 +1962,7 @@
     </a:clrScheme>
     <a:fontScheme name="Office">
       <a:majorFont>
-        <a:latin typeface="Calibri Light" panose="020F0302020204030204"/>
+        <a:latin typeface="Calibri Light"/>
         <a:ea typeface=""/>
         <a:cs typeface=""/>
         <a:font script="Jpan" typeface="ＭＳ ゴシック"/>
@@ -1876,7 +1997,7 @@
         <a:font script="Geor" typeface="Sylfaen"/>
       </a:majorFont>
       <a:minorFont>
-        <a:latin typeface="Calibri" panose="020F0502020204030204"/>
+        <a:latin typeface="Calibri"/>
         <a:ea typeface=""/>
         <a:cs typeface=""/>
         <a:font script="Jpan" typeface="ＭＳ 明朝"/>
@@ -2053,7 +2174,7 @@
   <a:extraClrSchemeLst/>
   <a:extLst>
     <a:ext uri="{05A4C25C-085E-4340-85A3-A5531E510DB2}">
-      <thm15:themeFamily xmlns:thm15="http://schemas.microsoft.com/office/thememl/2012/main" name="Office Theme" id="{62F939B6-93AF-4DB8-9C6B-D6C7DFDC589F}" vid="{4A3C46E8-61CC-4603-A589-7422A47A8E4A}"/>
+      <thm15:themeFamily xmlns="" xmlns:thm15="http://schemas.microsoft.com/office/thememl/2012/main" name="Office Theme" id="{62F939B6-93AF-4DB8-9C6B-D6C7DFDC589F}" vid="{4A3C46E8-61CC-4603-A589-7422A47A8E4A}"/>
     </a:ext>
   </a:extLst>
 </a:theme>

</xml_diff>

<commit_message>
Conversion en pdf des docs (Pour le rendu sur campus)
</commit_message>
<xml_diff>
--- a/doc/MINICRAFT_Avancement.docx
+++ b/doc/MINICRAFT_Avancement.docx
@@ -150,7 +150,15 @@
         <w:t>Le partage des sources est disponible su</w:t>
       </w:r>
       <w:r>
-        <w:t>r GitHub à l’adresse suivante :</w:t>
+        <w:t xml:space="preserve">r </w:t>
+      </w:r>
+      <w:proofErr w:type="spellStart"/>
+      <w:r>
+        <w:t>GitHub</w:t>
+      </w:r>
+      <w:proofErr w:type="spellEnd"/>
+      <w:r>
+        <w:t xml:space="preserve"> à l’adresse suivante :</w:t>
       </w:r>
     </w:p>
     <w:p>
@@ -182,8 +190,21 @@
         <w:jc w:val="both"/>
       </w:pPr>
       <w:r>
-        <w:t>Pour l’heure un fichier Minicraft.java contient le main.  Lancer le programme ouvre une fenêtre JMonkeyEngine</w:t>
-      </w:r>
+        <w:t xml:space="preserve">Pour l’heure un fichier Minicraft.java contient </w:t>
+      </w:r>
+      <w:proofErr w:type="gramStart"/>
+      <w:r>
+        <w:t>le</w:t>
+      </w:r>
+      <w:proofErr w:type="gramEnd"/>
+      <w:r>
+        <w:t xml:space="preserve"> main.  Lancer le programme ouvre une fenêtre </w:t>
+      </w:r>
+      <w:proofErr w:type="spellStart"/>
+      <w:r>
+        <w:t>JMonkeyEngine</w:t>
+      </w:r>
+      <w:proofErr w:type="spellEnd"/>
       <w:r>
         <w:t xml:space="preserve"> 3</w:t>
       </w:r>
@@ -242,7 +263,15 @@
         <w:t>L’architecture</w:t>
       </w:r>
       <w:r>
-        <w:t xml:space="preserve"> a été mise en place. Un nœud « map » est ajouté au nœud racine</w:t>
+        <w:t xml:space="preserve"> a été mise en place. Un nœud « </w:t>
+      </w:r>
+      <w:proofErr w:type="spellStart"/>
+      <w:r>
+        <w:t>map</w:t>
+      </w:r>
+      <w:proofErr w:type="spellEnd"/>
+      <w:r>
+        <w:t> » est ajouté au nœud racine</w:t>
       </w:r>
       <w:r>
         <w:t xml:space="preserve">. </w:t>
@@ -256,8 +285,13 @@
       <w:r>
         <w:t xml:space="preserve">e nœud </w:t>
       </w:r>
-      <w:r>
-        <w:t xml:space="preserve">map </w:t>
+      <w:proofErr w:type="spellStart"/>
+      <w:r>
+        <w:t>map</w:t>
+      </w:r>
+      <w:proofErr w:type="spellEnd"/>
+      <w:r>
+        <w:t xml:space="preserve"> </w:t>
       </w:r>
       <w:r>
         <w:t xml:space="preserve">contiendra le sol (constitué de 16x16 blocs). </w:t>
@@ -272,7 +306,15 @@
         <w:t xml:space="preserve"> stockés dans des macros seront </w:t>
       </w:r>
       <w:r>
-        <w:t>attachés au nœud map.</w:t>
+        <w:t xml:space="preserve">attachés au nœud </w:t>
+      </w:r>
+      <w:proofErr w:type="spellStart"/>
+      <w:r>
+        <w:t>map</w:t>
+      </w:r>
+      <w:proofErr w:type="spellEnd"/>
+      <w:r>
+        <w:t>.</w:t>
       </w:r>
       <w:r>
         <w:t xml:space="preserve"> </w:t>
@@ -317,7 +359,23 @@
         <w:jc w:val="both"/>
       </w:pPr>
       <w:r>
-        <w:t>Le monde plat est disponible (pour l’instant 16x16 cubes). Les textures des cubes sont personnalisables via l’AssetManager (voir assets/Textures). La gravité a été mise en place, le joueur peut marcher en vue FPS</w:t>
+        <w:t>Le monde plat est disponible (pour l’instant 16x16 cubes). Les textures des cubes sont personnalisables via l’</w:t>
+      </w:r>
+      <w:proofErr w:type="spellStart"/>
+      <w:r>
+        <w:t>AssetManager</w:t>
+      </w:r>
+      <w:proofErr w:type="spellEnd"/>
+      <w:r>
+        <w:t xml:space="preserve"> (voir </w:t>
+      </w:r>
+      <w:proofErr w:type="spellStart"/>
+      <w:r>
+        <w:t>assets</w:t>
+      </w:r>
+      <w:proofErr w:type="spellEnd"/>
+      <w:r>
+        <w:t>/Textures). La gravité a été mise en place, le joueur peut marcher en vue FPS</w:t>
       </w:r>
       <w:r>
         <w:t xml:space="preserve"> (touches ZQSD)</w:t>
@@ -519,7 +577,15 @@
         <w:jc w:val="both"/>
       </w:pPr>
       <w:r>
-        <w:t>L’efficacité du moteur graphique JMonkeyEngine et de</w:t>
+        <w:t xml:space="preserve">L’efficacité du moteur graphique </w:t>
+      </w:r>
+      <w:proofErr w:type="spellStart"/>
+      <w:r>
+        <w:t>JMonkeyEngine</w:t>
+      </w:r>
+      <w:proofErr w:type="spellEnd"/>
+      <w:r>
+        <w:t xml:space="preserve"> et de</w:t>
       </w:r>
       <w:r>
         <w:t xml:space="preserve"> </w:t>
@@ -549,7 +615,15 @@
         <w:t>ions</w:t>
       </w:r>
       <w:r>
-        <w:t>. Nous aimerions améliorer pour le prochain sprint  les moyens techniques utilisés. Certaines méthodes sont dépréciées et nous souhaitons les mettre à jour. Nous avons fait ce choix afin d’être sûr de livrer de la business value, et cela s’</w:t>
+        <w:t xml:space="preserve">. Nous aimerions améliorer pour le prochain sprint  les moyens techniques utilisés. Certaines méthodes sont dépréciées et nous souhaitons les mettre à jour. Nous avons fait ce choix afin d’être sûr de livrer </w:t>
+      </w:r>
+      <w:proofErr w:type="gramStart"/>
+      <w:r>
+        <w:t>de la</w:t>
+      </w:r>
+      <w:proofErr w:type="gramEnd"/>
+      <w:r>
+        <w:t xml:space="preserve"> business value, et cela s’</w:t>
       </w:r>
       <w:r>
         <w:t>est révélé un bon choix</w:t>
@@ -582,7 +656,15 @@
         <w:t>s</w:t>
       </w:r>
       <w:r>
-        <w:t xml:space="preserve"> en autonomie pour ensuite effectuer ou terminer,  en pair programming, les tâches les plus complexes.</w:t>
+        <w:t xml:space="preserve"> en autonomie pour ensuite effectuer ou terminer,  en pair </w:t>
+      </w:r>
+      <w:proofErr w:type="spellStart"/>
+      <w:r>
+        <w:t>programming</w:t>
+      </w:r>
+      <w:proofErr w:type="spellEnd"/>
+      <w:r>
+        <w:t>, les tâches les plus complexes.</w:t>
       </w:r>
       <w:r>
         <w:t xml:space="preserve"> </w:t>
@@ -730,7 +812,15 @@
         <w:pStyle w:val="Paragraphedeliste"/>
       </w:pPr>
       <w:r>
-        <w:t xml:space="preserve">Amélioration de la caméra du joueur : hauteur du joueur de deux cubes et passant sous une porte ( deux cubes de hauteur et un cube de largeur). Ajout de la fonction pinceau en appuyant sur la touche F. Cela permet de réaliser des grandes structures rapidement telles que des lignes et des rectangles. </w:t>
+        <w:t xml:space="preserve">Amélioration de la caméra du joueur : hauteur du joueur de deux cubes et passant sous une porte </w:t>
+      </w:r>
+      <w:proofErr w:type="gramStart"/>
+      <w:r>
+        <w:t>( deux</w:t>
+      </w:r>
+      <w:proofErr w:type="gramEnd"/>
+      <w:r>
+        <w:t xml:space="preserve"> cubes de hauteur et un cube de largeur). Ajout de la fonction pinceau en appuyant sur la touche F. Cela permet de réaliser des grandes structures rapidement telles que des lignes et des rectangles. </w:t>
       </w:r>
       <w:r>
         <w:t>Il suffit de cliquer sur le deux coins du pavé opposés par une diagonale et la structure est créée. En cliquant sur G, cela active/désactive le mode « plein », sinon le pavé n’est constitué que des arrêtes. En choisissant les extrémités sur une seule ligne, cela créera une ligne.</w:t>
@@ -774,7 +864,15 @@
         <w:pStyle w:val="Paragraphedeliste"/>
       </w:pPr>
       <w:r>
-        <w:t>Ajout de HUD, une image dans le coin supérieur droit pour voir le type de bloc qui est actuellement sélectionné. Etablissement fonctionnel du menu, accessible par l’appui de la touche échap. Celui-ci permettra de choisir le type de macro : rectangle, etc… ; le type de bloc : béton, terre, … ; Une macro à jouer dans la liste des macros ; des boutons d’enregistrement de macro (début et fin) ; ainsi que des boutons OK ; Annuler et Quitter.</w:t>
+        <w:t xml:space="preserve">Ajout de HUD, une image dans le coin supérieur droit pour voir le type de bloc qui est actuellement sélectionné. Etablissement fonctionnel du menu, accessible par l’appui de la touche </w:t>
+      </w:r>
+      <w:proofErr w:type="spellStart"/>
+      <w:r>
+        <w:t>échap</w:t>
+      </w:r>
+      <w:proofErr w:type="spellEnd"/>
+      <w:r>
+        <w:t>. Celui-ci permettra de choisir le type de macro : rectangle, etc… ; le type de bloc : béton, terre, … ; Une macro à jouer dans la liste des macros ; des boutons d’enregistrement de macro (début et fin) ; ainsi que des boutons OK ; Annuler et Quitter.</w:t>
       </w:r>
     </w:p>
     <w:p>
@@ -815,7 +913,15 @@
         <w:pStyle w:val="Paragraphedeliste"/>
       </w:pPr>
       <w:r>
-        <w:t>Mis à jour du HUD : l’image de la texture de bloc en cours sera observer du PlayerSettingChoice et renseigne si l’</w:t>
+        <w:t xml:space="preserve">Mis à jour du HUD : l’image de la texture de bloc en cours sera observer du </w:t>
+      </w:r>
+      <w:proofErr w:type="spellStart"/>
+      <w:r>
+        <w:t>PlayerSettingChoice</w:t>
+      </w:r>
+      <w:proofErr w:type="spellEnd"/>
+      <w:r>
+        <w:t xml:space="preserve"> et renseigne si l’</w:t>
       </w:r>
       <w:r>
         <w:t>on est en mode forme ou bloc. Il est possible d’afficher le menu à l’appui de la touche P. Il est toujours possible de se déplacer en même temps. Le problème est que lorsque l’on revient au jeu, le curseur n’est plus utilisable.</w:t>
@@ -878,11 +984,259 @@
       <w:r>
         <w:t>Finalisation du menu et correction de quelques bugs. Création diaporama pour soutenance orale.</w:t>
       </w:r>
+    </w:p>
+    <w:p>
+      <w:pPr>
+        <w:pStyle w:val="Paragraphedeliste"/>
+      </w:pPr>
+    </w:p>
+    <w:p>
+      <w:pPr>
+        <w:pStyle w:val="Titre2"/>
+        <w:jc w:val="both"/>
+      </w:pPr>
+      <w:r>
+        <w:t>Rétrospective</w:t>
+      </w:r>
+    </w:p>
+    <w:p>
+      <w:pPr>
+        <w:pStyle w:val="Paragraphedeliste"/>
+      </w:pPr>
+      <w:r>
+        <w:t xml:space="preserve">Au travers de ce sprint 2, nous avons mis en place des fonctionnalités utiles pour le joueur qui n’existent pas dans le jeu </w:t>
+      </w:r>
+      <w:proofErr w:type="spellStart"/>
+      <w:r>
+        <w:t>MineCraft</w:t>
+      </w:r>
+      <w:proofErr w:type="spellEnd"/>
+      <w:r>
+        <w:t>. Ces fonctionnalités co</w:t>
+      </w:r>
+      <w:r>
+        <w:t>mpr</w:t>
+      </w:r>
+      <w:r>
+        <w:t xml:space="preserve">ennent les pinceaux, formes prédéfinies (lignes, rectangles) et les macros, avec la possibilité d’enregistrer une série de mouvements pour les reproduire automatiquement. Nous avons pu améliorer la </w:t>
+      </w:r>
+      <w:proofErr w:type="gramStart"/>
+      <w:r>
+        <w:lastRenderedPageBreak/>
+        <w:t>qualité</w:t>
+      </w:r>
+      <w:proofErr w:type="gramEnd"/>
+      <w:r>
+        <w:t xml:space="preserve"> de notre code. Nous avons vraiment très apprécié travaillé sur ce projet, et nous aurions aimé avoir encore plus de temps pour </w:t>
+      </w:r>
+      <w:r>
+        <w:t>améliorer</w:t>
+      </w:r>
+      <w:r>
+        <w:t xml:space="preserve"> le projet. Voici les différentes améliorations envisagées :</w:t>
+      </w:r>
+    </w:p>
+    <w:p>
+      <w:pPr>
+        <w:pStyle w:val="Paragraphedeliste"/>
+        <w:numPr>
+          <w:ilvl w:val="0"/>
+          <w:numId w:val="2"/>
+        </w:numPr>
+      </w:pPr>
+      <w:r>
+        <w:t>Copier</w:t>
+      </w:r>
+      <w:r>
+        <w:t>-</w:t>
+      </w:r>
+      <w:r>
+        <w:t>coller des structures</w:t>
+      </w:r>
+    </w:p>
+    <w:p>
+      <w:pPr>
+        <w:pStyle w:val="Paragraphedeliste"/>
+        <w:numPr>
+          <w:ilvl w:val="0"/>
+          <w:numId w:val="2"/>
+        </w:numPr>
+      </w:pPr>
+      <w:r>
+        <w:t>Carte aléatoire</w:t>
+      </w:r>
+    </w:p>
+    <w:p>
+      <w:pPr>
+        <w:pStyle w:val="Paragraphedeliste"/>
+        <w:numPr>
+          <w:ilvl w:val="0"/>
+          <w:numId w:val="2"/>
+        </w:numPr>
+      </w:pPr>
+      <w:r>
+        <w:t xml:space="preserve">Plus de </w:t>
+      </w:r>
       <w:bookmarkStart w:id="0" w:name="_GoBack"/>
       <w:bookmarkEnd w:id="0"/>
+      <w:r>
+        <w:t>formes possibles</w:t>
+      </w:r>
+    </w:p>
+    <w:p>
+      <w:pPr>
+        <w:pStyle w:val="Paragraphedeliste"/>
+        <w:numPr>
+          <w:ilvl w:val="0"/>
+          <w:numId w:val="2"/>
+        </w:numPr>
+      </w:pPr>
+      <w:r>
+        <w:t>Renommer et sauvegarder macros</w:t>
+      </w:r>
+    </w:p>
+    <w:p>
+      <w:pPr>
+        <w:pStyle w:val="Paragraphedeliste"/>
+        <w:numPr>
+          <w:ilvl w:val="0"/>
+          <w:numId w:val="2"/>
+        </w:numPr>
+      </w:pPr>
+      <w:r>
+        <w:t>Exporter les c</w:t>
+      </w:r>
+      <w:r>
+        <w:t xml:space="preserve">onstructions à un format importable dans </w:t>
+      </w:r>
+      <w:proofErr w:type="spellStart"/>
+      <w:r>
+        <w:t>Minecraft</w:t>
+      </w:r>
+      <w:proofErr w:type="spellEnd"/>
+    </w:p>
+    <w:p>
+      <w:pPr>
+        <w:pStyle w:val="Paragraphedeliste"/>
+        <w:numPr>
+          <w:ilvl w:val="0"/>
+          <w:numId w:val="2"/>
+        </w:numPr>
+      </w:pPr>
+      <w:r>
+        <w:t>Améliorer graphisme et design (Joueur + complet, prévisualisation des structures etc</w:t>
+      </w:r>
+      <w:proofErr w:type="gramStart"/>
+      <w:r>
+        <w:t>..)</w:t>
+      </w:r>
+      <w:proofErr w:type="gramEnd"/>
+    </w:p>
+    <w:p>
+      <w:pPr>
+        <w:pStyle w:val="Paragraphedeliste"/>
+        <w:numPr>
+          <w:ilvl w:val="0"/>
+          <w:numId w:val="2"/>
+        </w:numPr>
+      </w:pPr>
+      <w:r>
+        <w:t>Mettre du son (enlever, ajouter des blocs, macro, téléportation)</w:t>
+      </w:r>
+    </w:p>
+    <w:p>
+      <w:pPr>
+        <w:pStyle w:val="Paragraphedeliste"/>
+        <w:numPr>
+          <w:ilvl w:val="0"/>
+          <w:numId w:val="2"/>
+        </w:numPr>
+      </w:pPr>
+      <w:r>
+        <w:t xml:space="preserve">Créer un menu au lancement du  jeu (charger </w:t>
+      </w:r>
+      <w:proofErr w:type="spellStart"/>
+      <w:r>
+        <w:t>partie+importer</w:t>
+      </w:r>
+      <w:proofErr w:type="spellEnd"/>
+      <w:r>
+        <w:t xml:space="preserve"> macros, nouvelle carte (plusieurs </w:t>
+      </w:r>
+      <w:proofErr w:type="spellStart"/>
+      <w:r>
+        <w:t>fonds</w:t>
+      </w:r>
+      <w:proofErr w:type="gramStart"/>
+      <w:r>
+        <w:t>,etc</w:t>
+      </w:r>
+      <w:proofErr w:type="spellEnd"/>
+      <w:proofErr w:type="gramEnd"/>
+      <w:r>
+        <w:t>))</w:t>
+      </w:r>
+    </w:p>
+    <w:p>
+      <w:pPr>
+        <w:pStyle w:val="Paragraphedeliste"/>
+        <w:numPr>
+          <w:ilvl w:val="0"/>
+          <w:numId w:val="2"/>
+        </w:numPr>
+      </w:pPr>
+      <w:r>
+        <w:t>Améliorer HUD (</w:t>
+      </w:r>
+      <w:proofErr w:type="spellStart"/>
+      <w:r>
+        <w:t>rec</w:t>
+      </w:r>
+      <w:proofErr w:type="spellEnd"/>
+      <w:r>
+        <w:t xml:space="preserve"> macro)</w:t>
+      </w:r>
+    </w:p>
+    <w:p>
+      <w:pPr>
+        <w:pStyle w:val="Paragraphedeliste"/>
+      </w:pPr>
+    </w:p>
+    <w:p>
+      <w:pPr>
+        <w:pStyle w:val="Paragraphedeliste"/>
+        <w:jc w:val="both"/>
+      </w:pPr>
+      <w:r>
+        <w:t xml:space="preserve">Pour pouvoir exécuter le code : </w:t>
+      </w:r>
+      <w:r>
+        <w:t>prendre les lib qui sont sur Git </w:t>
+      </w:r>
+      <w:proofErr w:type="gramStart"/>
+      <w:r>
+        <w:t xml:space="preserve">: </w:t>
+      </w:r>
+      <w:r>
+        <w:t xml:space="preserve"> </w:t>
+      </w:r>
+      <w:proofErr w:type="gramEnd"/>
+      <w:hyperlink r:id="rId9" w:history="1">
+        <w:r>
+          <w:rPr>
+            <w:rStyle w:val="Lienhypertexte"/>
+          </w:rPr>
+          <w:t>https://github.com/Louspirit/MiniCraft</w:t>
+        </w:r>
+      </w:hyperlink>
+    </w:p>
+    <w:p>
+      <w:pPr>
+        <w:pStyle w:val="Paragraphedeliste"/>
+      </w:pPr>
     </w:p>
     <w:sectPr>
-      <w:headerReference w:type="default" r:id="rId9"/>
+      <w:headerReference w:type="default" r:id="rId10"/>
       <w:pgSz w:w="11906" w:h="16838"/>
       <w:pgMar w:top="1417" w:right="1417" w:bottom="1417" w:left="1417" w:header="708" w:footer="708" w:gutter="0"/>
       <w:cols w:space="708"/>
@@ -1115,8 +1469,151 @@
       </w:rPr>
     </w:lvl>
   </w:abstractNum>
+  <w:abstractNum w:abstractNumId="1">
+    <w:nsid w:val="7EE30CB3"/>
+    <w:multiLevelType w:val="hybridMultilevel"/>
+    <w:tmpl w:val="B8FE5DB2"/>
+    <w:lvl w:ilvl="0" w:tplc="01BA7B44">
+      <w:start w:val="1"/>
+      <w:numFmt w:val="bullet"/>
+      <w:lvlText w:val="-"/>
+      <w:lvlJc w:val="left"/>
+      <w:pPr>
+        <w:tabs>
+          <w:tab w:val="num" w:pos="720"/>
+        </w:tabs>
+        <w:ind w:left="720" w:hanging="360"/>
+      </w:pPr>
+      <w:rPr>
+        <w:rFonts w:ascii="Times New Roman" w:hAnsi="Times New Roman" w:hint="default"/>
+      </w:rPr>
+    </w:lvl>
+    <w:lvl w:ilvl="1" w:tplc="65D28CE0" w:tentative="1">
+      <w:start w:val="1"/>
+      <w:numFmt w:val="bullet"/>
+      <w:lvlText w:val="-"/>
+      <w:lvlJc w:val="left"/>
+      <w:pPr>
+        <w:tabs>
+          <w:tab w:val="num" w:pos="1440"/>
+        </w:tabs>
+        <w:ind w:left="1440" w:hanging="360"/>
+      </w:pPr>
+      <w:rPr>
+        <w:rFonts w:ascii="Times New Roman" w:hAnsi="Times New Roman" w:hint="default"/>
+      </w:rPr>
+    </w:lvl>
+    <w:lvl w:ilvl="2" w:tplc="15D01960" w:tentative="1">
+      <w:start w:val="1"/>
+      <w:numFmt w:val="bullet"/>
+      <w:lvlText w:val="-"/>
+      <w:lvlJc w:val="left"/>
+      <w:pPr>
+        <w:tabs>
+          <w:tab w:val="num" w:pos="2160"/>
+        </w:tabs>
+        <w:ind w:left="2160" w:hanging="360"/>
+      </w:pPr>
+      <w:rPr>
+        <w:rFonts w:ascii="Times New Roman" w:hAnsi="Times New Roman" w:hint="default"/>
+      </w:rPr>
+    </w:lvl>
+    <w:lvl w:ilvl="3" w:tplc="EA3A5F3E" w:tentative="1">
+      <w:start w:val="1"/>
+      <w:numFmt w:val="bullet"/>
+      <w:lvlText w:val="-"/>
+      <w:lvlJc w:val="left"/>
+      <w:pPr>
+        <w:tabs>
+          <w:tab w:val="num" w:pos="2880"/>
+        </w:tabs>
+        <w:ind w:left="2880" w:hanging="360"/>
+      </w:pPr>
+      <w:rPr>
+        <w:rFonts w:ascii="Times New Roman" w:hAnsi="Times New Roman" w:hint="default"/>
+      </w:rPr>
+    </w:lvl>
+    <w:lvl w:ilvl="4" w:tplc="269A3398" w:tentative="1">
+      <w:start w:val="1"/>
+      <w:numFmt w:val="bullet"/>
+      <w:lvlText w:val="-"/>
+      <w:lvlJc w:val="left"/>
+      <w:pPr>
+        <w:tabs>
+          <w:tab w:val="num" w:pos="3600"/>
+        </w:tabs>
+        <w:ind w:left="3600" w:hanging="360"/>
+      </w:pPr>
+      <w:rPr>
+        <w:rFonts w:ascii="Times New Roman" w:hAnsi="Times New Roman" w:hint="default"/>
+      </w:rPr>
+    </w:lvl>
+    <w:lvl w:ilvl="5" w:tplc="BAF26432" w:tentative="1">
+      <w:start w:val="1"/>
+      <w:numFmt w:val="bullet"/>
+      <w:lvlText w:val="-"/>
+      <w:lvlJc w:val="left"/>
+      <w:pPr>
+        <w:tabs>
+          <w:tab w:val="num" w:pos="4320"/>
+        </w:tabs>
+        <w:ind w:left="4320" w:hanging="360"/>
+      </w:pPr>
+      <w:rPr>
+        <w:rFonts w:ascii="Times New Roman" w:hAnsi="Times New Roman" w:hint="default"/>
+      </w:rPr>
+    </w:lvl>
+    <w:lvl w:ilvl="6" w:tplc="65DABE48" w:tentative="1">
+      <w:start w:val="1"/>
+      <w:numFmt w:val="bullet"/>
+      <w:lvlText w:val="-"/>
+      <w:lvlJc w:val="left"/>
+      <w:pPr>
+        <w:tabs>
+          <w:tab w:val="num" w:pos="5040"/>
+        </w:tabs>
+        <w:ind w:left="5040" w:hanging="360"/>
+      </w:pPr>
+      <w:rPr>
+        <w:rFonts w:ascii="Times New Roman" w:hAnsi="Times New Roman" w:hint="default"/>
+      </w:rPr>
+    </w:lvl>
+    <w:lvl w:ilvl="7" w:tplc="739CA4AC" w:tentative="1">
+      <w:start w:val="1"/>
+      <w:numFmt w:val="bullet"/>
+      <w:lvlText w:val="-"/>
+      <w:lvlJc w:val="left"/>
+      <w:pPr>
+        <w:tabs>
+          <w:tab w:val="num" w:pos="5760"/>
+        </w:tabs>
+        <w:ind w:left="5760" w:hanging="360"/>
+      </w:pPr>
+      <w:rPr>
+        <w:rFonts w:ascii="Times New Roman" w:hAnsi="Times New Roman" w:hint="default"/>
+      </w:rPr>
+    </w:lvl>
+    <w:lvl w:ilvl="8" w:tplc="048A7C70" w:tentative="1">
+      <w:start w:val="1"/>
+      <w:numFmt w:val="bullet"/>
+      <w:lvlText w:val="-"/>
+      <w:lvlJc w:val="left"/>
+      <w:pPr>
+        <w:tabs>
+          <w:tab w:val="num" w:pos="6480"/>
+        </w:tabs>
+        <w:ind w:left="6480" w:hanging="360"/>
+      </w:pPr>
+      <w:rPr>
+        <w:rFonts w:ascii="Times New Roman" w:hAnsi="Times New Roman" w:hint="default"/>
+      </w:rPr>
+    </w:lvl>
+  </w:abstractNum>
   <w:num w:numId="1">
     <w:abstractNumId w:val="0"/>
+  </w:num>
+  <w:num w:numId="2">
+    <w:abstractNumId w:val="1"/>
   </w:num>
 </w:numbering>
 </file>
@@ -1327,7 +1824,6 @@
   <w:style w:type="character" w:default="1" w:styleId="Policepardfaut">
     <w:name w:val="Default Paragraph Font"/>
     <w:uiPriority w:val="1"/>
-    <w:semiHidden/>
     <w:unhideWhenUsed/>
   </w:style>
   <w:style w:type="table" w:default="1" w:styleId="TableauNormal">
@@ -1726,7 +2222,6 @@
   <w:style w:type="character" w:default="1" w:styleId="Policepardfaut">
     <w:name w:val="Default Paragraph Font"/>
     <w:uiPriority w:val="1"/>
-    <w:semiHidden/>
     <w:unhideWhenUsed/>
   </w:style>
   <w:style w:type="table" w:default="1" w:styleId="TableauNormal">
@@ -2174,7 +2669,7 @@
   <a:extraClrSchemeLst/>
   <a:extLst>
     <a:ext uri="{05A4C25C-085E-4340-85A3-A5531E510DB2}">
-      <thm15:themeFamily xmlns="" xmlns:thm15="http://schemas.microsoft.com/office/thememl/2012/main" name="Office Theme" id="{62F939B6-93AF-4DB8-9C6B-D6C7DFDC589F}" vid="{4A3C46E8-61CC-4603-A589-7422A47A8E4A}"/>
+      <thm15:themeFamily xmlns:thm15="http://schemas.microsoft.com/office/thememl/2012/main" xmlns="" name="Office Theme" id="{62F939B6-93AF-4DB8-9C6B-D6C7DFDC589F}" vid="{4A3C46E8-61CC-4603-A589-7422A47A8E4A}"/>
     </a:ext>
   </a:extLst>
 </a:theme>

</xml_diff>